<commit_message>
Names are sorted and on the first page
</commit_message>
<xml_diff>
--- a/Documentation/ProjectReport/GitHub Monitoring - Release.docx
+++ b/Documentation/ProjectReport/GitHub Monitoring - Release.docx
@@ -208,8 +208,8 @@
           <w:noProof/>
         </w:rPr>
         <w:drawing>
-          <wp:inline distT="0" distB="0" distL="0" distR="0" wp14:anchorId="7A48CBF5" wp14:editId="08FDBD57">
-            <wp:extent cx="4867204" cy="4991229"/>
+          <wp:inline distT="0" distB="0" distL="0" distR="0" wp14:anchorId="7A48CBF5" wp14:editId="38F10660">
+            <wp:extent cx="2731554" cy="2801158"/>
             <wp:effectExtent l="0" t="0" r="0" b="0"/>
             <wp:docPr id="3" name="Picture 3" descr="../../Integration/images/detective_octocat_logo.png"/>
             <wp:cNvGraphicFramePr>
@@ -240,7 +240,7 @@
                   <pic:spPr bwMode="auto">
                     <a:xfrm>
                       <a:off x="0" y="0"/>
-                      <a:ext cx="4872159" cy="4996310"/>
+                      <a:ext cx="2737110" cy="2806855"/>
                     </a:xfrm>
                     <a:prstGeom prst="rect">
                       <a:avLst/>
@@ -261,36 +261,73 @@
       <w:pPr>
         <w:jc w:val="right"/>
         <w:rPr>
-          <w:rFonts w:ascii="Cambria" w:hAnsi="Cambria"/>
-        </w:rPr>
-      </w:pPr>
-      <w:r>
-        <w:rPr>
-          <w:rFonts w:ascii="Cambria" w:hAnsi="Cambria"/>
+          <w:rFonts w:ascii="Cambria" w:hAnsi="Cambria" w:cs="Arial"/>
+          <w:sz w:val="16"/>
+          <w:szCs w:val="16"/>
+        </w:rPr>
+      </w:pPr>
+      <w:r>
+        <w:rPr>
+          <w:rFonts w:ascii="Cambria" w:hAnsi="Cambria"/>
+          <w:sz w:val="16"/>
+          <w:szCs w:val="16"/>
         </w:rPr>
         <w:t>©</w:t>
       </w:r>
       <w:r>
         <w:rPr>
           <w:rFonts w:ascii="Cambria" w:hAnsi="Cambria" w:cs="Arial"/>
+          <w:sz w:val="16"/>
+          <w:szCs w:val="16"/>
         </w:rPr>
         <w:t xml:space="preserve"> </w:t>
       </w:r>
       <w:r>
         <w:rPr>
           <w:rFonts w:ascii="Cambria" w:hAnsi="Cambria" w:cs="Arial"/>
+          <w:sz w:val="16"/>
+          <w:szCs w:val="16"/>
         </w:rPr>
         <w:t>Charles-Philippe Labbé</w:t>
       </w:r>
       <w:r>
         <w:rPr>
           <w:rFonts w:ascii="Cambria" w:hAnsi="Cambria" w:cs="Arial"/>
-        </w:rPr>
-        <w:t>,</w:t>
+          <w:sz w:val="16"/>
+          <w:szCs w:val="16"/>
+        </w:rPr>
+        <w:t xml:space="preserve">, </w:t>
       </w:r>
       <w:r>
         <w:rPr>
           <w:rFonts w:ascii="Cambria" w:hAnsi="Cambria" w:cs="Arial"/>
+          <w:sz w:val="16"/>
+          <w:szCs w:val="16"/>
+        </w:rPr>
+        <w:t>Batoul Yehia</w:t>
+      </w:r>
+    </w:p>
+    <w:p>
+      <w:pPr>
+        <w:rPr>
+          <w:rFonts w:ascii="Cambria" w:hAnsi="Cambria" w:cs="Arial"/>
+        </w:rPr>
+      </w:pPr>
+      <w:r>
+        <w:rPr>
+          <w:rFonts w:ascii="Cambria" w:hAnsi="Cambria" w:cs="Arial"/>
+        </w:rPr>
+        <w:t>Professor</w:t>
+      </w:r>
+      <w:r>
+        <w:rPr>
+          <w:rFonts w:ascii="Cambria" w:hAnsi="Cambria" w:cs="Arial"/>
+        </w:rPr>
+        <w:t>:</w:t>
+      </w:r>
+      <w:r>
+        <w:rPr>
+          <w:rFonts w:ascii="Cambria" w:hAnsi="Cambria" w:cs="Arial"/>
         </w:rPr>
         <w:t xml:space="preserve"> </w:t>
       </w:r>
@@ -298,47 +335,42 @@
         <w:rPr>
           <w:rFonts w:ascii="Cambria" w:hAnsi="Cambria" w:cs="Arial"/>
         </w:rPr>
-        <w:t>Batoul Yehia</w:t>
-      </w:r>
-    </w:p>
-    <w:p>
-      <w:pPr>
-        <w:rPr>
-          <w:rFonts w:ascii="Cambria" w:hAnsi="Cambria"/>
-        </w:rPr>
-        <w:sectPr>
-          <w:footerReference w:type="even" r:id="rId10"/>
-          <w:footerReference w:type="default" r:id="rId11"/>
-          <w:footerReference w:type="first" r:id="rId12"/>
-          <w:pgSz w:w="11900" w:h="16840"/>
-          <w:pgMar w:top="1134" w:right="851" w:bottom="1134" w:left="1701" w:header="709" w:footer="709" w:gutter="0"/>
-          <w:pgNumType w:start="1"/>
-          <w:cols w:space="708"/>
-          <w:titlePg/>
-          <w:docGrid w:linePitch="360"/>
-        </w:sectPr>
-      </w:pPr>
-      <w:r>
-        <w:rPr>
-          <w:rFonts w:ascii="Cambria" w:hAnsi="Cambria"/>
-        </w:rPr>
-        <w:br w:type="page"/>
-      </w:r>
-    </w:p>
-    <w:p>
-      <w:pPr>
-        <w:pStyle w:val="Heading1"/>
-        <w:rPr>
-          <w:rFonts w:ascii="Cambria" w:hAnsi="Cambria"/>
-        </w:rPr>
-      </w:pPr>
-      <w:r>
-        <w:rPr>
-          <w:rFonts w:ascii="Cambria" w:hAnsi="Cambria"/>
-        </w:rPr>
-        <w:lastRenderedPageBreak/>
-        <w:t>Team:</w:t>
-      </w:r>
+        <w:t>Dr. René Witte, P.Eng.</w:t>
+      </w:r>
+    </w:p>
+    <w:p>
+      <w:pPr>
+        <w:rPr>
+          <w:rFonts w:eastAsia="Times New Roman"/>
+        </w:rPr>
+      </w:pPr>
+      <w:r>
+        <w:rPr>
+          <w:rFonts w:ascii="Helvetica Neue" w:eastAsia="Times New Roman" w:hAnsi="Helvetica Neue"/>
+          <w:color w:val="333333"/>
+          <w:sz w:val="21"/>
+          <w:szCs w:val="21"/>
+          <w:shd w:val="clear" w:color="auto" w:fill="FFFFFF"/>
+        </w:rPr>
+        <w:t xml:space="preserve">Teacher assistant: </w:t>
+      </w:r>
+      <w:r>
+        <w:rPr>
+          <w:rFonts w:ascii="Helvetica Neue" w:eastAsia="Times New Roman" w:hAnsi="Helvetica Neue"/>
+          <w:color w:val="333333"/>
+          <w:sz w:val="21"/>
+          <w:szCs w:val="21"/>
+          <w:shd w:val="clear" w:color="auto" w:fill="FFFFFF"/>
+        </w:rPr>
+        <w:t>Tamara Dittimi</w:t>
+      </w:r>
+    </w:p>
+    <w:p>
+      <w:pPr>
+        <w:rPr>
+          <w:rFonts w:ascii="Cambria" w:hAnsi="Cambria" w:cs="Arial"/>
+        </w:rPr>
+      </w:pPr>
     </w:p>
     <w:tbl>
       <w:tblPr>
@@ -350,8 +382,8 @@
       <w:tblGrid>
         <w:gridCol w:w="2648"/>
         <w:gridCol w:w="1418"/>
-        <w:gridCol w:w="2649"/>
-        <w:gridCol w:w="2909"/>
+        <w:gridCol w:w="2345"/>
+        <w:gridCol w:w="3213"/>
       </w:tblGrid>
       <w:tr>
         <w:tc>
@@ -400,7 +432,7 @@
         </w:tc>
         <w:tc>
           <w:tcPr>
-            <w:tcW w:w="2649" w:type="dxa"/>
+            <w:tcW w:w="2345" w:type="dxa"/>
             <w:vAlign w:val="center"/>
           </w:tcPr>
           <w:p>
@@ -422,7 +454,7 @@
         </w:tc>
         <w:tc>
           <w:tcPr>
-            <w:tcW w:w="2910" w:type="dxa"/>
+            <w:tcW w:w="3213" w:type="dxa"/>
             <w:vAlign w:val="center"/>
           </w:tcPr>
           <w:p>
@@ -451,6 +483,7 @@
         <w:tc>
           <w:tcPr>
             <w:tcW w:w="2648" w:type="dxa"/>
+            <w:vAlign w:val="center"/>
           </w:tcPr>
           <w:p>
             <w:pPr>
@@ -462,15 +495,17 @@
             </w:pPr>
             <w:r>
               <w:rPr>
-                <w:rFonts w:ascii="Cambria" w:hAnsi="Cambria" w:cs="Arial"/>
-              </w:rPr>
-              <w:t xml:space="preserve">Charles-Philippe Labbé </w:t>
+                <w:rFonts w:ascii="Cambria" w:eastAsia="Times New Roman" w:hAnsi="Cambria" w:cs="Arial"/>
+                <w:color w:val="000000"/>
+              </w:rPr>
+              <w:t xml:space="preserve">Nikita Baranov </w:t>
             </w:r>
           </w:p>
         </w:tc>
         <w:tc>
           <w:tcPr>
             <w:tcW w:w="1418" w:type="dxa"/>
+            <w:vAlign w:val="center"/>
           </w:tcPr>
           <w:p>
             <w:pPr>
@@ -482,15 +517,17 @@
             </w:pPr>
             <w:r>
               <w:rPr>
-                <w:rFonts w:ascii="Cambria" w:hAnsi="Cambria" w:cs="Arial"/>
-              </w:rPr>
-              <w:t>40002442</w:t>
-            </w:r>
-          </w:p>
-        </w:tc>
-        <w:tc>
-          <w:tcPr>
-            <w:tcW w:w="2649" w:type="dxa"/>
+                <w:rFonts w:ascii="Cambria" w:eastAsia="Times New Roman" w:hAnsi="Cambria" w:cs="Arial"/>
+                <w:color w:val="000000"/>
+              </w:rPr>
+              <w:t>40012854</w:t>
+            </w:r>
+          </w:p>
+        </w:tc>
+        <w:tc>
+          <w:tcPr>
+            <w:tcW w:w="2345" w:type="dxa"/>
+            <w:vAlign w:val="center"/>
           </w:tcPr>
           <w:p>
             <w:pPr>
@@ -499,23 +536,21 @@
                 <w:rFonts w:ascii="Cambria" w:hAnsi="Cambria"/>
               </w:rPr>
             </w:pPr>
-            <w:hyperlink r:id="rId13" w:history="1">
+            <w:hyperlink r:id="rId10" w:history="1">
               <w:r>
                 <w:rPr>
                   <w:rStyle w:val="Hyperlink"/>
-                  <w:rFonts w:ascii="Cambria" w:eastAsia="Times New Roman" w:hAnsi="Cambria" w:cs="Arial"/>
-                  <w:b/>
-                  <w:bCs/>
-                  <w:color w:val="0366D6"/>
+                  <w:rFonts w:ascii="Calibri" w:eastAsia="Times New Roman" w:hAnsi="Calibri"/>
                 </w:rPr>
-                <w:t>CharlesPhilippeLabbe</w:t>
+                <w:t>NikitaBaranov</w:t>
               </w:r>
             </w:hyperlink>
           </w:p>
         </w:tc>
         <w:tc>
           <w:tcPr>
-            <w:tcW w:w="2910" w:type="dxa"/>
+            <w:tcW w:w="3213" w:type="dxa"/>
+            <w:vAlign w:val="center"/>
           </w:tcPr>
           <w:p>
             <w:pPr>
@@ -525,6 +560,13 @@
                 <w:rFonts w:ascii="Cambria" w:hAnsi="Cambria" w:cs="Arial"/>
               </w:rPr>
             </w:pPr>
+            <w:r>
+              <w:rPr>
+                <w:rFonts w:ascii="Cambria" w:eastAsia="Times New Roman" w:hAnsi="Cambria" w:cs="Arial"/>
+                <w:color w:val="000000"/>
+              </w:rPr>
+              <w:t> </w:t>
+            </w:r>
           </w:p>
         </w:tc>
       </w:tr>
@@ -535,6 +577,7 @@
         <w:tc>
           <w:tcPr>
             <w:tcW w:w="2648" w:type="dxa"/>
+            <w:vAlign w:val="center"/>
           </w:tcPr>
           <w:p>
             <w:pPr>
@@ -546,7 +589,8 @@
             </w:pPr>
             <w:r>
               <w:rPr>
-                <w:rFonts w:ascii="Cambria" w:hAnsi="Cambria" w:cs="Arial"/>
+                <w:rFonts w:ascii="Cambria" w:eastAsia="Times New Roman" w:hAnsi="Cambria" w:cs="Arial"/>
+                <w:color w:val="000000"/>
               </w:rPr>
               <w:t>Aman Bhandal</w:t>
             </w:r>
@@ -555,6 +599,7 @@
         <w:tc>
           <w:tcPr>
             <w:tcW w:w="1418" w:type="dxa"/>
+            <w:vAlign w:val="center"/>
           </w:tcPr>
           <w:p>
             <w:pPr>
@@ -566,15 +611,290 @@
             </w:pPr>
             <w:r>
               <w:rPr>
+                <w:rFonts w:ascii="Cambria" w:eastAsia="Times New Roman" w:hAnsi="Cambria" w:cs="Arial"/>
+                <w:color w:val="000000"/>
+              </w:rPr>
+              <w:t>27390858</w:t>
+            </w:r>
+          </w:p>
+        </w:tc>
+        <w:tc>
+          <w:tcPr>
+            <w:tcW w:w="2345" w:type="dxa"/>
+            <w:vAlign w:val="center"/>
+          </w:tcPr>
+          <w:p>
+            <w:pPr>
+              <w:spacing w:line="276" w:lineRule="auto"/>
+              <w:rPr>
+                <w:rFonts w:ascii="Cambria" w:hAnsi="Cambria"/>
+              </w:rPr>
+            </w:pPr>
+            <w:hyperlink r:id="rId11" w:history="1">
+              <w:r>
+                <w:rPr>
+                  <w:rStyle w:val="Hyperlink"/>
+                  <w:rFonts w:ascii="Calibri" w:eastAsia="Times New Roman" w:hAnsi="Calibri"/>
+                </w:rPr>
+                <w:t>abhandal</w:t>
+              </w:r>
+            </w:hyperlink>
+          </w:p>
+        </w:tc>
+        <w:tc>
+          <w:tcPr>
+            <w:tcW w:w="3213" w:type="dxa"/>
+            <w:vAlign w:val="center"/>
+          </w:tcPr>
+          <w:p>
+            <w:pPr>
+              <w:spacing w:line="276" w:lineRule="auto"/>
+              <w:contextualSpacing/>
+              <w:rPr>
                 <w:rFonts w:ascii="Cambria" w:hAnsi="Cambria" w:cs="Arial"/>
               </w:rPr>
-              <w:t>27390858</w:t>
-            </w:r>
-          </w:p>
-        </w:tc>
-        <w:tc>
-          <w:tcPr>
-            <w:tcW w:w="2649" w:type="dxa"/>
+            </w:pPr>
+            <w:r>
+              <w:rPr>
+                <w:rFonts w:ascii="Cambria" w:eastAsia="Times New Roman" w:hAnsi="Cambria" w:cs="Arial"/>
+                <w:color w:val="000000"/>
+              </w:rPr>
+              <w:t> </w:t>
+            </w:r>
+          </w:p>
+        </w:tc>
+      </w:tr>
+      <w:tr>
+        <w:tc>
+          <w:tcPr>
+            <w:tcW w:w="2648" w:type="dxa"/>
+            <w:vAlign w:val="center"/>
+          </w:tcPr>
+          <w:p>
+            <w:pPr>
+              <w:spacing w:line="276" w:lineRule="auto"/>
+              <w:contextualSpacing/>
+              <w:rPr>
+                <w:rFonts w:ascii="Cambria" w:hAnsi="Cambria" w:cs="Arial"/>
+              </w:rPr>
+            </w:pPr>
+            <w:r>
+              <w:rPr>
+                <w:rFonts w:ascii="Cambria" w:eastAsia="Times New Roman" w:hAnsi="Cambria" w:cs="Arial"/>
+                <w:color w:val="000000"/>
+              </w:rPr>
+              <w:t xml:space="preserve">Raymart De Guzman </w:t>
+            </w:r>
+          </w:p>
+        </w:tc>
+        <w:tc>
+          <w:tcPr>
+            <w:tcW w:w="1418" w:type="dxa"/>
+            <w:vAlign w:val="center"/>
+          </w:tcPr>
+          <w:p>
+            <w:pPr>
+              <w:spacing w:line="276" w:lineRule="auto"/>
+              <w:contextualSpacing/>
+              <w:rPr>
+                <w:rFonts w:ascii="Cambria" w:hAnsi="Cambria" w:cs="Arial"/>
+              </w:rPr>
+            </w:pPr>
+            <w:r>
+              <w:rPr>
+                <w:rFonts w:ascii="Cambria" w:eastAsia="Times New Roman" w:hAnsi="Cambria" w:cs="Arial"/>
+                <w:color w:val="000000"/>
+              </w:rPr>
+              <w:t>40010443</w:t>
+            </w:r>
+          </w:p>
+        </w:tc>
+        <w:tc>
+          <w:tcPr>
+            <w:tcW w:w="2345" w:type="dxa"/>
+            <w:vAlign w:val="center"/>
+          </w:tcPr>
+          <w:p>
+            <w:pPr>
+              <w:spacing w:line="276" w:lineRule="auto"/>
+              <w:rPr>
+                <w:rFonts w:ascii="Cambria" w:hAnsi="Cambria"/>
+              </w:rPr>
+            </w:pPr>
+            <w:hyperlink r:id="rId12" w:history="1">
+              <w:r>
+                <w:rPr>
+                  <w:rStyle w:val="Hyperlink"/>
+                  <w:rFonts w:ascii="Calibri" w:eastAsia="Times New Roman" w:hAnsi="Calibri"/>
+                </w:rPr>
+                <w:t>tramyardg</w:t>
+              </w:r>
+            </w:hyperlink>
+          </w:p>
+        </w:tc>
+        <w:tc>
+          <w:tcPr>
+            <w:tcW w:w="3213" w:type="dxa"/>
+            <w:vAlign w:val="center"/>
+          </w:tcPr>
+          <w:p>
+            <w:pPr>
+              <w:spacing w:line="276" w:lineRule="auto"/>
+              <w:contextualSpacing/>
+              <w:rPr>
+                <w:rFonts w:ascii="Cambria" w:hAnsi="Cambria" w:cs="Arial"/>
+              </w:rPr>
+            </w:pPr>
+            <w:r>
+              <w:rPr>
+                <w:rFonts w:ascii="Cambria" w:eastAsia="Times New Roman" w:hAnsi="Cambria" w:cs="Arial"/>
+                <w:color w:val="000000"/>
+              </w:rPr>
+              <w:t> </w:t>
+            </w:r>
+          </w:p>
+        </w:tc>
+      </w:tr>
+      <w:tr>
+        <w:tc>
+          <w:tcPr>
+            <w:tcW w:w="2648" w:type="dxa"/>
+            <w:vAlign w:val="center"/>
+          </w:tcPr>
+          <w:p>
+            <w:pPr>
+              <w:spacing w:line="276" w:lineRule="auto"/>
+              <w:contextualSpacing/>
+              <w:rPr>
+                <w:rFonts w:ascii="Cambria" w:hAnsi="Cambria" w:cs="Arial"/>
+              </w:rPr>
+            </w:pPr>
+            <w:r>
+              <w:rPr>
+                <w:rFonts w:ascii="Cambria" w:eastAsia="Times New Roman" w:hAnsi="Cambria" w:cs="Arial"/>
+                <w:color w:val="000000"/>
+              </w:rPr>
+              <w:t xml:space="preserve">Dmitry Kryukov </w:t>
+            </w:r>
+          </w:p>
+        </w:tc>
+        <w:tc>
+          <w:tcPr>
+            <w:tcW w:w="1418" w:type="dxa"/>
+            <w:vAlign w:val="center"/>
+          </w:tcPr>
+          <w:p>
+            <w:pPr>
+              <w:spacing w:line="276" w:lineRule="auto"/>
+              <w:contextualSpacing/>
+              <w:rPr>
+                <w:rFonts w:ascii="Cambria" w:hAnsi="Cambria" w:cs="Arial"/>
+              </w:rPr>
+            </w:pPr>
+            <w:r>
+              <w:rPr>
+                <w:rFonts w:ascii="Cambria" w:eastAsia="Times New Roman" w:hAnsi="Cambria" w:cs="Arial"/>
+                <w:color w:val="000000"/>
+              </w:rPr>
+              <w:t>40029645</w:t>
+            </w:r>
+          </w:p>
+        </w:tc>
+        <w:tc>
+          <w:tcPr>
+            <w:tcW w:w="2345" w:type="dxa"/>
+            <w:vAlign w:val="center"/>
+          </w:tcPr>
+          <w:p>
+            <w:pPr>
+              <w:spacing w:line="276" w:lineRule="auto"/>
+              <w:rPr>
+                <w:rFonts w:ascii="Cambria" w:hAnsi="Cambria"/>
+              </w:rPr>
+            </w:pPr>
+            <w:hyperlink r:id="rId13" w:history="1">
+              <w:r>
+                <w:rPr>
+                  <w:rStyle w:val="Hyperlink"/>
+                  <w:rFonts w:ascii="Calibri" w:eastAsia="Times New Roman" w:hAnsi="Calibri"/>
+                </w:rPr>
+                <w:t>b5n</w:t>
+              </w:r>
+            </w:hyperlink>
+          </w:p>
+        </w:tc>
+        <w:tc>
+          <w:tcPr>
+            <w:tcW w:w="3213" w:type="dxa"/>
+            <w:vAlign w:val="center"/>
+          </w:tcPr>
+          <w:p>
+            <w:pPr>
+              <w:spacing w:line="276" w:lineRule="auto"/>
+              <w:contextualSpacing/>
+              <w:rPr>
+                <w:rFonts w:ascii="Cambria" w:hAnsi="Cambria" w:cs="Arial"/>
+              </w:rPr>
+            </w:pPr>
+            <w:r>
+              <w:rPr>
+                <w:rFonts w:ascii="Cambria" w:eastAsia="Times New Roman" w:hAnsi="Cambria" w:cs="Arial"/>
+                <w:color w:val="000000"/>
+              </w:rPr>
+              <w:t> </w:t>
+            </w:r>
+          </w:p>
+        </w:tc>
+      </w:tr>
+      <w:tr>
+        <w:tc>
+          <w:tcPr>
+            <w:tcW w:w="2648" w:type="dxa"/>
+            <w:vAlign w:val="center"/>
+          </w:tcPr>
+          <w:p>
+            <w:pPr>
+              <w:spacing w:line="276" w:lineRule="auto"/>
+              <w:contextualSpacing/>
+              <w:rPr>
+                <w:rFonts w:ascii="Cambria" w:hAnsi="Cambria" w:cs="Arial"/>
+              </w:rPr>
+            </w:pPr>
+            <w:r>
+              <w:rPr>
+                <w:rFonts w:ascii="Cambria" w:eastAsia="Times New Roman" w:hAnsi="Cambria" w:cs="Arial"/>
+                <w:color w:val="000000"/>
+              </w:rPr>
+              <w:t xml:space="preserve">Charles-Philippe Labbé </w:t>
+            </w:r>
+          </w:p>
+        </w:tc>
+        <w:tc>
+          <w:tcPr>
+            <w:tcW w:w="1418" w:type="dxa"/>
+            <w:vAlign w:val="center"/>
+          </w:tcPr>
+          <w:p>
+            <w:pPr>
+              <w:spacing w:line="276" w:lineRule="auto"/>
+              <w:contextualSpacing/>
+              <w:rPr>
+                <w:rFonts w:ascii="Cambria" w:hAnsi="Cambria" w:cs="Arial"/>
+              </w:rPr>
+            </w:pPr>
+            <w:r>
+              <w:rPr>
+                <w:rFonts w:ascii="Cambria" w:eastAsia="Times New Roman" w:hAnsi="Cambria" w:cs="Arial"/>
+                <w:color w:val="000000"/>
+              </w:rPr>
+              <w:t>40002442</w:t>
+            </w:r>
+          </w:p>
+        </w:tc>
+        <w:tc>
+          <w:tcPr>
+            <w:tcW w:w="2345" w:type="dxa"/>
+            <w:vAlign w:val="center"/>
           </w:tcPr>
           <w:p>
             <w:pPr>
@@ -587,19 +907,17 @@
               <w:r>
                 <w:rPr>
                   <w:rStyle w:val="Hyperlink"/>
-                  <w:rFonts w:ascii="Cambria" w:eastAsia="Times New Roman" w:hAnsi="Cambria" w:cs="Arial"/>
-                  <w:b/>
-                  <w:bCs/>
-                  <w:color w:val="0366D6"/>
+                  <w:rFonts w:ascii="Calibri" w:eastAsia="Times New Roman" w:hAnsi="Calibri"/>
                 </w:rPr>
-                <w:t>abhandal</w:t>
+                <w:t>CharlesPhilippeLabbe</w:t>
               </w:r>
             </w:hyperlink>
           </w:p>
         </w:tc>
         <w:tc>
           <w:tcPr>
-            <w:tcW w:w="2910" w:type="dxa"/>
+            <w:tcW w:w="3213" w:type="dxa"/>
+            <w:vAlign w:val="center"/>
           </w:tcPr>
           <w:p>
             <w:pPr>
@@ -609,6 +927,13 @@
                 <w:rFonts w:ascii="Cambria" w:hAnsi="Cambria" w:cs="Arial"/>
               </w:rPr>
             </w:pPr>
+            <w:r>
+              <w:rPr>
+                <w:rFonts w:ascii="Cambria" w:eastAsia="Times New Roman" w:hAnsi="Cambria" w:cs="Arial"/>
+                <w:color w:val="000000"/>
+              </w:rPr>
+              <w:t> </w:t>
+            </w:r>
           </w:p>
         </w:tc>
       </w:tr>
@@ -616,6 +941,7 @@
         <w:tc>
           <w:tcPr>
             <w:tcW w:w="2648" w:type="dxa"/>
+            <w:vAlign w:val="center"/>
           </w:tcPr>
           <w:p>
             <w:pPr>
@@ -627,15 +953,17 @@
             </w:pPr>
             <w:r>
               <w:rPr>
-                <w:rFonts w:ascii="Cambria" w:hAnsi="Cambria" w:cs="Arial"/>
-              </w:rPr>
-              <w:t xml:space="preserve">Dmitry Kryukov </w:t>
+                <w:rFonts w:ascii="Cambria" w:eastAsia="Times New Roman" w:hAnsi="Cambria" w:cs="Arial"/>
+                <w:color w:val="000000"/>
+              </w:rPr>
+              <w:t xml:space="preserve">Andy Pham </w:t>
             </w:r>
           </w:p>
         </w:tc>
         <w:tc>
           <w:tcPr>
             <w:tcW w:w="1418" w:type="dxa"/>
+            <w:vAlign w:val="center"/>
           </w:tcPr>
           <w:p>
             <w:pPr>
@@ -647,15 +975,17 @@
             </w:pPr>
             <w:r>
               <w:rPr>
-                <w:rFonts w:ascii="Cambria" w:hAnsi="Cambria" w:cs="Arial"/>
-              </w:rPr>
-              <w:t>40029645</w:t>
-            </w:r>
-          </w:p>
-        </w:tc>
-        <w:tc>
-          <w:tcPr>
-            <w:tcW w:w="2649" w:type="dxa"/>
+                <w:rFonts w:ascii="Cambria" w:eastAsia="Times New Roman" w:hAnsi="Cambria" w:cs="Arial"/>
+                <w:color w:val="000000"/>
+              </w:rPr>
+              <w:t>40006071</w:t>
+            </w:r>
+          </w:p>
+        </w:tc>
+        <w:tc>
+          <w:tcPr>
+            <w:tcW w:w="2345" w:type="dxa"/>
+            <w:vAlign w:val="center"/>
           </w:tcPr>
           <w:p>
             <w:pPr>
@@ -668,19 +998,17 @@
               <w:r>
                 <w:rPr>
                   <w:rStyle w:val="Hyperlink"/>
-                  <w:rFonts w:ascii="Cambria" w:eastAsia="Times New Roman" w:hAnsi="Cambria" w:cs="Arial"/>
-                  <w:b/>
-                  <w:bCs/>
-                  <w:color w:val="0366D6"/>
+                  <w:rFonts w:ascii="Calibri" w:eastAsia="Times New Roman" w:hAnsi="Calibri"/>
                 </w:rPr>
-                <w:t>b5n</w:t>
+                <w:t>andypham29</w:t>
               </w:r>
             </w:hyperlink>
           </w:p>
         </w:tc>
         <w:tc>
           <w:tcPr>
-            <w:tcW w:w="2910" w:type="dxa"/>
+            <w:tcW w:w="3213" w:type="dxa"/>
+            <w:vAlign w:val="center"/>
           </w:tcPr>
           <w:p>
             <w:pPr>
@@ -690,6 +1018,13 @@
                 <w:rFonts w:ascii="Cambria" w:hAnsi="Cambria" w:cs="Arial"/>
               </w:rPr>
             </w:pPr>
+            <w:r>
+              <w:rPr>
+                <w:rFonts w:ascii="Cambria" w:eastAsia="Times New Roman" w:hAnsi="Cambria" w:cs="Arial"/>
+                <w:color w:val="000000"/>
+              </w:rPr>
+              <w:t> </w:t>
+            </w:r>
           </w:p>
         </w:tc>
       </w:tr>
@@ -697,6 +1032,7 @@
         <w:tc>
           <w:tcPr>
             <w:tcW w:w="2648" w:type="dxa"/>
+            <w:vAlign w:val="center"/>
           </w:tcPr>
           <w:p>
             <w:pPr>
@@ -708,7 +1044,8 @@
             </w:pPr>
             <w:r>
               <w:rPr>
-                <w:rFonts w:ascii="Cambria" w:hAnsi="Cambria" w:cs="Arial"/>
+                <w:rFonts w:ascii="Cambria" w:eastAsia="Times New Roman" w:hAnsi="Cambria" w:cs="Arial"/>
+                <w:color w:val="000000"/>
               </w:rPr>
               <w:t xml:space="preserve">Ksenia Popova </w:t>
             </w:r>
@@ -717,6 +1054,7 @@
         <w:tc>
           <w:tcPr>
             <w:tcW w:w="1418" w:type="dxa"/>
+            <w:vAlign w:val="center"/>
           </w:tcPr>
           <w:p>
             <w:pPr>
@@ -728,7 +1066,8 @@
             </w:pPr>
             <w:r>
               <w:rPr>
-                <w:rFonts w:ascii="Cambria" w:hAnsi="Cambria" w:cs="Arial"/>
+                <w:rFonts w:ascii="Cambria" w:eastAsia="Times New Roman" w:hAnsi="Cambria" w:cs="Arial"/>
+                <w:color w:val="000000"/>
               </w:rPr>
               <w:t>40029623</w:t>
             </w:r>
@@ -736,7 +1075,8 @@
         </w:tc>
         <w:tc>
           <w:tcPr>
-            <w:tcW w:w="2649" w:type="dxa"/>
+            <w:tcW w:w="2345" w:type="dxa"/>
+            <w:vAlign w:val="center"/>
           </w:tcPr>
           <w:p>
             <w:pPr>
@@ -749,10 +1089,7 @@
               <w:r>
                 <w:rPr>
                   <w:rStyle w:val="Hyperlink"/>
-                  <w:rFonts w:ascii="Cambria" w:eastAsia="Times New Roman" w:hAnsi="Cambria" w:cs="Arial"/>
-                  <w:b/>
-                  <w:bCs/>
-                  <w:color w:val="0366D6"/>
+                  <w:rFonts w:ascii="Calibri" w:eastAsia="Times New Roman" w:hAnsi="Calibri"/>
                 </w:rPr>
                 <w:t>Lyncis</w:t>
               </w:r>
@@ -761,7 +1098,8 @@
         </w:tc>
         <w:tc>
           <w:tcPr>
-            <w:tcW w:w="2910" w:type="dxa"/>
+            <w:tcW w:w="3213" w:type="dxa"/>
+            <w:vAlign w:val="center"/>
           </w:tcPr>
           <w:p>
             <w:pPr>
@@ -771,6 +1109,13 @@
                 <w:rFonts w:ascii="Cambria" w:hAnsi="Cambria" w:cs="Arial"/>
               </w:rPr>
             </w:pPr>
+            <w:r>
+              <w:rPr>
+                <w:rFonts w:ascii="Cambria" w:eastAsia="Times New Roman" w:hAnsi="Cambria" w:cs="Arial"/>
+                <w:color w:val="000000"/>
+              </w:rPr>
+              <w:t> </w:t>
+            </w:r>
           </w:p>
         </w:tc>
       </w:tr>
@@ -778,6 +1123,7 @@
         <w:tc>
           <w:tcPr>
             <w:tcW w:w="2648" w:type="dxa"/>
+            <w:vAlign w:val="center"/>
           </w:tcPr>
           <w:p>
             <w:pPr>
@@ -789,15 +1135,17 @@
             </w:pPr>
             <w:r>
               <w:rPr>
-                <w:rFonts w:ascii="Cambria" w:hAnsi="Cambria" w:cs="Arial"/>
-              </w:rPr>
-              <w:t xml:space="preserve">Nikita Baranov </w:t>
+                <w:rFonts w:ascii="Cambria" w:eastAsia="Times New Roman" w:hAnsi="Cambria" w:cs="Arial"/>
+                <w:color w:val="000000"/>
+              </w:rPr>
+              <w:t xml:space="preserve">Batoul Yehia </w:t>
             </w:r>
           </w:p>
         </w:tc>
         <w:tc>
           <w:tcPr>
             <w:tcW w:w="1418" w:type="dxa"/>
+            <w:vAlign w:val="center"/>
           </w:tcPr>
           <w:p>
             <w:pPr>
@@ -809,15 +1157,17 @@
             </w:pPr>
             <w:r>
               <w:rPr>
-                <w:rFonts w:ascii="Cambria" w:hAnsi="Cambria" w:cs="Arial"/>
-              </w:rPr>
-              <w:t>40012854</w:t>
-            </w:r>
-          </w:p>
-        </w:tc>
-        <w:tc>
-          <w:tcPr>
-            <w:tcW w:w="2649" w:type="dxa"/>
+                <w:rFonts w:ascii="Cambria" w:eastAsia="Times New Roman" w:hAnsi="Cambria" w:cs="Arial"/>
+                <w:color w:val="000000"/>
+              </w:rPr>
+              <w:t>40010912</w:t>
+            </w:r>
+          </w:p>
+        </w:tc>
+        <w:tc>
+          <w:tcPr>
+            <w:tcW w:w="2345" w:type="dxa"/>
+            <w:vAlign w:val="center"/>
           </w:tcPr>
           <w:p>
             <w:pPr>
@@ -830,91 +1180,7 @@
               <w:r>
                 <w:rPr>
                   <w:rStyle w:val="Hyperlink"/>
-                  <w:rFonts w:ascii="Cambria" w:eastAsia="Times New Roman" w:hAnsi="Cambria" w:cs="Arial"/>
-                  <w:b/>
-                  <w:bCs/>
-                  <w:color w:val="0366D6"/>
-                </w:rPr>
-                <w:t>NikitaBaranov</w:t>
-              </w:r>
-            </w:hyperlink>
-          </w:p>
-        </w:tc>
-        <w:tc>
-          <w:tcPr>
-            <w:tcW w:w="2910" w:type="dxa"/>
-          </w:tcPr>
-          <w:p>
-            <w:pPr>
-              <w:spacing w:line="276" w:lineRule="auto"/>
-              <w:contextualSpacing/>
-              <w:rPr>
-                <w:rFonts w:ascii="Cambria" w:hAnsi="Cambria" w:cs="Arial"/>
-              </w:rPr>
-            </w:pPr>
-          </w:p>
-        </w:tc>
-      </w:tr>
-      <w:tr>
-        <w:tc>
-          <w:tcPr>
-            <w:tcW w:w="2648" w:type="dxa"/>
-          </w:tcPr>
-          <w:p>
-            <w:pPr>
-              <w:spacing w:line="276" w:lineRule="auto"/>
-              <w:contextualSpacing/>
-              <w:rPr>
-                <w:rFonts w:ascii="Cambria" w:hAnsi="Cambria" w:cs="Arial"/>
-              </w:rPr>
-            </w:pPr>
-            <w:r>
-              <w:rPr>
-                <w:rFonts w:ascii="Cambria" w:hAnsi="Cambria" w:cs="Arial"/>
-              </w:rPr>
-              <w:t xml:space="preserve">Batoul Yehia </w:t>
-            </w:r>
-          </w:p>
-        </w:tc>
-        <w:tc>
-          <w:tcPr>
-            <w:tcW w:w="1418" w:type="dxa"/>
-          </w:tcPr>
-          <w:p>
-            <w:pPr>
-              <w:spacing w:line="276" w:lineRule="auto"/>
-              <w:contextualSpacing/>
-              <w:rPr>
-                <w:rFonts w:ascii="Cambria" w:hAnsi="Cambria" w:cs="Arial"/>
-              </w:rPr>
-            </w:pPr>
-            <w:r>
-              <w:rPr>
-                <w:rFonts w:ascii="Cambria" w:hAnsi="Cambria" w:cs="Arial"/>
-              </w:rPr>
-              <w:t>40010912</w:t>
-            </w:r>
-          </w:p>
-        </w:tc>
-        <w:tc>
-          <w:tcPr>
-            <w:tcW w:w="2649" w:type="dxa"/>
-          </w:tcPr>
-          <w:p>
-            <w:pPr>
-              <w:spacing w:line="276" w:lineRule="auto"/>
-              <w:rPr>
-                <w:rFonts w:ascii="Cambria" w:hAnsi="Cambria"/>
-              </w:rPr>
-            </w:pPr>
-            <w:hyperlink r:id="rId18" w:history="1">
-              <w:r>
-                <w:rPr>
-                  <w:rStyle w:val="Hyperlink"/>
-                  <w:rFonts w:ascii="Cambria" w:eastAsia="Times New Roman" w:hAnsi="Cambria" w:cs="Arial"/>
-                  <w:b/>
-                  <w:bCs/>
-                  <w:color w:val="0366D6"/>
+                  <w:rFonts w:ascii="Calibri" w:eastAsia="Times New Roman" w:hAnsi="Calibri"/>
                 </w:rPr>
                 <w:t>batoulyehia</w:t>
               </w:r>
@@ -923,7 +1189,8 @@
         </w:tc>
         <w:tc>
           <w:tcPr>
-            <w:tcW w:w="2910" w:type="dxa"/>
+            <w:tcW w:w="3213" w:type="dxa"/>
+            <w:vAlign w:val="center"/>
           </w:tcPr>
           <w:p>
             <w:pPr>
@@ -933,174 +1200,43 @@
                 <w:rFonts w:ascii="Cambria" w:hAnsi="Cambria" w:cs="Arial"/>
               </w:rPr>
             </w:pPr>
-          </w:p>
-        </w:tc>
-      </w:tr>
-      <w:tr>
-        <w:tc>
-          <w:tcPr>
-            <w:tcW w:w="2648" w:type="dxa"/>
-          </w:tcPr>
-          <w:p>
-            <w:pPr>
-              <w:spacing w:line="276" w:lineRule="auto"/>
-              <w:contextualSpacing/>
-              <w:rPr>
-                <w:rFonts w:ascii="Cambria" w:hAnsi="Cambria" w:cs="Arial"/>
-              </w:rPr>
-            </w:pPr>
-            <w:r>
-              <w:rPr>
-                <w:rFonts w:ascii="Cambria" w:hAnsi="Cambria" w:cs="Arial"/>
-              </w:rPr>
-              <w:t xml:space="preserve">Raymart De Guzman </w:t>
-            </w:r>
-          </w:p>
-        </w:tc>
-        <w:tc>
-          <w:tcPr>
-            <w:tcW w:w="1418" w:type="dxa"/>
-          </w:tcPr>
-          <w:p>
-            <w:pPr>
-              <w:spacing w:line="276" w:lineRule="auto"/>
-              <w:contextualSpacing/>
-              <w:rPr>
-                <w:rFonts w:ascii="Cambria" w:hAnsi="Cambria" w:cs="Arial"/>
-              </w:rPr>
-            </w:pPr>
-            <w:r>
-              <w:rPr>
-                <w:rFonts w:ascii="Cambria" w:hAnsi="Cambria" w:cs="Arial"/>
-              </w:rPr>
-              <w:t>40010443</w:t>
-            </w:r>
-          </w:p>
-        </w:tc>
-        <w:tc>
-          <w:tcPr>
-            <w:tcW w:w="2649" w:type="dxa"/>
-          </w:tcPr>
-          <w:p>
-            <w:pPr>
-              <w:spacing w:line="276" w:lineRule="auto"/>
-              <w:rPr>
-                <w:rFonts w:ascii="Cambria" w:hAnsi="Cambria"/>
-              </w:rPr>
-            </w:pPr>
-            <w:hyperlink r:id="rId19" w:history="1">
-              <w:r>
-                <w:rPr>
-                  <w:rStyle w:val="Hyperlink"/>
-                  <w:rFonts w:ascii="Cambria" w:eastAsia="Times New Roman" w:hAnsi="Cambria" w:cs="Arial"/>
-                  <w:b/>
-                  <w:bCs/>
-                  <w:color w:val="0366D6"/>
-                </w:rPr>
-                <w:t>tramyardg</w:t>
-              </w:r>
-            </w:hyperlink>
-          </w:p>
-        </w:tc>
-        <w:tc>
-          <w:tcPr>
-            <w:tcW w:w="2910" w:type="dxa"/>
-          </w:tcPr>
-          <w:p>
-            <w:pPr>
-              <w:spacing w:line="276" w:lineRule="auto"/>
-              <w:contextualSpacing/>
-              <w:rPr>
-                <w:rFonts w:ascii="Cambria" w:hAnsi="Cambria" w:cs="Arial"/>
-              </w:rPr>
-            </w:pPr>
-          </w:p>
-        </w:tc>
-      </w:tr>
-      <w:tr>
-        <w:tc>
-          <w:tcPr>
-            <w:tcW w:w="2648" w:type="dxa"/>
-          </w:tcPr>
-          <w:p>
-            <w:pPr>
-              <w:spacing w:line="276" w:lineRule="auto"/>
-              <w:contextualSpacing/>
-              <w:rPr>
-                <w:rFonts w:ascii="Cambria" w:hAnsi="Cambria" w:cs="Arial"/>
-              </w:rPr>
-            </w:pPr>
-            <w:r>
-              <w:rPr>
-                <w:rFonts w:ascii="Cambria" w:hAnsi="Cambria" w:cs="Arial"/>
-              </w:rPr>
-              <w:t xml:space="preserve">Andy Pham </w:t>
-            </w:r>
-          </w:p>
-        </w:tc>
-        <w:tc>
-          <w:tcPr>
-            <w:tcW w:w="1418" w:type="dxa"/>
-          </w:tcPr>
-          <w:p>
-            <w:pPr>
-              <w:spacing w:line="276" w:lineRule="auto"/>
-              <w:contextualSpacing/>
-              <w:rPr>
-                <w:rFonts w:ascii="Cambria" w:hAnsi="Cambria" w:cs="Arial"/>
-              </w:rPr>
-            </w:pPr>
-            <w:r>
-              <w:rPr>
-                <w:rFonts w:ascii="Cambria" w:hAnsi="Cambria" w:cs="Arial"/>
-              </w:rPr>
-              <w:t>40006071</w:t>
-            </w:r>
-          </w:p>
-        </w:tc>
-        <w:tc>
-          <w:tcPr>
-            <w:tcW w:w="2649" w:type="dxa"/>
-          </w:tcPr>
-          <w:p>
-            <w:pPr>
-              <w:spacing w:line="276" w:lineRule="auto"/>
-              <w:rPr>
-                <w:rFonts w:ascii="Cambria" w:hAnsi="Cambria"/>
-              </w:rPr>
-            </w:pPr>
-            <w:hyperlink r:id="rId20" w:history="1">
-              <w:r>
-                <w:rPr>
-                  <w:rStyle w:val="Hyperlink"/>
-                  <w:rFonts w:ascii="Cambria" w:eastAsia="Times New Roman" w:hAnsi="Cambria" w:cs="Arial"/>
-                  <w:b/>
-                  <w:bCs/>
-                  <w:color w:val="0366D6"/>
-                </w:rPr>
-                <w:t>andypham29</w:t>
-              </w:r>
-            </w:hyperlink>
-          </w:p>
-        </w:tc>
-        <w:tc>
-          <w:tcPr>
-            <w:tcW w:w="2910" w:type="dxa"/>
-          </w:tcPr>
-          <w:p>
-            <w:pPr>
-              <w:spacing w:line="276" w:lineRule="auto"/>
-              <w:contextualSpacing/>
-              <w:rPr>
-                <w:rFonts w:ascii="Cambria" w:hAnsi="Cambria" w:cs="Arial"/>
-              </w:rPr>
-            </w:pPr>
+            <w:r>
+              <w:rPr>
+                <w:rFonts w:ascii="Cambria" w:eastAsia="Times New Roman" w:hAnsi="Cambria" w:cs="Arial"/>
+                <w:color w:val="000000"/>
+              </w:rPr>
+              <w:t> </w:t>
+            </w:r>
           </w:p>
         </w:tc>
       </w:tr>
     </w:tbl>
     <w:p>
       <w:pPr>
+        <w:rPr>
+          <w:rFonts w:ascii="Cambria" w:hAnsi="Cambria"/>
+        </w:rPr>
+        <w:sectPr>
+          <w:footerReference w:type="even" r:id="rId18"/>
+          <w:footerReference w:type="default" r:id="rId19"/>
+          <w:footerReference w:type="first" r:id="rId20"/>
+          <w:pgSz w:w="11900" w:h="16840"/>
+          <w:pgMar w:top="1134" w:right="851" w:bottom="1134" w:left="1701" w:header="709" w:footer="709" w:gutter="0"/>
+          <w:pgNumType w:start="1"/>
+          <w:cols w:space="708"/>
+          <w:titlePg/>
+          <w:docGrid w:linePitch="360"/>
+        </w:sectPr>
+      </w:pPr>
+      <w:r>
+        <w:rPr>
+          <w:rFonts w:ascii="Cambria" w:hAnsi="Cambria"/>
+        </w:rPr>
+        <w:br w:type="page"/>
+      </w:r>
+    </w:p>
+    <w:p>
+      <w:pPr>
         <w:pStyle w:val="Heading1"/>
         <w:rPr>
           <w:rFonts w:ascii="Cambria" w:hAnsi="Cambria"/>
@@ -1110,6 +1246,7 @@
         <w:rPr>
           <w:rFonts w:ascii="Cambria" w:hAnsi="Cambria"/>
         </w:rPr>
+        <w:lastRenderedPageBreak/>
         <w:t>Project summary:</w:t>
       </w:r>
     </w:p>
@@ -1676,240 +1813,242 @@
           <w:rFonts w:ascii="Cambria" w:hAnsi="Cambria"/>
           <w:highlight w:val="yellow"/>
         </w:rPr>
+        <w:t>Iteration 3(X stories, X points)</w:t>
+      </w:r>
+    </w:p>
+    <w:p>
+      <w:pPr>
+        <w:ind w:left="360"/>
+        <w:rPr>
+          <w:rFonts w:ascii="Cambria" w:hAnsi="Cambria"/>
+          <w:highlight w:val="yellow"/>
+        </w:rPr>
+      </w:pPr>
+      <w:r>
+        <w:rPr>
+          <w:rFonts w:ascii="Cambria" w:hAnsi="Cambria"/>
+          <w:highlight w:val="yellow"/>
+        </w:rPr>
+        <w:t>Burndown Chart</w:t>
+      </w:r>
+      <w:r>
+        <w:rPr>
+          <w:rFonts w:ascii="Cambria" w:hAnsi="Cambria"/>
+          <w:highlight w:val="yellow"/>
+        </w:rPr>
+        <w:t xml:space="preserve"> (?)</w:t>
+      </w:r>
+    </w:p>
+    <w:p>
+      <w:pPr>
+        <w:ind w:left="360"/>
+        <w:rPr>
+          <w:rFonts w:ascii="Cambria" w:hAnsi="Cambria"/>
+          <w:highlight w:val="yellow"/>
+        </w:rPr>
+      </w:pPr>
+      <w:r>
+        <w:rPr>
+          <w:rFonts w:ascii="Cambria" w:hAnsi="Cambria"/>
+          <w:highlight w:val="yellow"/>
+        </w:rPr>
+        <w:t>Comments</w:t>
+      </w:r>
+      <w:r>
+        <w:rPr>
+          <w:rFonts w:ascii="Cambria" w:hAnsi="Cambria"/>
+          <w:highlight w:val="yellow"/>
+        </w:rPr>
+        <w:t xml:space="preserve"> (3)</w:t>
+      </w:r>
+    </w:p>
+    <w:p>
+      <w:pPr>
+        <w:ind w:left="360"/>
+        <w:rPr>
+          <w:rFonts w:ascii="Cambria" w:hAnsi="Cambria"/>
+          <w:highlight w:val="yellow"/>
+        </w:rPr>
+      </w:pPr>
+      <w:r>
+        <w:rPr>
+          <w:rFonts w:ascii="Cambria" w:hAnsi="Cambria"/>
+          <w:highlight w:val="yellow"/>
+        </w:rPr>
+        <w:t>Selecting Repository</w:t>
+      </w:r>
+      <w:r>
+        <w:rPr>
+          <w:rFonts w:ascii="Cambria" w:hAnsi="Cambria"/>
+          <w:highlight w:val="yellow"/>
+        </w:rPr>
+        <w:t xml:space="preserve"> (5)</w:t>
+      </w:r>
+    </w:p>
+    <w:p>
+      <w:pPr>
+        <w:ind w:left="360"/>
+        <w:rPr>
+          <w:rFonts w:ascii="Cambria" w:hAnsi="Cambria"/>
+          <w:highlight w:val="yellow"/>
+        </w:rPr>
+      </w:pPr>
+      <w:r>
+        <w:rPr>
+          <w:rFonts w:ascii="Cambria" w:hAnsi="Cambria"/>
+          <w:highlight w:val="yellow"/>
+        </w:rPr>
+        <w:t>Sorting the information of the user interface</w:t>
+      </w:r>
+      <w:r>
+        <w:rPr>
+          <w:rFonts w:ascii="Cambria" w:hAnsi="Cambria"/>
+          <w:highlight w:val="yellow"/>
+        </w:rPr>
+        <w:t xml:space="preserve"> </w:t>
+      </w:r>
+    </w:p>
+    <w:p>
+      <w:pPr>
+        <w:ind w:left="360"/>
+        <w:rPr>
+          <w:rFonts w:ascii="Cambria" w:hAnsi="Cambria"/>
+          <w:highlight w:val="yellow"/>
+        </w:rPr>
+      </w:pPr>
+      <w:r>
+        <w:rPr>
+          <w:rFonts w:ascii="Cambria" w:hAnsi="Cambria"/>
+          <w:highlight w:val="yellow"/>
+        </w:rPr>
+        <w:t>Weekly Report</w:t>
+      </w:r>
+      <w:r>
+        <w:rPr>
+          <w:rFonts w:ascii="Cambria" w:hAnsi="Cambria"/>
+          <w:highlight w:val="yellow"/>
+        </w:rPr>
+        <w:t xml:space="preserve"> (3)</w:t>
+      </w:r>
+    </w:p>
+    <w:p>
+      <w:pPr>
+        <w:ind w:left="360"/>
+        <w:rPr>
+          <w:rFonts w:ascii="Cambria" w:hAnsi="Cambria"/>
+          <w:highlight w:val="yellow"/>
+        </w:rPr>
+      </w:pPr>
+      <w:r>
+        <w:rPr>
+          <w:rFonts w:ascii="Cambria" w:hAnsi="Cambria"/>
+          <w:highlight w:val="yellow"/>
+        </w:rPr>
+        <w:t>Implement a graphing tool</w:t>
+      </w:r>
+      <w:r>
+        <w:rPr>
+          <w:rFonts w:ascii="Cambria" w:hAnsi="Cambria"/>
+          <w:highlight w:val="yellow"/>
+        </w:rPr>
+        <w:t xml:space="preserve"> (Coffee)</w:t>
+      </w:r>
+    </w:p>
+    <w:p>
+      <w:pPr>
+        <w:ind w:left="360"/>
+        <w:rPr>
+          <w:rFonts w:ascii="Cambria" w:hAnsi="Cambria"/>
+          <w:highlight w:val="yellow"/>
+        </w:rPr>
+      </w:pPr>
+      <w:r>
+        <w:rPr>
+          <w:rFonts w:ascii="Cambria" w:hAnsi="Cambria"/>
+          <w:highlight w:val="yellow"/>
+        </w:rPr>
+        <w:t>Report Type</w:t>
+      </w:r>
+      <w:r>
+        <w:rPr>
+          <w:rFonts w:ascii="Cambria" w:hAnsi="Cambria"/>
+          <w:highlight w:val="yellow"/>
+        </w:rPr>
+        <w:t xml:space="preserve"> </w:t>
+      </w:r>
+    </w:p>
+    <w:p>
+      <w:pPr>
+        <w:rPr>
+          <w:rFonts w:ascii="Cambria" w:hAnsi="Cambria"/>
+          <w:highlight w:val="yellow"/>
+        </w:rPr>
+      </w:pPr>
+      <w:r>
+        <w:rPr>
+          <w:rFonts w:ascii="Cambria" w:hAnsi="Cambria"/>
+          <w:highlight w:val="yellow"/>
+        </w:rPr>
+        <w:t>Iteration 4(X stories, X points)</w:t>
+      </w:r>
+    </w:p>
+    <w:p>
+      <w:pPr>
+        <w:rPr>
+          <w:rFonts w:ascii="Cambria" w:hAnsi="Cambria"/>
+        </w:rPr>
+      </w:pPr>
+      <w:r>
+        <w:rPr>
+          <w:rFonts w:ascii="Cambria" w:hAnsi="Cambria"/>
+          <w:highlight w:val="yellow"/>
+        </w:rPr>
+        <w:t>Iteration 5, Release(X stories, X points)</w:t>
+      </w:r>
+      <w:bookmarkStart w:id="0" w:name="_GoBack"/>
+      <w:bookmarkEnd w:id="0"/>
+    </w:p>
+    <w:p>
+      <w:pPr>
+        <w:pStyle w:val="Heading1"/>
+        <w:rPr>
+          <w:rFonts w:ascii="Cambria" w:hAnsi="Cambria"/>
+        </w:rPr>
+      </w:pPr>
+      <w:r>
+        <w:rPr>
+          <w:rFonts w:ascii="Cambria" w:hAnsi="Cambria"/>
+        </w:rPr>
+        <w:t>Overall Arch and Design</w:t>
+      </w:r>
+    </w:p>
+    <w:p>
+      <w:pPr>
+        <w:rPr>
+          <w:rFonts w:ascii="Cambria" w:hAnsi="Cambria"/>
+          <w:highlight w:val="yellow"/>
+        </w:rPr>
+      </w:pPr>
+      <w:r>
+        <w:rPr>
+          <w:rFonts w:ascii="Cambria" w:hAnsi="Cambria"/>
+          <w:highlight w:val="yellow"/>
+        </w:rPr>
+        <w:t>Show us the overall architecture in your system with architecture diagram.</w:t>
+      </w:r>
+    </w:p>
+    <w:p>
+      <w:pPr>
+        <w:rPr>
+          <w:rFonts w:ascii="Cambria" w:hAnsi="Cambria"/>
+        </w:rPr>
+      </w:pPr>
+      <w:r>
+        <w:rPr>
+          <w:rFonts w:ascii="Cambria" w:hAnsi="Cambria"/>
+          <w:highlight w:val="yellow"/>
+        </w:rPr>
         <w:lastRenderedPageBreak/>
-        <w:t>Iteration 3(X stories, X points)</w:t>
-      </w:r>
-    </w:p>
-    <w:p>
-      <w:pPr>
-        <w:ind w:left="360"/>
-        <w:rPr>
-          <w:rFonts w:ascii="Cambria" w:hAnsi="Cambria"/>
-          <w:highlight w:val="yellow"/>
-        </w:rPr>
-      </w:pPr>
-      <w:r>
-        <w:rPr>
-          <w:rFonts w:ascii="Cambria" w:hAnsi="Cambria"/>
-          <w:highlight w:val="yellow"/>
-        </w:rPr>
-        <w:t>Burndown Chart</w:t>
-      </w:r>
-      <w:r>
-        <w:rPr>
-          <w:rFonts w:ascii="Cambria" w:hAnsi="Cambria"/>
-          <w:highlight w:val="yellow"/>
-        </w:rPr>
-        <w:t xml:space="preserve"> (?)</w:t>
-      </w:r>
-    </w:p>
-    <w:p>
-      <w:pPr>
-        <w:ind w:left="360"/>
-        <w:rPr>
-          <w:rFonts w:ascii="Cambria" w:hAnsi="Cambria"/>
-          <w:highlight w:val="yellow"/>
-        </w:rPr>
-      </w:pPr>
-      <w:r>
-        <w:rPr>
-          <w:rFonts w:ascii="Cambria" w:hAnsi="Cambria"/>
-          <w:highlight w:val="yellow"/>
-        </w:rPr>
-        <w:t>Comments</w:t>
-      </w:r>
-      <w:r>
-        <w:rPr>
-          <w:rFonts w:ascii="Cambria" w:hAnsi="Cambria"/>
-          <w:highlight w:val="yellow"/>
-        </w:rPr>
-        <w:t xml:space="preserve"> (3)</w:t>
-      </w:r>
-    </w:p>
-    <w:p>
-      <w:pPr>
-        <w:ind w:left="360"/>
-        <w:rPr>
-          <w:rFonts w:ascii="Cambria" w:hAnsi="Cambria"/>
-          <w:highlight w:val="yellow"/>
-        </w:rPr>
-      </w:pPr>
-      <w:r>
-        <w:rPr>
-          <w:rFonts w:ascii="Cambria" w:hAnsi="Cambria"/>
-          <w:highlight w:val="yellow"/>
-        </w:rPr>
-        <w:t>Selecting Repository</w:t>
-      </w:r>
-      <w:r>
-        <w:rPr>
-          <w:rFonts w:ascii="Cambria" w:hAnsi="Cambria"/>
-          <w:highlight w:val="yellow"/>
-        </w:rPr>
-        <w:t xml:space="preserve"> (5)</w:t>
-      </w:r>
-    </w:p>
-    <w:p>
-      <w:pPr>
-        <w:ind w:left="360"/>
-        <w:rPr>
-          <w:rFonts w:ascii="Cambria" w:hAnsi="Cambria"/>
-          <w:highlight w:val="yellow"/>
-        </w:rPr>
-      </w:pPr>
-      <w:r>
-        <w:rPr>
-          <w:rFonts w:ascii="Cambria" w:hAnsi="Cambria"/>
-          <w:highlight w:val="yellow"/>
-        </w:rPr>
-        <w:t>Sorting the information of the user interface</w:t>
-      </w:r>
-      <w:r>
-        <w:rPr>
-          <w:rFonts w:ascii="Cambria" w:hAnsi="Cambria"/>
-          <w:highlight w:val="yellow"/>
-        </w:rPr>
-        <w:t xml:space="preserve"> </w:t>
-      </w:r>
-    </w:p>
-    <w:p>
-      <w:pPr>
-        <w:ind w:left="360"/>
-        <w:rPr>
-          <w:rFonts w:ascii="Cambria" w:hAnsi="Cambria"/>
-          <w:highlight w:val="yellow"/>
-        </w:rPr>
-      </w:pPr>
-      <w:r>
-        <w:rPr>
-          <w:rFonts w:ascii="Cambria" w:hAnsi="Cambria"/>
-          <w:highlight w:val="yellow"/>
-        </w:rPr>
-        <w:t>Weekly Report</w:t>
-      </w:r>
-      <w:r>
-        <w:rPr>
-          <w:rFonts w:ascii="Cambria" w:hAnsi="Cambria"/>
-          <w:highlight w:val="yellow"/>
-        </w:rPr>
-        <w:t xml:space="preserve"> (3)</w:t>
-      </w:r>
-    </w:p>
-    <w:p>
-      <w:pPr>
-        <w:ind w:left="360"/>
-        <w:rPr>
-          <w:rFonts w:ascii="Cambria" w:hAnsi="Cambria"/>
-          <w:highlight w:val="yellow"/>
-        </w:rPr>
-      </w:pPr>
-      <w:r>
-        <w:rPr>
-          <w:rFonts w:ascii="Cambria" w:hAnsi="Cambria"/>
-          <w:highlight w:val="yellow"/>
-        </w:rPr>
-        <w:t>Implement a graphing tool</w:t>
-      </w:r>
-      <w:r>
-        <w:rPr>
-          <w:rFonts w:ascii="Cambria" w:hAnsi="Cambria"/>
-          <w:highlight w:val="yellow"/>
-        </w:rPr>
-        <w:t xml:space="preserve"> (Coffee)</w:t>
-      </w:r>
-    </w:p>
-    <w:p>
-      <w:pPr>
-        <w:ind w:left="360"/>
-        <w:rPr>
-          <w:rFonts w:ascii="Cambria" w:hAnsi="Cambria"/>
-          <w:highlight w:val="yellow"/>
-        </w:rPr>
-      </w:pPr>
-      <w:r>
-        <w:rPr>
-          <w:rFonts w:ascii="Cambria" w:hAnsi="Cambria"/>
-          <w:highlight w:val="yellow"/>
-        </w:rPr>
-        <w:t>Report Type</w:t>
-      </w:r>
-      <w:r>
-        <w:rPr>
-          <w:rFonts w:ascii="Cambria" w:hAnsi="Cambria"/>
-          <w:highlight w:val="yellow"/>
-        </w:rPr>
-        <w:t xml:space="preserve"> </w:t>
-      </w:r>
-    </w:p>
-    <w:p>
-      <w:pPr>
-        <w:rPr>
-          <w:rFonts w:ascii="Cambria" w:hAnsi="Cambria"/>
-          <w:highlight w:val="yellow"/>
-        </w:rPr>
-      </w:pPr>
-      <w:r>
-        <w:rPr>
-          <w:rFonts w:ascii="Cambria" w:hAnsi="Cambria"/>
-          <w:highlight w:val="yellow"/>
-        </w:rPr>
-        <w:t>Iteration 4(X stories, X points)</w:t>
-      </w:r>
-    </w:p>
-    <w:p>
-      <w:pPr>
-        <w:rPr>
-          <w:rFonts w:ascii="Cambria" w:hAnsi="Cambria"/>
-        </w:rPr>
-      </w:pPr>
-      <w:r>
-        <w:rPr>
-          <w:rFonts w:ascii="Cambria" w:hAnsi="Cambria"/>
-          <w:highlight w:val="yellow"/>
-        </w:rPr>
-        <w:t>Iteration 5, Release(X stories, X points)</w:t>
-      </w:r>
-    </w:p>
-    <w:p>
-      <w:pPr>
-        <w:pStyle w:val="Heading1"/>
-        <w:rPr>
-          <w:rFonts w:ascii="Cambria" w:hAnsi="Cambria"/>
-        </w:rPr>
-      </w:pPr>
-      <w:r>
-        <w:rPr>
-          <w:rFonts w:ascii="Cambria" w:hAnsi="Cambria"/>
-        </w:rPr>
-        <w:t>Overall Arch and Design</w:t>
-      </w:r>
-    </w:p>
-    <w:p>
-      <w:pPr>
-        <w:rPr>
-          <w:rFonts w:ascii="Cambria" w:hAnsi="Cambria"/>
-          <w:highlight w:val="yellow"/>
-        </w:rPr>
-      </w:pPr>
-      <w:r>
-        <w:rPr>
-          <w:rFonts w:ascii="Cambria" w:hAnsi="Cambria"/>
-          <w:highlight w:val="yellow"/>
-        </w:rPr>
-        <w:t>Show us the overall architecture in your system with architecture diagram.</w:t>
-      </w:r>
-    </w:p>
-    <w:p>
-      <w:pPr>
-        <w:rPr>
-          <w:rFonts w:ascii="Cambria" w:hAnsi="Cambria"/>
-        </w:rPr>
-      </w:pPr>
-      <w:r>
-        <w:rPr>
-          <w:rFonts w:ascii="Cambria" w:hAnsi="Cambria"/>
-          <w:highlight w:val="yellow"/>
-        </w:rPr>
         <w:t>Show applicable parts (at least one) from the 4+1 logical/physical/etc. model, with appropriate UML techniques we covered. You can also include these diagrams in your stories on GitHub (by providing urls).</w:t>
       </w:r>
     </w:p>
@@ -2279,7 +2418,6 @@
         <w:rPr>
           <w:rFonts w:ascii="Cambria" w:hAnsi="Cambria"/>
         </w:rPr>
-        <w:lastRenderedPageBreak/>
         <w:t>Chart.js</w:t>
       </w:r>
       <w:r>
@@ -2904,11 +3042,20 @@
                 <w:rFonts w:ascii="Cambria" w:eastAsia="Cambria" w:hAnsi="Cambria" w:cs="Cambria"/>
               </w:rPr>
             </w:pPr>
+            <w:hyperlink r:id="rId36" w:history="1">
+              <w:r>
+                <w:rPr>
+                  <w:rStyle w:val="Hyperlink"/>
+                  <w:rFonts w:ascii="Cambria" w:eastAsia="Cambria" w:hAnsi="Cambria" w:cs="Cambria"/>
+                </w:rPr>
+                <w:t>https://github.com/abhandal/SOEN341-G4/blob/master/Integration/admin.php</w:t>
+              </w:r>
+            </w:hyperlink>
             <w:r>
               <w:rPr>
                 <w:rFonts w:ascii="Cambria" w:eastAsia="Cambria" w:hAnsi="Cambria" w:cs="Cambria"/>
               </w:rPr>
-              <w:t>https://github.com/abhandal/SOEN341-G4/blob/master/Integration/admin.php</w:t>
+              <w:t xml:space="preserve"> </w:t>
             </w:r>
           </w:p>
         </w:tc>
@@ -2955,11 +3102,20 @@
                 <w:rFonts w:ascii="Cambria" w:eastAsia="Cambria" w:hAnsi="Cambria" w:cs="Cambria"/>
               </w:rPr>
             </w:pPr>
+            <w:hyperlink r:id="rId37" w:history="1">
+              <w:r>
+                <w:rPr>
+                  <w:rStyle w:val="Hyperlink"/>
+                  <w:rFonts w:ascii="Cambria" w:eastAsia="Cambria" w:hAnsi="Cambria" w:cs="Cambria"/>
+                </w:rPr>
+                <w:t>https://github.com/abhandal/SOEN341-G4/blob/master/Integration/js/addRepo.js</w:t>
+              </w:r>
+            </w:hyperlink>
             <w:r>
               <w:rPr>
                 <w:rFonts w:ascii="Cambria" w:eastAsia="Cambria" w:hAnsi="Cambria" w:cs="Cambria"/>
               </w:rPr>
-              <w:t>https://github.com/abhandal/SOEN341-G4/blob/master/Integration/js/addRepo.js</w:t>
+              <w:t xml:space="preserve"> </w:t>
             </w:r>
           </w:p>
         </w:tc>
@@ -3006,11 +3162,20 @@
                 <w:rFonts w:ascii="Cambria" w:eastAsia="Cambria" w:hAnsi="Cambria" w:cs="Cambria"/>
               </w:rPr>
             </w:pPr>
+            <w:hyperlink r:id="rId38" w:history="1">
+              <w:r>
+                <w:rPr>
+                  <w:rStyle w:val="Hyperlink"/>
+                  <w:rFonts w:ascii="Cambria" w:eastAsia="Cambria" w:hAnsi="Cambria" w:cs="Cambria"/>
+                </w:rPr>
+                <w:t>https://github.com/abhandal/SOEN341-G4/blob/master/Integration/css/styles.css</w:t>
+              </w:r>
+            </w:hyperlink>
             <w:r>
               <w:rPr>
                 <w:rFonts w:ascii="Cambria" w:eastAsia="Cambria" w:hAnsi="Cambria" w:cs="Cambria"/>
               </w:rPr>
-              <w:t>https://github.com/abhandal/SOEN341-G4/blob/master/Integration/css/styles.css</w:t>
+              <w:t xml:space="preserve"> </w:t>
             </w:r>
           </w:p>
         </w:tc>
@@ -3090,7 +3255,7 @@
         </w:rPr>
         <w:t>(</w:t>
       </w:r>
-      <w:hyperlink r:id="rId36" w:history="1">
+      <w:hyperlink r:id="rId39" w:history="1">
         <w:r>
           <w:rPr>
             <w:rStyle w:val="Hyperlink"/>
@@ -3298,7 +3463,6 @@
               <w:rPr>
                 <w:rFonts w:ascii="Cambria" w:eastAsia="Cambria" w:hAnsi="Cambria" w:cs="Cambria"/>
               </w:rPr>
-              <w:lastRenderedPageBreak/>
               <w:t>See Appendix 3.2</w:t>
             </w:r>
           </w:p>
@@ -3318,7 +3482,6 @@
                 <w:rFonts w:ascii="Arial" w:eastAsia="Arial" w:hAnsi="Arial" w:cs="Arial"/>
                 <w:color w:val="24292E"/>
               </w:rPr>
-              <w:lastRenderedPageBreak/>
               <w:t>If the burndown data is empty than it will return false, failing the test. Otherwise, it will return true which is a pass.</w:t>
             </w:r>
           </w:p>
@@ -3339,7 +3502,6 @@
               <w:rPr>
                 <w:rFonts w:ascii="Cambria" w:eastAsia="Cambria" w:hAnsi="Cambria" w:cs="Cambria"/>
               </w:rPr>
-              <w:lastRenderedPageBreak/>
               <w:t>Commit Test</w:t>
             </w:r>
           </w:p>
@@ -3516,7 +3678,15 @@
                 <w:rFonts w:ascii="Arial" w:eastAsia="Arial" w:hAnsi="Arial" w:cs="Arial"/>
                 <w:color w:val="24292E"/>
               </w:rPr>
-              <w:t>Tests whether there are 10 collaborators in the SOEN341-G4 repo, in this case there are exactly 10 users within the repo. Additionally, it checks whether there are 0 or less than 0 collaborators within the repo for which if it returns true then the test will fail.</w:t>
+              <w:t xml:space="preserve">Tests whether there are 10 collaborators in the SOEN341-G4 repo, in this case there are exactly 10 users within the repo. Additionally, it checks whether there are 0 or less </w:t>
+            </w:r>
+            <w:r>
+              <w:rPr>
+                <w:rFonts w:ascii="Arial" w:eastAsia="Arial" w:hAnsi="Arial" w:cs="Arial"/>
+                <w:color w:val="24292E"/>
+              </w:rPr>
+              <w:lastRenderedPageBreak/>
+              <w:t>than 0 collaborators within the repo for which if it returns true then the test will fail.</w:t>
             </w:r>
           </w:p>
         </w:tc>
@@ -3656,7 +3826,7 @@
                 <w:highlight w:val="white"/>
               </w:rPr>
             </w:pPr>
-            <w:hyperlink r:id="rId37" w:history="1">
+            <w:hyperlink r:id="rId40" w:history="1">
               <w:r>
                 <w:rPr>
                   <w:rStyle w:val="Hyperlink"/>
@@ -3723,7 +3893,7 @@
                 <w:highlight w:val="white"/>
               </w:rPr>
             </w:pPr>
-            <w:hyperlink r:id="rId38" w:history="1">
+            <w:hyperlink r:id="rId41" w:history="1">
               <w:r>
                 <w:rPr>
                   <w:rStyle w:val="Hyperlink"/>
@@ -3790,7 +3960,7 @@
                 <w:highlight w:val="white"/>
               </w:rPr>
             </w:pPr>
-            <w:hyperlink r:id="rId39" w:history="1">
+            <w:hyperlink r:id="rId42" w:history="1">
               <w:r>
                 <w:rPr>
                   <w:rStyle w:val="Hyperlink"/>
@@ -3857,7 +4027,7 @@
                 <w:highlight w:val="white"/>
               </w:rPr>
             </w:pPr>
-            <w:hyperlink r:id="rId40" w:history="1">
+            <w:hyperlink r:id="rId43" w:history="1">
               <w:r>
                 <w:rPr>
                   <w:rStyle w:val="Hyperlink"/>
@@ -3921,14 +4091,7 @@
                 <w:rFonts w:ascii="Cambria" w:eastAsia="Cambria" w:hAnsi="Cambria" w:cs="Cambria"/>
               </w:rPr>
             </w:pPr>
-          </w:p>
-          <w:p>
-            <w:pPr>
-              <w:rPr>
-                <w:rFonts w:ascii="Cambria" w:eastAsia="Cambria" w:hAnsi="Cambria" w:cs="Cambria"/>
-              </w:rPr>
-            </w:pPr>
-            <w:hyperlink r:id="rId41" w:history="1">
+            <w:hyperlink r:id="rId44" w:history="1">
               <w:r>
                 <w:rPr>
                   <w:rStyle w:val="Hyperlink"/>
@@ -4479,11 +4642,13 @@
       <w:pPr>
         <w:rPr>
           <w:rFonts w:ascii="Cambria" w:hAnsi="Cambria"/>
-        </w:rPr>
-      </w:pPr>
-      <w:r>
-        <w:rPr>
-          <w:rFonts w:ascii="Cambria" w:hAnsi="Cambria"/>
+          <w:highlight w:val="yellow"/>
+        </w:rPr>
+      </w:pPr>
+      <w:r>
+        <w:rPr>
+          <w:rFonts w:ascii="Cambria" w:hAnsi="Cambria"/>
+          <w:highlight w:val="yellow"/>
         </w:rPr>
         <w:t>Describe your continuous integration environment. Include a link to your CI.</w:t>
       </w:r>
@@ -4492,18 +4657,21 @@
       <w:pPr>
         <w:rPr>
           <w:rFonts w:ascii="Cambria" w:hAnsi="Cambria"/>
-        </w:rPr>
-      </w:pPr>
-    </w:p>
-    <w:p>
-      <w:pPr>
-        <w:rPr>
-          <w:rFonts w:ascii="Cambria" w:hAnsi="Cambria"/>
-        </w:rPr>
-      </w:pPr>
-      <w:r>
-        <w:rPr>
-          <w:rFonts w:ascii="Cambria" w:hAnsi="Cambria"/>
+          <w:highlight w:val="yellow"/>
+        </w:rPr>
+      </w:pPr>
+    </w:p>
+    <w:p>
+      <w:pPr>
+        <w:rPr>
+          <w:rFonts w:ascii="Cambria" w:hAnsi="Cambria"/>
+          <w:highlight w:val="yellow"/>
+        </w:rPr>
+      </w:pPr>
+      <w:r>
+        <w:rPr>
+          <w:rFonts w:ascii="Cambria" w:hAnsi="Cambria"/>
+          <w:highlight w:val="yellow"/>
         </w:rPr>
         <w:t xml:space="preserve">Describe the choice of the static analysis tool and how do you run it. The static analysis tool should analyze the language that are used in the majority of the your source code. </w:t>
       </w:r>
@@ -4512,27 +4680,36 @@
       <w:pPr>
         <w:rPr>
           <w:rFonts w:ascii="Cambria" w:hAnsi="Cambria"/>
-        </w:rPr>
-      </w:pPr>
-    </w:p>
-    <w:p>
-      <w:pPr>
-        <w:rPr>
-          <w:rFonts w:ascii="Cambria" w:hAnsi="Cambria"/>
-        </w:rPr>
-      </w:pPr>
-    </w:p>
-    <w:p>
-      <w:pPr>
-        <w:rPr>
-          <w:rFonts w:ascii="Cambria" w:hAnsi="Cambria"/>
-        </w:rPr>
-      </w:pPr>
-      <w:r>
-        <w:rPr>
-          <w:rFonts w:ascii="Cambria" w:hAnsi="Cambria"/>
-        </w:rPr>
-        <w:t xml:space="preserve">Attache a report as appendix from static analysis tool by running the static analysis tool on your source code. </w:t>
+          <w:highlight w:val="yellow"/>
+        </w:rPr>
+      </w:pPr>
+    </w:p>
+    <w:p>
+      <w:pPr>
+        <w:rPr>
+          <w:rFonts w:ascii="Cambria" w:hAnsi="Cambria"/>
+          <w:highlight w:val="yellow"/>
+        </w:rPr>
+      </w:pPr>
+    </w:p>
+    <w:p>
+      <w:pPr>
+        <w:rPr>
+          <w:rFonts w:ascii="Cambria" w:hAnsi="Cambria"/>
+        </w:rPr>
+      </w:pPr>
+      <w:r>
+        <w:rPr>
+          <w:rFonts w:ascii="Cambria" w:hAnsi="Cambria"/>
+          <w:highlight w:val="yellow"/>
+        </w:rPr>
+        <w:t>Attache a report as appendix from static analysis tool by running the static analysis tool on your source code.</w:t>
+      </w:r>
+      <w:r>
+        <w:rPr>
+          <w:rFonts w:ascii="Cambria" w:hAnsi="Cambria"/>
+        </w:rPr>
+        <w:t xml:space="preserve"> </w:t>
       </w:r>
     </w:p>
     <w:p>
@@ -4553,6 +4730,7 @@
         <w:rPr>
           <w:rFonts w:ascii="Cambria" w:hAnsi="Cambria"/>
         </w:rPr>
+        <w:lastRenderedPageBreak/>
         <w:t>Challenges</w:t>
       </w:r>
     </w:p>
@@ -4749,7 +4927,6 @@
         <w:rPr>
           <w:rFonts w:ascii="Cambria" w:eastAsia="Cambria" w:hAnsi="Cambria" w:cs="Cambria"/>
         </w:rPr>
-        <w:lastRenderedPageBreak/>
         <w:t>I spent a lot of time studying how promises work and how to test asynchronous code.</w:t>
       </w:r>
     </w:p>
@@ -4995,7 +5172,7 @@
           <w:rFonts w:ascii="Cambria" w:hAnsi="Cambria"/>
         </w:rPr>
         <w:sectPr>
-          <w:footerReference w:type="first" r:id="rId42"/>
+          <w:footerReference w:type="first" r:id="rId45"/>
           <w:pgSz w:w="11900" w:h="16840"/>
           <w:pgMar w:top="1134" w:right="851" w:bottom="1134" w:left="1701" w:header="709" w:footer="709" w:gutter="0"/>
           <w:pgNumType w:start="1"/>
@@ -9103,15 +9280,7 @@
           <w:rFonts w:ascii="Cambria" w:hAnsi="Cambria"/>
         </w:rPr>
         <w:lastRenderedPageBreak/>
-        <w:t>Appendix 2 – User Story Screen Sh</w:t>
-      </w:r>
-      <w:bookmarkStart w:id="0" w:name="_GoBack"/>
-      <w:bookmarkEnd w:id="0"/>
-      <w:r>
-        <w:rPr>
-          <w:rFonts w:ascii="Cambria" w:hAnsi="Cambria"/>
-        </w:rPr>
-        <w:t>ots</w:t>
+        <w:t>Appendix 2 – User Story Screen Shots</w:t>
       </w:r>
     </w:p>
     <w:p>

</xml_diff>

<commit_message>
Change order of Test section, now the tables are not splitted
</commit_message>
<xml_diff>
--- a/Documentation/ProjectReport/GitHub Monitoring - Release.docx
+++ b/Documentation/ProjectReport/GitHub Monitoring - Release.docx
@@ -288,8 +288,54 @@
           <w:sz w:val="16"/>
           <w:szCs w:val="16"/>
         </w:rPr>
-        <w:t xml:space="preserve"> Charles-Philippe Labbé, Batoul Yehia</w:t>
-      </w:r>
+        <w:t xml:space="preserve"> Charles-Philippe </w:t>
+      </w:r>
+      <w:proofErr w:type="spellStart"/>
+      <w:r>
+        <w:rPr>
+          <w:rFonts w:ascii="Cambria" w:hAnsi="Cambria" w:cs="Arial"/>
+          <w:sz w:val="16"/>
+          <w:szCs w:val="16"/>
+        </w:rPr>
+        <w:t>Labbé</w:t>
+      </w:r>
+      <w:proofErr w:type="spellEnd"/>
+      <w:r>
+        <w:rPr>
+          <w:rFonts w:ascii="Cambria" w:hAnsi="Cambria" w:cs="Arial"/>
+          <w:sz w:val="16"/>
+          <w:szCs w:val="16"/>
+        </w:rPr>
+        <w:t xml:space="preserve">, </w:t>
+      </w:r>
+      <w:proofErr w:type="spellStart"/>
+      <w:r>
+        <w:rPr>
+          <w:rFonts w:ascii="Cambria" w:hAnsi="Cambria" w:cs="Arial"/>
+          <w:sz w:val="16"/>
+          <w:szCs w:val="16"/>
+        </w:rPr>
+        <w:t>Batoul</w:t>
+      </w:r>
+      <w:proofErr w:type="spellEnd"/>
+      <w:r>
+        <w:rPr>
+          <w:rFonts w:ascii="Cambria" w:hAnsi="Cambria" w:cs="Arial"/>
+          <w:sz w:val="16"/>
+          <w:szCs w:val="16"/>
+        </w:rPr>
+        <w:t xml:space="preserve"> </w:t>
+      </w:r>
+      <w:proofErr w:type="spellStart"/>
+      <w:r>
+        <w:rPr>
+          <w:rFonts w:ascii="Cambria" w:hAnsi="Cambria" w:cs="Arial"/>
+          <w:sz w:val="16"/>
+          <w:szCs w:val="16"/>
+        </w:rPr>
+        <w:t>Yehia</w:t>
+      </w:r>
+      <w:proofErr w:type="spellEnd"/>
     </w:p>
     <w:p>
       <w:pPr>
@@ -317,30 +363,55 @@
           <w:rFonts w:ascii="Cambria" w:eastAsia="Times New Roman" w:hAnsi="Cambria" w:cs="Arial"/>
           <w:color w:val="000000"/>
         </w:rPr>
-        <w:t xml:space="preserve"> Dr. René Witte, P.Eng.</w:t>
-      </w:r>
-    </w:p>
-    <w:p>
-      <w:pPr>
+        <w:t xml:space="preserve"> Dr. René Witte, </w:t>
+      </w:r>
+      <w:proofErr w:type="spellStart"/>
+      <w:r>
         <w:rPr>
           <w:rFonts w:ascii="Cambria" w:eastAsia="Times New Roman" w:hAnsi="Cambria" w:cs="Arial"/>
           <w:color w:val="000000"/>
         </w:rPr>
-      </w:pPr>
+        <w:t>P.Eng</w:t>
+      </w:r>
+      <w:proofErr w:type="spellEnd"/>
       <w:r>
         <w:rPr>
           <w:rFonts w:ascii="Cambria" w:eastAsia="Times New Roman" w:hAnsi="Cambria" w:cs="Arial"/>
           <w:color w:val="000000"/>
         </w:rPr>
-        <w:t xml:space="preserve">Teacher assistant: </w:t>
-      </w:r>
-      <w:r>
+        <w:t>.</w:t>
+      </w:r>
+    </w:p>
+    <w:p>
+      <w:pPr>
         <w:rPr>
           <w:rFonts w:ascii="Cambria" w:eastAsia="Times New Roman" w:hAnsi="Cambria" w:cs="Arial"/>
           <w:color w:val="000000"/>
         </w:rPr>
-        <w:t>Tamara Dittimi</w:t>
-      </w:r>
+      </w:pPr>
+      <w:r>
+        <w:rPr>
+          <w:rFonts w:ascii="Cambria" w:eastAsia="Times New Roman" w:hAnsi="Cambria" w:cs="Arial"/>
+          <w:color w:val="000000"/>
+        </w:rPr>
+        <w:t xml:space="preserve">Teacher assistant: </w:t>
+      </w:r>
+      <w:r>
+        <w:rPr>
+          <w:rFonts w:ascii="Cambria" w:eastAsia="Times New Roman" w:hAnsi="Cambria" w:cs="Arial"/>
+          <w:color w:val="000000"/>
+        </w:rPr>
+        <w:t xml:space="preserve">Tamara </w:t>
+      </w:r>
+      <w:proofErr w:type="spellStart"/>
+      <w:r>
+        <w:rPr>
+          <w:rFonts w:ascii="Cambria" w:eastAsia="Times New Roman" w:hAnsi="Cambria" w:cs="Arial"/>
+          <w:color w:val="000000"/>
+        </w:rPr>
+        <w:t>Dittimi</w:t>
+      </w:r>
+      <w:proofErr w:type="spellEnd"/>
     </w:p>
     <w:p>
       <w:pPr>
@@ -541,6 +612,7 @@
               </w:rPr>
             </w:pPr>
             <w:hyperlink r:id="rId10" w:history="1">
+              <w:proofErr w:type="spellStart"/>
               <w:r>
                 <w:rPr>
                   <w:rStyle w:val="Hyperlink"/>
@@ -548,6 +620,7 @@
                 </w:rPr>
                 <w:t>NikitaBaranov</w:t>
               </w:r>
+              <w:proofErr w:type="spellEnd"/>
             </w:hyperlink>
           </w:p>
         </w:tc>
@@ -591,12 +664,21 @@
                 <w:rFonts w:ascii="Cambria" w:hAnsi="Cambria" w:cs="Arial"/>
               </w:rPr>
             </w:pPr>
+            <w:proofErr w:type="spellStart"/>
             <w:r>
               <w:rPr>
                 <w:rFonts w:ascii="Cambria" w:eastAsia="Times New Roman" w:hAnsi="Cambria" w:cs="Arial"/>
                 <w:color w:val="000000"/>
               </w:rPr>
-              <w:t>Aman Bhandal</w:t>
+              <w:t>Aman</w:t>
+            </w:r>
+            <w:proofErr w:type="spellEnd"/>
+            <w:r>
+              <w:rPr>
+                <w:rFonts w:ascii="Cambria" w:eastAsia="Times New Roman" w:hAnsi="Cambria" w:cs="Arial"/>
+                <w:color w:val="000000"/>
+              </w:rPr>
+              <w:t xml:space="preserve"> Bhandal</w:t>
             </w:r>
           </w:p>
         </w:tc>
@@ -635,6 +717,7 @@
               </w:rPr>
             </w:pPr>
             <w:hyperlink r:id="rId11" w:history="1">
+              <w:proofErr w:type="spellStart"/>
               <w:r>
                 <w:rPr>
                   <w:rStyle w:val="Hyperlink"/>
@@ -642,6 +725,7 @@
                 </w:rPr>
                 <w:t>abhandal</w:t>
               </w:r>
+              <w:proofErr w:type="spellEnd"/>
             </w:hyperlink>
           </w:p>
         </w:tc>
@@ -682,12 +766,21 @@
                 <w:rFonts w:ascii="Cambria" w:hAnsi="Cambria" w:cs="Arial"/>
               </w:rPr>
             </w:pPr>
+            <w:proofErr w:type="spellStart"/>
             <w:r>
               <w:rPr>
                 <w:rFonts w:ascii="Cambria" w:eastAsia="Times New Roman" w:hAnsi="Cambria" w:cs="Arial"/>
                 <w:color w:val="000000"/>
               </w:rPr>
-              <w:t xml:space="preserve">Raymart De Guzman </w:t>
+              <w:t>Raymart</w:t>
+            </w:r>
+            <w:proofErr w:type="spellEnd"/>
+            <w:r>
+              <w:rPr>
+                <w:rFonts w:ascii="Cambria" w:eastAsia="Times New Roman" w:hAnsi="Cambria" w:cs="Arial"/>
+                <w:color w:val="000000"/>
+              </w:rPr>
+              <w:t xml:space="preserve"> De Guzman </w:t>
             </w:r>
           </w:p>
         </w:tc>
@@ -726,6 +819,7 @@
               </w:rPr>
             </w:pPr>
             <w:hyperlink r:id="rId12" w:history="1">
+              <w:proofErr w:type="spellStart"/>
               <w:r>
                 <w:rPr>
                   <w:rStyle w:val="Hyperlink"/>
@@ -733,6 +827,7 @@
                 </w:rPr>
                 <w:t>tramyardg</w:t>
               </w:r>
+              <w:proofErr w:type="spellEnd"/>
             </w:hyperlink>
           </w:p>
         </w:tc>
@@ -778,7 +873,23 @@
                 <w:rFonts w:ascii="Cambria" w:eastAsia="Times New Roman" w:hAnsi="Cambria" w:cs="Arial"/>
                 <w:color w:val="000000"/>
               </w:rPr>
-              <w:t xml:space="preserve">Dmitry Kryukov </w:t>
+              <w:t xml:space="preserve">Dmitry </w:t>
+            </w:r>
+            <w:proofErr w:type="spellStart"/>
+            <w:r>
+              <w:rPr>
+                <w:rFonts w:ascii="Cambria" w:eastAsia="Times New Roman" w:hAnsi="Cambria" w:cs="Arial"/>
+                <w:color w:val="000000"/>
+              </w:rPr>
+              <w:t>Kryukov</w:t>
+            </w:r>
+            <w:proofErr w:type="spellEnd"/>
+            <w:r>
+              <w:rPr>
+                <w:rFonts w:ascii="Cambria" w:eastAsia="Times New Roman" w:hAnsi="Cambria" w:cs="Arial"/>
+                <w:color w:val="000000"/>
+              </w:rPr>
+              <w:t xml:space="preserve"> </w:t>
             </w:r>
           </w:p>
         </w:tc>
@@ -869,7 +980,23 @@
                 <w:rFonts w:ascii="Cambria" w:eastAsia="Times New Roman" w:hAnsi="Cambria" w:cs="Arial"/>
                 <w:color w:val="000000"/>
               </w:rPr>
-              <w:t xml:space="preserve">Charles-Philippe Labbé </w:t>
+              <w:t xml:space="preserve">Charles-Philippe </w:t>
+            </w:r>
+            <w:proofErr w:type="spellStart"/>
+            <w:r>
+              <w:rPr>
+                <w:rFonts w:ascii="Cambria" w:eastAsia="Times New Roman" w:hAnsi="Cambria" w:cs="Arial"/>
+                <w:color w:val="000000"/>
+              </w:rPr>
+              <w:t>Labbé</w:t>
+            </w:r>
+            <w:proofErr w:type="spellEnd"/>
+            <w:r>
+              <w:rPr>
+                <w:rFonts w:ascii="Cambria" w:eastAsia="Times New Roman" w:hAnsi="Cambria" w:cs="Arial"/>
+                <w:color w:val="000000"/>
+              </w:rPr>
+              <w:t xml:space="preserve"> </w:t>
             </w:r>
           </w:p>
         </w:tc>
@@ -908,6 +1035,7 @@
               </w:rPr>
             </w:pPr>
             <w:hyperlink r:id="rId14" w:history="1">
+              <w:proofErr w:type="spellStart"/>
               <w:r>
                 <w:rPr>
                   <w:rStyle w:val="Hyperlink"/>
@@ -915,6 +1043,7 @@
                 </w:rPr>
                 <w:t>CharlesPhilippeLabbe</w:t>
               </w:r>
+              <w:proofErr w:type="spellEnd"/>
             </w:hyperlink>
           </w:p>
         </w:tc>
@@ -1046,12 +1175,21 @@
                 <w:rFonts w:ascii="Cambria" w:hAnsi="Cambria" w:cs="Arial"/>
               </w:rPr>
             </w:pPr>
+            <w:proofErr w:type="spellStart"/>
             <w:r>
               <w:rPr>
                 <w:rFonts w:ascii="Cambria" w:eastAsia="Times New Roman" w:hAnsi="Cambria" w:cs="Arial"/>
                 <w:color w:val="000000"/>
               </w:rPr>
-              <w:t xml:space="preserve">Ksenia Popova </w:t>
+              <w:t>Ksenia</w:t>
+            </w:r>
+            <w:proofErr w:type="spellEnd"/>
+            <w:r>
+              <w:rPr>
+                <w:rFonts w:ascii="Cambria" w:eastAsia="Times New Roman" w:hAnsi="Cambria" w:cs="Arial"/>
+                <w:color w:val="000000"/>
+              </w:rPr>
+              <w:t xml:space="preserve"> Popova </w:t>
             </w:r>
           </w:p>
         </w:tc>
@@ -1090,6 +1228,7 @@
               </w:rPr>
             </w:pPr>
             <w:hyperlink r:id="rId16" w:history="1">
+              <w:proofErr w:type="spellStart"/>
               <w:r>
                 <w:rPr>
                   <w:rStyle w:val="Hyperlink"/>
@@ -1097,6 +1236,7 @@
                 </w:rPr>
                 <w:t>Lyncis</w:t>
               </w:r>
+              <w:proofErr w:type="spellEnd"/>
             </w:hyperlink>
           </w:p>
         </w:tc>
@@ -1137,12 +1277,37 @@
                 <w:rFonts w:ascii="Cambria" w:hAnsi="Cambria" w:cs="Arial"/>
               </w:rPr>
             </w:pPr>
+            <w:proofErr w:type="spellStart"/>
             <w:r>
               <w:rPr>
                 <w:rFonts w:ascii="Cambria" w:eastAsia="Times New Roman" w:hAnsi="Cambria" w:cs="Arial"/>
                 <w:color w:val="000000"/>
               </w:rPr>
-              <w:t xml:space="preserve">Batoul Yehia </w:t>
+              <w:t>Batoul</w:t>
+            </w:r>
+            <w:proofErr w:type="spellEnd"/>
+            <w:r>
+              <w:rPr>
+                <w:rFonts w:ascii="Cambria" w:eastAsia="Times New Roman" w:hAnsi="Cambria" w:cs="Arial"/>
+                <w:color w:val="000000"/>
+              </w:rPr>
+              <w:t xml:space="preserve"> </w:t>
+            </w:r>
+            <w:proofErr w:type="spellStart"/>
+            <w:r>
+              <w:rPr>
+                <w:rFonts w:ascii="Cambria" w:eastAsia="Times New Roman" w:hAnsi="Cambria" w:cs="Arial"/>
+                <w:color w:val="000000"/>
+              </w:rPr>
+              <w:t>Yehia</w:t>
+            </w:r>
+            <w:proofErr w:type="spellEnd"/>
+            <w:r>
+              <w:rPr>
+                <w:rFonts w:ascii="Cambria" w:eastAsia="Times New Roman" w:hAnsi="Cambria" w:cs="Arial"/>
+                <w:color w:val="000000"/>
+              </w:rPr>
+              <w:t xml:space="preserve"> </w:t>
             </w:r>
           </w:p>
         </w:tc>
@@ -1181,6 +1346,7 @@
               </w:rPr>
             </w:pPr>
             <w:hyperlink r:id="rId17" w:history="1">
+              <w:proofErr w:type="spellStart"/>
               <w:r>
                 <w:rPr>
                   <w:rStyle w:val="Hyperlink"/>
@@ -1188,6 +1354,7 @@
                 </w:rPr>
                 <w:t>batoulyehia</w:t>
               </w:r>
+              <w:proofErr w:type="spellEnd"/>
             </w:hyperlink>
           </w:p>
         </w:tc>
@@ -1386,7 +1553,21 @@
         <w:rPr>
           <w:rFonts w:ascii="Cambria" w:hAnsi="Cambria"/>
         </w:rPr>
-        <w:t>Show the information in a convenient way (text, charts ... ):</w:t>
+        <w:t xml:space="preserve">Show the information in a convenient way (text, charts </w:t>
+      </w:r>
+      <w:proofErr w:type="gramStart"/>
+      <w:r>
+        <w:rPr>
+          <w:rFonts w:ascii="Cambria" w:hAnsi="Cambria"/>
+        </w:rPr>
+        <w:t>... )</w:t>
+      </w:r>
+      <w:proofErr w:type="gramEnd"/>
+      <w:r>
+        <w:rPr>
+          <w:rFonts w:ascii="Cambria" w:hAnsi="Cambria"/>
+        </w:rPr>
+        <w:t>:</w:t>
       </w:r>
     </w:p>
     <w:p>
@@ -1424,11 +1605,19 @@
           <w:rFonts w:ascii="Cambria" w:hAnsi="Cambria"/>
         </w:rPr>
       </w:pPr>
-      <w:r>
-        <w:rPr>
-          <w:rFonts w:ascii="Cambria" w:hAnsi="Cambria"/>
-        </w:rPr>
-        <w:t>a number of events: overall and per student</w:t>
+      <w:proofErr w:type="gramStart"/>
+      <w:r>
+        <w:rPr>
+          <w:rFonts w:ascii="Cambria" w:hAnsi="Cambria"/>
+        </w:rPr>
+        <w:t>a number of</w:t>
+      </w:r>
+      <w:proofErr w:type="gramEnd"/>
+      <w:r>
+        <w:rPr>
+          <w:rFonts w:ascii="Cambria" w:hAnsi="Cambria"/>
+        </w:rPr>
+        <w:t xml:space="preserve"> events: overall and per student</w:t>
       </w:r>
     </w:p>
     <w:p>
@@ -5757,19 +5946,75 @@
         <w:rPr>
           <w:rFonts w:ascii="Cambria" w:eastAsia="Cambria" w:hAnsi="Cambria" w:cs="Cambria"/>
         </w:rPr>
-        <w:t xml:space="preserve">The Composer was needed to make a request to the Github api for </w:t>
-      </w:r>
+        <w:t xml:space="preserve">The Composer was needed to make a request to the </w:t>
+      </w:r>
+      <w:proofErr w:type="spellStart"/>
       <w:r>
         <w:rPr>
           <w:rFonts w:ascii="Cambria" w:eastAsia="Cambria" w:hAnsi="Cambria" w:cs="Cambria"/>
         </w:rPr>
+        <w:t>Github</w:t>
+      </w:r>
+      <w:proofErr w:type="spellEnd"/>
+      <w:r>
+        <w:rPr>
+          <w:rFonts w:ascii="Cambria" w:eastAsia="Cambria" w:hAnsi="Cambria" w:cs="Cambria"/>
+        </w:rPr>
+        <w:t xml:space="preserve"> </w:t>
+      </w:r>
+      <w:proofErr w:type="spellStart"/>
+      <w:r>
+        <w:rPr>
+          <w:rFonts w:ascii="Cambria" w:eastAsia="Cambria" w:hAnsi="Cambria" w:cs="Cambria"/>
+        </w:rPr>
+        <w:t>api</w:t>
+      </w:r>
+      <w:proofErr w:type="spellEnd"/>
+      <w:r>
+        <w:rPr>
+          <w:rFonts w:ascii="Cambria" w:eastAsia="Cambria" w:hAnsi="Cambria" w:cs="Cambria"/>
+        </w:rPr>
+        <w:t xml:space="preserve"> for </w:t>
+      </w:r>
+      <w:r>
+        <w:rPr>
+          <w:rFonts w:ascii="Cambria" w:eastAsia="Cambria" w:hAnsi="Cambria" w:cs="Cambria"/>
+        </w:rPr>
         <w:t>the authentication</w:t>
       </w:r>
       <w:r>
         <w:rPr>
           <w:rFonts w:ascii="Cambria" w:eastAsia="Cambria" w:hAnsi="Cambria" w:cs="Cambria"/>
         </w:rPr>
-        <w:t xml:space="preserve"> of the user. By doing it this way, it allowed to store the Github oauth token in a user session which is useful for passing information from one page to another. </w:t>
+        <w:t xml:space="preserve"> of the user. By doing it this way, it allowed to store the </w:t>
+      </w:r>
+      <w:proofErr w:type="spellStart"/>
+      <w:r>
+        <w:rPr>
+          <w:rFonts w:ascii="Cambria" w:eastAsia="Cambria" w:hAnsi="Cambria" w:cs="Cambria"/>
+        </w:rPr>
+        <w:t>Github</w:t>
+      </w:r>
+      <w:proofErr w:type="spellEnd"/>
+      <w:r>
+        <w:rPr>
+          <w:rFonts w:ascii="Cambria" w:eastAsia="Cambria" w:hAnsi="Cambria" w:cs="Cambria"/>
+        </w:rPr>
+        <w:t xml:space="preserve"> </w:t>
+      </w:r>
+      <w:proofErr w:type="spellStart"/>
+      <w:r>
+        <w:rPr>
+          <w:rFonts w:ascii="Cambria" w:eastAsia="Cambria" w:hAnsi="Cambria" w:cs="Cambria"/>
+        </w:rPr>
+        <w:t>oauth</w:t>
+      </w:r>
+      <w:proofErr w:type="spellEnd"/>
+      <w:r>
+        <w:rPr>
+          <w:rFonts w:ascii="Cambria" w:eastAsia="Cambria" w:hAnsi="Cambria" w:cs="Cambria"/>
+        </w:rPr>
+        <w:t xml:space="preserve"> token in a user session which is useful for passing information from one page to another. </w:t>
       </w:r>
     </w:p>
     <w:p>
@@ -6171,38 +6416,64 @@
         <w:rPr>
           <w:rFonts w:ascii="Cambria" w:eastAsia="Cambria" w:hAnsi="Cambria" w:cs="Cambria"/>
         </w:rPr>
-        <w:t>This Github API wrapper handles the method calls and promises very well, and is very easy to understand. Other Javascript wrapper needed Node.js, but this one only required JQuery.</w:t>
-      </w:r>
-    </w:p>
-    <w:p>
-      <w:pPr>
-        <w:rPr>
-          <w:rFonts w:ascii="Cambria" w:hAnsi="Cambria"/>
-        </w:rPr>
-      </w:pPr>
-    </w:p>
-    <w:p>
-      <w:pPr>
-        <w:rPr>
-          <w:rFonts w:ascii="Cambria" w:hAnsi="Cambria"/>
-        </w:rPr>
-      </w:pPr>
-    </w:p>
-    <w:p>
-      <w:pPr>
-        <w:rPr>
-          <w:rFonts w:ascii="Cambria" w:hAnsi="Cambria"/>
-        </w:rPr>
-      </w:pPr>
-    </w:p>
-    <w:p>
-      <w:pPr>
-        <w:rPr>
-          <w:rFonts w:ascii="Cambria" w:hAnsi="Cambria"/>
-        </w:rPr>
-      </w:pPr>
-      <w:bookmarkStart w:id="0" w:name="_GoBack"/>
-      <w:bookmarkEnd w:id="0"/>
+        <w:t xml:space="preserve">This </w:t>
+      </w:r>
+      <w:proofErr w:type="spellStart"/>
+      <w:r>
+        <w:rPr>
+          <w:rFonts w:ascii="Cambria" w:eastAsia="Cambria" w:hAnsi="Cambria" w:cs="Cambria"/>
+        </w:rPr>
+        <w:t>Github</w:t>
+      </w:r>
+      <w:proofErr w:type="spellEnd"/>
+      <w:r>
+        <w:rPr>
+          <w:rFonts w:ascii="Cambria" w:eastAsia="Cambria" w:hAnsi="Cambria" w:cs="Cambria"/>
+        </w:rPr>
+        <w:t xml:space="preserve"> API wrapper handles the method calls and promises very well, and is very easy to understand. Other </w:t>
+      </w:r>
+      <w:proofErr w:type="spellStart"/>
+      <w:r>
+        <w:rPr>
+          <w:rFonts w:ascii="Cambria" w:eastAsia="Cambria" w:hAnsi="Cambria" w:cs="Cambria"/>
+        </w:rPr>
+        <w:t>Javascript</w:t>
+      </w:r>
+      <w:proofErr w:type="spellEnd"/>
+      <w:r>
+        <w:rPr>
+          <w:rFonts w:ascii="Cambria" w:eastAsia="Cambria" w:hAnsi="Cambria" w:cs="Cambria"/>
+        </w:rPr>
+        <w:t xml:space="preserve"> wrapper needed Node.js, but this one only required JQuery.</w:t>
+      </w:r>
+    </w:p>
+    <w:p>
+      <w:pPr>
+        <w:rPr>
+          <w:rFonts w:ascii="Cambria" w:hAnsi="Cambria"/>
+        </w:rPr>
+      </w:pPr>
+    </w:p>
+    <w:p>
+      <w:pPr>
+        <w:rPr>
+          <w:rFonts w:ascii="Cambria" w:hAnsi="Cambria"/>
+        </w:rPr>
+      </w:pPr>
+    </w:p>
+    <w:p>
+      <w:pPr>
+        <w:rPr>
+          <w:rFonts w:ascii="Cambria" w:hAnsi="Cambria"/>
+        </w:rPr>
+      </w:pPr>
+    </w:p>
+    <w:p>
+      <w:pPr>
+        <w:rPr>
+          <w:rFonts w:ascii="Cambria" w:hAnsi="Cambria"/>
+        </w:rPr>
+      </w:pPr>
     </w:p>
     <w:p>
       <w:pPr>
@@ -6280,7 +6551,21 @@
         <w:rPr>
           <w:rFonts w:ascii="Cambria" w:hAnsi="Cambria"/>
         </w:rPr>
-        <w:t xml:space="preserve">The Project testing environment  - </w:t>
+        <w:t xml:space="preserve">The Project testing </w:t>
+      </w:r>
+      <w:proofErr w:type="gramStart"/>
+      <w:r>
+        <w:rPr>
+          <w:rFonts w:ascii="Cambria" w:hAnsi="Cambria"/>
+        </w:rPr>
+        <w:t>environment  -</w:t>
+      </w:r>
+      <w:proofErr w:type="gramEnd"/>
+      <w:r>
+        <w:rPr>
+          <w:rFonts w:ascii="Cambria" w:hAnsi="Cambria"/>
+        </w:rPr>
+        <w:t xml:space="preserve"> </w:t>
       </w:r>
       <w:hyperlink r:id="rId36" w:history="1">
         <w:r>
@@ -6394,7 +6679,23 @@
           <w:rFonts w:ascii="Cambria" w:hAnsi="Cambria"/>
           <w:lang w:val="en-US"/>
         </w:rPr>
-        <w:t>for HTML and JavaScript syntax checking we use ESLint (</w:t>
+        <w:t xml:space="preserve">for HTML and JavaScript syntax checking we use </w:t>
+      </w:r>
+      <w:proofErr w:type="spellStart"/>
+      <w:r>
+        <w:rPr>
+          <w:rFonts w:ascii="Cambria" w:hAnsi="Cambria"/>
+          <w:lang w:val="en-US"/>
+        </w:rPr>
+        <w:t>ESLint</w:t>
+      </w:r>
+      <w:proofErr w:type="spellEnd"/>
+      <w:r>
+        <w:rPr>
+          <w:rFonts w:ascii="Cambria" w:hAnsi="Cambria"/>
+          <w:lang w:val="en-US"/>
+        </w:rPr>
+        <w:t xml:space="preserve"> (</w:t>
       </w:r>
       <w:hyperlink r:id="rId40" w:history="1">
         <w:r>
@@ -6424,7 +6725,21 @@
         <w:rPr>
           <w:rFonts w:ascii="Cambria" w:hAnsi="Cambria"/>
         </w:rPr>
-        <w:t>Unit tests are run by QUnit (</w:t>
+        <w:t xml:space="preserve">Unit tests are run by </w:t>
+      </w:r>
+      <w:proofErr w:type="spellStart"/>
+      <w:r>
+        <w:rPr>
+          <w:rFonts w:ascii="Cambria" w:hAnsi="Cambria"/>
+        </w:rPr>
+        <w:t>QUnit</w:t>
+      </w:r>
+      <w:proofErr w:type="spellEnd"/>
+      <w:r>
+        <w:rPr>
+          <w:rFonts w:ascii="Cambria" w:hAnsi="Cambria"/>
+        </w:rPr>
+        <w:t xml:space="preserve"> (</w:t>
       </w:r>
       <w:hyperlink r:id="rId41" w:history="1">
         <w:r>
@@ -6593,7 +6908,21 @@
               <w:rPr>
                 <w:rFonts w:ascii="Cambria" w:eastAsia="Cambria" w:hAnsi="Cambria" w:cs="Cambria"/>
               </w:rPr>
-              <w:t xml:space="preserve">Integration/js/repo.js  </w:t>
+              <w:t>Integration/</w:t>
+            </w:r>
+            <w:proofErr w:type="spellStart"/>
+            <w:r>
+              <w:rPr>
+                <w:rFonts w:ascii="Cambria" w:eastAsia="Cambria" w:hAnsi="Cambria" w:cs="Cambria"/>
+              </w:rPr>
+              <w:t>js</w:t>
+            </w:r>
+            <w:proofErr w:type="spellEnd"/>
+            <w:r>
+              <w:rPr>
+                <w:rFonts w:ascii="Cambria" w:eastAsia="Cambria" w:hAnsi="Cambria" w:cs="Cambria"/>
+              </w:rPr>
+              <w:t xml:space="preserve">/repo.js  </w:t>
             </w:r>
             <w:hyperlink r:id="rId44">
               <w:r>
@@ -6628,7 +6957,21 @@
               <w:rPr>
                 <w:rFonts w:ascii="Cambria" w:eastAsia="Cambria" w:hAnsi="Cambria" w:cs="Cambria"/>
               </w:rPr>
-              <w:t>Getting the information of the Github API and converting it to useful information.</w:t>
+              <w:t xml:space="preserve">Getting the information of the </w:t>
+            </w:r>
+            <w:proofErr w:type="spellStart"/>
+            <w:r>
+              <w:rPr>
+                <w:rFonts w:ascii="Cambria" w:eastAsia="Cambria" w:hAnsi="Cambria" w:cs="Cambria"/>
+              </w:rPr>
+              <w:t>Github</w:t>
+            </w:r>
+            <w:proofErr w:type="spellEnd"/>
+            <w:r>
+              <w:rPr>
+                <w:rFonts w:ascii="Cambria" w:eastAsia="Cambria" w:hAnsi="Cambria" w:cs="Cambria"/>
+              </w:rPr>
+              <w:t xml:space="preserve"> API and converting it to useful information.</w:t>
             </w:r>
           </w:p>
         </w:tc>
@@ -6649,8 +6992,16 @@
               <w:rPr>
                 <w:rFonts w:ascii="Cambria" w:eastAsia="Cambria" w:hAnsi="Cambria" w:cs="Cambria"/>
               </w:rPr>
-              <w:t>Integration/repoSelection.php</w:t>
-            </w:r>
+              <w:t>Integration/</w:t>
+            </w:r>
+            <w:proofErr w:type="spellStart"/>
+            <w:r>
+              <w:rPr>
+                <w:rFonts w:ascii="Cambria" w:eastAsia="Cambria" w:hAnsi="Cambria" w:cs="Cambria"/>
+              </w:rPr>
+              <w:t>repoSelection.php</w:t>
+            </w:r>
+            <w:proofErr w:type="spellEnd"/>
           </w:p>
           <w:p>
             <w:pPr>
@@ -6705,8 +7056,16 @@
               <w:rPr>
                 <w:rFonts w:ascii="Cambria" w:eastAsia="Cambria" w:hAnsi="Cambria" w:cs="Cambria"/>
               </w:rPr>
-              <w:t>Integration/admin.php</w:t>
-            </w:r>
+              <w:t>Integration/</w:t>
+            </w:r>
+            <w:proofErr w:type="spellStart"/>
+            <w:r>
+              <w:rPr>
+                <w:rFonts w:ascii="Cambria" w:eastAsia="Cambria" w:hAnsi="Cambria" w:cs="Cambria"/>
+              </w:rPr>
+              <w:t>admin.php</w:t>
+            </w:r>
+            <w:proofErr w:type="spellEnd"/>
           </w:p>
           <w:p>
             <w:pPr>
@@ -6746,7 +7105,21 @@
               <w:rPr>
                 <w:rFonts w:ascii="Cambria" w:eastAsia="Cambria" w:hAnsi="Cambria" w:cs="Cambria"/>
               </w:rPr>
-              <w:t>Handles Github login and session timeout. Sets up objects and variables.</w:t>
+              <w:t xml:space="preserve">Handles </w:t>
+            </w:r>
+            <w:proofErr w:type="spellStart"/>
+            <w:r>
+              <w:rPr>
+                <w:rFonts w:ascii="Cambria" w:eastAsia="Cambria" w:hAnsi="Cambria" w:cs="Cambria"/>
+              </w:rPr>
+              <w:t>Github</w:t>
+            </w:r>
+            <w:proofErr w:type="spellEnd"/>
+            <w:r>
+              <w:rPr>
+                <w:rFonts w:ascii="Cambria" w:eastAsia="Cambria" w:hAnsi="Cambria" w:cs="Cambria"/>
+              </w:rPr>
+              <w:t xml:space="preserve"> login and session timeout. Sets up objects and variables.</w:t>
             </w:r>
           </w:p>
         </w:tc>
@@ -6767,7 +7140,21 @@
               <w:rPr>
                 <w:rFonts w:ascii="Cambria" w:eastAsia="Cambria" w:hAnsi="Cambria" w:cs="Cambria"/>
               </w:rPr>
-              <w:t>Integration/js/addRepo.js</w:t>
+              <w:t>Integration/</w:t>
+            </w:r>
+            <w:proofErr w:type="spellStart"/>
+            <w:r>
+              <w:rPr>
+                <w:rFonts w:ascii="Cambria" w:eastAsia="Cambria" w:hAnsi="Cambria" w:cs="Cambria"/>
+              </w:rPr>
+              <w:t>js</w:t>
+            </w:r>
+            <w:proofErr w:type="spellEnd"/>
+            <w:r>
+              <w:rPr>
+                <w:rFonts w:ascii="Cambria" w:eastAsia="Cambria" w:hAnsi="Cambria" w:cs="Cambria"/>
+              </w:rPr>
+              <w:t>/addRepo.js</w:t>
             </w:r>
           </w:p>
           <w:p>
@@ -6829,7 +7216,21 @@
               <w:rPr>
                 <w:rFonts w:ascii="Cambria" w:eastAsia="Cambria" w:hAnsi="Cambria" w:cs="Cambria"/>
               </w:rPr>
-              <w:t>Integration/css/styles.css</w:t>
+              <w:t>Integration/</w:t>
+            </w:r>
+            <w:proofErr w:type="spellStart"/>
+            <w:r>
+              <w:rPr>
+                <w:rFonts w:ascii="Cambria" w:eastAsia="Cambria" w:hAnsi="Cambria" w:cs="Cambria"/>
+              </w:rPr>
+              <w:t>css</w:t>
+            </w:r>
+            <w:proofErr w:type="spellEnd"/>
+            <w:r>
+              <w:rPr>
+                <w:rFonts w:ascii="Cambria" w:eastAsia="Cambria" w:hAnsi="Cambria" w:cs="Cambria"/>
+              </w:rPr>
+              <w:t>/styles.css</w:t>
             </w:r>
           </w:p>
           <w:p>
@@ -6904,6 +7305,497 @@
           <w:b/>
           <w:u w:val="single"/>
         </w:rPr>
+        <w:t xml:space="preserve">5 most important Acceptance tests (full test report </w:t>
+      </w:r>
+      <w:r>
+        <w:rPr>
+          <w:rFonts w:ascii="Cambria" w:eastAsia="Cambria" w:hAnsi="Cambria" w:cs="Cambria"/>
+          <w:b/>
+        </w:rPr>
+        <w:t>See Appendix 2</w:t>
+      </w:r>
+      <w:r>
+        <w:rPr>
+          <w:rFonts w:ascii="Cambria" w:hAnsi="Cambria"/>
+          <w:b/>
+          <w:u w:val="single"/>
+        </w:rPr>
+        <w:t>)</w:t>
+      </w:r>
+    </w:p>
+    <w:tbl>
+      <w:tblPr>
+        <w:tblW w:w="8870" w:type="dxa"/>
+        <w:tblInd w:w="-9" w:type="dxa"/>
+        <w:tblLook w:val="04A0" w:firstRow="1" w:lastRow="0" w:firstColumn="1" w:lastColumn="0" w:noHBand="0" w:noVBand="1"/>
+      </w:tblPr>
+      <w:tblGrid>
+        <w:gridCol w:w="2350"/>
+        <w:gridCol w:w="6520"/>
+      </w:tblGrid>
+      <w:tr>
+        <w:trPr>
+          <w:trHeight w:val="320"/>
+        </w:trPr>
+        <w:tc>
+          <w:tcPr>
+            <w:tcW w:w="2350" w:type="dxa"/>
+            <w:tcBorders>
+              <w:top w:val="single" w:sz="4" w:space="0" w:color="auto"/>
+              <w:left w:val="single" w:sz="4" w:space="0" w:color="auto"/>
+              <w:bottom w:val="single" w:sz="4" w:space="0" w:color="auto"/>
+              <w:right w:val="single" w:sz="4" w:space="0" w:color="auto"/>
+            </w:tcBorders>
+            <w:shd w:val="clear" w:color="000000" w:fill="E7E6E6" w:themeFill="background2"/>
+            <w:noWrap/>
+            <w:vAlign w:val="center"/>
+            <w:hideMark/>
+          </w:tcPr>
+          <w:p>
+            <w:pPr>
+              <w:jc w:val="center"/>
+              <w:rPr>
+                <w:rFonts w:ascii="Cambria" w:eastAsia="Times New Roman" w:hAnsi="Cambria"/>
+                <w:color w:val="000000"/>
+              </w:rPr>
+            </w:pPr>
+            <w:r>
+              <w:rPr>
+                <w:rFonts w:ascii="Cambria" w:eastAsia="Times New Roman" w:hAnsi="Cambria"/>
+                <w:color w:val="000000"/>
+              </w:rPr>
+              <w:t>User Story</w:t>
+            </w:r>
+          </w:p>
+        </w:tc>
+        <w:tc>
+          <w:tcPr>
+            <w:tcW w:w="6520" w:type="dxa"/>
+            <w:tcBorders>
+              <w:top w:val="single" w:sz="4" w:space="0" w:color="auto"/>
+              <w:left w:val="nil"/>
+              <w:bottom w:val="single" w:sz="4" w:space="0" w:color="auto"/>
+              <w:right w:val="single" w:sz="4" w:space="0" w:color="auto"/>
+            </w:tcBorders>
+            <w:shd w:val="clear" w:color="000000" w:fill="E7E6E6" w:themeFill="background2"/>
+            <w:noWrap/>
+            <w:vAlign w:val="center"/>
+            <w:hideMark/>
+          </w:tcPr>
+          <w:p>
+            <w:pPr>
+              <w:jc w:val="center"/>
+              <w:rPr>
+                <w:rFonts w:ascii="Cambria" w:eastAsia="Times New Roman" w:hAnsi="Cambria"/>
+                <w:color w:val="000000"/>
+              </w:rPr>
+            </w:pPr>
+            <w:r>
+              <w:rPr>
+                <w:rFonts w:ascii="Cambria" w:eastAsia="Times New Roman" w:hAnsi="Cambria"/>
+                <w:color w:val="000000"/>
+              </w:rPr>
+              <w:t>Expected Results</w:t>
+            </w:r>
+          </w:p>
+        </w:tc>
+      </w:tr>
+      <w:tr>
+        <w:trPr>
+          <w:trHeight w:val="268"/>
+        </w:trPr>
+        <w:tc>
+          <w:tcPr>
+            <w:tcW w:w="2350" w:type="dxa"/>
+            <w:tcBorders>
+              <w:top w:val="single" w:sz="4" w:space="0" w:color="auto"/>
+              <w:left w:val="single" w:sz="4" w:space="0" w:color="auto"/>
+              <w:bottom w:val="single" w:sz="4" w:space="0" w:color="auto"/>
+              <w:right w:val="single" w:sz="4" w:space="0" w:color="auto"/>
+            </w:tcBorders>
+            <w:shd w:val="clear" w:color="auto" w:fill="auto"/>
+            <w:vAlign w:val="center"/>
+            <w:hideMark/>
+          </w:tcPr>
+          <w:p>
+            <w:pPr>
+              <w:rPr>
+                <w:rFonts w:ascii="Cambria" w:eastAsia="Times New Roman" w:hAnsi="Cambria"/>
+                <w:color w:val="000000"/>
+              </w:rPr>
+            </w:pPr>
+            <w:r>
+              <w:rPr>
+                <w:rFonts w:ascii="Cambria" w:eastAsia="Times New Roman" w:hAnsi="Cambria"/>
+                <w:color w:val="000000"/>
+              </w:rPr>
+              <w:t>Adding repositories</w:t>
+            </w:r>
+          </w:p>
+        </w:tc>
+        <w:tc>
+          <w:tcPr>
+            <w:tcW w:w="6520" w:type="dxa"/>
+            <w:tcBorders>
+              <w:top w:val="nil"/>
+              <w:left w:val="nil"/>
+              <w:bottom w:val="single" w:sz="4" w:space="0" w:color="auto"/>
+              <w:right w:val="single" w:sz="4" w:space="0" w:color="auto"/>
+            </w:tcBorders>
+            <w:shd w:val="clear" w:color="auto" w:fill="auto"/>
+            <w:vAlign w:val="center"/>
+            <w:hideMark/>
+          </w:tcPr>
+          <w:p>
+            <w:pPr>
+              <w:rPr>
+                <w:rFonts w:ascii="Cambria" w:eastAsia="Times New Roman" w:hAnsi="Cambria"/>
+                <w:color w:val="000000"/>
+              </w:rPr>
+            </w:pPr>
+            <w:r>
+              <w:rPr>
+                <w:rFonts w:ascii="Cambria" w:eastAsia="Times New Roman" w:hAnsi="Cambria"/>
+                <w:color w:val="000000"/>
+              </w:rPr>
+              <w:t>Add repository to be ava</w:t>
+            </w:r>
+            <w:r>
+              <w:rPr>
+                <w:rFonts w:ascii="Cambria" w:eastAsia="Times New Roman" w:hAnsi="Cambria"/>
+                <w:color w:val="000000"/>
+              </w:rPr>
+              <w:t>ilable in the system.</w:t>
+            </w:r>
+          </w:p>
+        </w:tc>
+      </w:tr>
+      <w:tr>
+        <w:trPr>
+          <w:trHeight w:val="600"/>
+        </w:trPr>
+        <w:tc>
+          <w:tcPr>
+            <w:tcW w:w="2350" w:type="dxa"/>
+            <w:tcBorders>
+              <w:top w:val="single" w:sz="4" w:space="0" w:color="auto"/>
+              <w:left w:val="single" w:sz="4" w:space="0" w:color="auto"/>
+              <w:bottom w:val="single" w:sz="4" w:space="0" w:color="auto"/>
+              <w:right w:val="single" w:sz="4" w:space="0" w:color="auto"/>
+            </w:tcBorders>
+            <w:shd w:val="clear" w:color="auto" w:fill="auto"/>
+            <w:vAlign w:val="center"/>
+            <w:hideMark/>
+          </w:tcPr>
+          <w:p>
+            <w:pPr>
+              <w:rPr>
+                <w:rFonts w:ascii="Cambria" w:eastAsia="Times New Roman" w:hAnsi="Cambria"/>
+                <w:color w:val="000000"/>
+              </w:rPr>
+            </w:pPr>
+            <w:r>
+              <w:rPr>
+                <w:rFonts w:ascii="Cambria" w:eastAsia="Times New Roman" w:hAnsi="Cambria"/>
+                <w:color w:val="000000"/>
+              </w:rPr>
+              <w:t xml:space="preserve">Overall Report </w:t>
+            </w:r>
+          </w:p>
+        </w:tc>
+        <w:tc>
+          <w:tcPr>
+            <w:tcW w:w="6520" w:type="dxa"/>
+            <w:tcBorders>
+              <w:top w:val="nil"/>
+              <w:left w:val="nil"/>
+              <w:bottom w:val="single" w:sz="4" w:space="0" w:color="auto"/>
+              <w:right w:val="single" w:sz="4" w:space="0" w:color="auto"/>
+            </w:tcBorders>
+            <w:shd w:val="clear" w:color="auto" w:fill="auto"/>
+            <w:vAlign w:val="center"/>
+            <w:hideMark/>
+          </w:tcPr>
+          <w:p>
+            <w:pPr>
+              <w:rPr>
+                <w:rFonts w:ascii="Cambria" w:eastAsia="Times New Roman" w:hAnsi="Cambria"/>
+                <w:color w:val="000000"/>
+              </w:rPr>
+            </w:pPr>
+            <w:r>
+              <w:rPr>
+                <w:rFonts w:ascii="Cambria" w:eastAsia="Times New Roman" w:hAnsi="Cambria"/>
+                <w:color w:val="000000"/>
+              </w:rPr>
+              <w:t xml:space="preserve">The system should provide the overall report of the repository </w:t>
+            </w:r>
+          </w:p>
+        </w:tc>
+      </w:tr>
+      <w:tr>
+        <w:trPr>
+          <w:trHeight w:val="519"/>
+        </w:trPr>
+        <w:tc>
+          <w:tcPr>
+            <w:tcW w:w="2350" w:type="dxa"/>
+            <w:tcBorders>
+              <w:top w:val="single" w:sz="4" w:space="0" w:color="auto"/>
+              <w:left w:val="single" w:sz="4" w:space="0" w:color="auto"/>
+              <w:bottom w:val="single" w:sz="4" w:space="0" w:color="auto"/>
+              <w:right w:val="single" w:sz="4" w:space="0" w:color="auto"/>
+            </w:tcBorders>
+            <w:shd w:val="clear" w:color="auto" w:fill="auto"/>
+            <w:vAlign w:val="center"/>
+            <w:hideMark/>
+          </w:tcPr>
+          <w:p>
+            <w:pPr>
+              <w:rPr>
+                <w:rFonts w:ascii="Cambria" w:eastAsia="Times New Roman" w:hAnsi="Cambria"/>
+                <w:color w:val="000000"/>
+              </w:rPr>
+            </w:pPr>
+            <w:r>
+              <w:rPr>
+                <w:rFonts w:ascii="Cambria" w:eastAsia="Times New Roman" w:hAnsi="Cambria"/>
+                <w:color w:val="000000"/>
+              </w:rPr>
+              <w:t>Weekly Report</w:t>
+            </w:r>
+          </w:p>
+        </w:tc>
+        <w:tc>
+          <w:tcPr>
+            <w:tcW w:w="6520" w:type="dxa"/>
+            <w:tcBorders>
+              <w:top w:val="nil"/>
+              <w:left w:val="nil"/>
+              <w:bottom w:val="single" w:sz="4" w:space="0" w:color="auto"/>
+              <w:right w:val="single" w:sz="4" w:space="0" w:color="auto"/>
+            </w:tcBorders>
+            <w:shd w:val="clear" w:color="auto" w:fill="auto"/>
+            <w:vAlign w:val="center"/>
+            <w:hideMark/>
+          </w:tcPr>
+          <w:p>
+            <w:pPr>
+              <w:rPr>
+                <w:rFonts w:ascii="Cambria" w:eastAsia="Times New Roman" w:hAnsi="Cambria"/>
+                <w:color w:val="000000"/>
+              </w:rPr>
+            </w:pPr>
+            <w:r>
+              <w:rPr>
+                <w:rFonts w:ascii="Cambria" w:eastAsia="Times New Roman" w:hAnsi="Cambria"/>
+                <w:color w:val="000000"/>
+              </w:rPr>
+              <w:t xml:space="preserve">The system should provide the weekly splits of overall report of the repository </w:t>
+            </w:r>
+          </w:p>
+        </w:tc>
+      </w:tr>
+      <w:tr>
+        <w:trPr>
+          <w:trHeight w:val="600"/>
+        </w:trPr>
+        <w:tc>
+          <w:tcPr>
+            <w:tcW w:w="2350" w:type="dxa"/>
+            <w:tcBorders>
+              <w:top w:val="single" w:sz="4" w:space="0" w:color="auto"/>
+              <w:left w:val="single" w:sz="4" w:space="0" w:color="auto"/>
+              <w:bottom w:val="single" w:sz="4" w:space="0" w:color="auto"/>
+              <w:right w:val="single" w:sz="4" w:space="0" w:color="auto"/>
+            </w:tcBorders>
+            <w:shd w:val="clear" w:color="auto" w:fill="auto"/>
+            <w:vAlign w:val="center"/>
+            <w:hideMark/>
+          </w:tcPr>
+          <w:p>
+            <w:pPr>
+              <w:rPr>
+                <w:rFonts w:ascii="Cambria" w:eastAsia="Times New Roman" w:hAnsi="Cambria"/>
+                <w:color w:val="000000"/>
+              </w:rPr>
+            </w:pPr>
+            <w:r>
+              <w:rPr>
+                <w:rFonts w:ascii="Cambria" w:eastAsia="Times New Roman" w:hAnsi="Cambria"/>
+                <w:color w:val="000000"/>
+              </w:rPr>
+              <w:t>Burndown Chart</w:t>
+            </w:r>
+          </w:p>
+        </w:tc>
+        <w:tc>
+          <w:tcPr>
+            <w:tcW w:w="6520" w:type="dxa"/>
+            <w:tcBorders>
+              <w:top w:val="nil"/>
+              <w:left w:val="nil"/>
+              <w:bottom w:val="single" w:sz="4" w:space="0" w:color="auto"/>
+              <w:right w:val="single" w:sz="4" w:space="0" w:color="auto"/>
+            </w:tcBorders>
+            <w:shd w:val="clear" w:color="auto" w:fill="auto"/>
+            <w:vAlign w:val="center"/>
+            <w:hideMark/>
+          </w:tcPr>
+          <w:p>
+            <w:pPr>
+              <w:rPr>
+                <w:rFonts w:ascii="Cambria" w:eastAsia="Times New Roman" w:hAnsi="Cambria"/>
+                <w:color w:val="000000"/>
+              </w:rPr>
+            </w:pPr>
+            <w:r>
+              <w:rPr>
+                <w:rFonts w:ascii="Cambria" w:eastAsia="Times New Roman" w:hAnsi="Cambria"/>
+                <w:color w:val="000000"/>
+              </w:rPr>
+              <w:t xml:space="preserve">The system should provide the burndown chart for the repository </w:t>
+            </w:r>
+          </w:p>
+        </w:tc>
+      </w:tr>
+      <w:tr>
+        <w:trPr>
+          <w:trHeight w:val="128"/>
+        </w:trPr>
+        <w:tc>
+          <w:tcPr>
+            <w:tcW w:w="2350" w:type="dxa"/>
+            <w:tcBorders>
+              <w:top w:val="single" w:sz="4" w:space="0" w:color="auto"/>
+              <w:left w:val="single" w:sz="4" w:space="0" w:color="auto"/>
+              <w:bottom w:val="single" w:sz="4" w:space="0" w:color="auto"/>
+              <w:right w:val="single" w:sz="4" w:space="0" w:color="auto"/>
+            </w:tcBorders>
+            <w:shd w:val="clear" w:color="auto" w:fill="auto"/>
+            <w:vAlign w:val="center"/>
+            <w:hideMark/>
+          </w:tcPr>
+          <w:p>
+            <w:pPr>
+              <w:rPr>
+                <w:rFonts w:ascii="Cambria" w:eastAsia="Times New Roman" w:hAnsi="Cambria"/>
+                <w:color w:val="000000"/>
+              </w:rPr>
+            </w:pPr>
+            <w:r>
+              <w:rPr>
+                <w:rFonts w:ascii="Cambria" w:eastAsia="Times New Roman" w:hAnsi="Cambria"/>
+                <w:color w:val="000000"/>
+              </w:rPr>
+              <w:t>Comments</w:t>
+            </w:r>
+          </w:p>
+        </w:tc>
+        <w:tc>
+          <w:tcPr>
+            <w:tcW w:w="6520" w:type="dxa"/>
+            <w:tcBorders>
+              <w:top w:val="nil"/>
+              <w:left w:val="nil"/>
+              <w:bottom w:val="single" w:sz="4" w:space="0" w:color="auto"/>
+              <w:right w:val="single" w:sz="4" w:space="0" w:color="auto"/>
+            </w:tcBorders>
+            <w:shd w:val="clear" w:color="auto" w:fill="auto"/>
+            <w:vAlign w:val="center"/>
+            <w:hideMark/>
+          </w:tcPr>
+          <w:p>
+            <w:pPr>
+              <w:rPr>
+                <w:rFonts w:ascii="Cambria" w:eastAsia="Times New Roman" w:hAnsi="Cambria"/>
+                <w:color w:val="000000"/>
+              </w:rPr>
+            </w:pPr>
+            <w:r>
+              <w:rPr>
+                <w:rFonts w:ascii="Cambria" w:eastAsia="Times New Roman" w:hAnsi="Cambria"/>
+                <w:color w:val="000000"/>
+              </w:rPr>
+              <w:t xml:space="preserve">Write a comment and save it to the </w:t>
+            </w:r>
+            <w:r>
+              <w:rPr>
+                <w:rFonts w:ascii="Cambria" w:eastAsia="Times New Roman" w:hAnsi="Cambria"/>
+                <w:color w:val="000000"/>
+              </w:rPr>
+              <w:t>current</w:t>
+            </w:r>
+            <w:r>
+              <w:rPr>
+                <w:rFonts w:ascii="Cambria" w:eastAsia="Times New Roman" w:hAnsi="Cambria"/>
+                <w:color w:val="000000"/>
+              </w:rPr>
+              <w:t xml:space="preserve"> repository.</w:t>
+            </w:r>
+          </w:p>
+        </w:tc>
+      </w:tr>
+    </w:tbl>
+    <w:p>
+      <w:pPr>
+        <w:rPr>
+          <w:rFonts w:ascii="Cambria" w:hAnsi="Cambria"/>
+          <w:u w:val="single"/>
+        </w:rPr>
+      </w:pPr>
+    </w:p>
+    <w:p>
+      <w:pPr>
+        <w:rPr>
+          <w:rFonts w:ascii="Cambria" w:hAnsi="Cambria"/>
+          <w:b/>
+          <w:u w:val="single"/>
+        </w:rPr>
+      </w:pPr>
+    </w:p>
+    <w:p>
+      <w:pPr>
+        <w:rPr>
+          <w:rFonts w:ascii="Cambria" w:hAnsi="Cambria"/>
+          <w:b/>
+          <w:u w:val="single"/>
+        </w:rPr>
+      </w:pPr>
+    </w:p>
+    <w:p>
+      <w:pPr>
+        <w:rPr>
+          <w:rFonts w:ascii="Cambria" w:hAnsi="Cambria"/>
+          <w:b/>
+          <w:u w:val="single"/>
+        </w:rPr>
+      </w:pPr>
+    </w:p>
+    <w:p>
+      <w:pPr>
+        <w:rPr>
+          <w:rFonts w:ascii="Cambria" w:hAnsi="Cambria"/>
+          <w:b/>
+          <w:u w:val="single"/>
+        </w:rPr>
+      </w:pPr>
+    </w:p>
+    <w:p>
+      <w:pPr>
+        <w:rPr>
+          <w:rFonts w:ascii="Cambria" w:hAnsi="Cambria"/>
+          <w:b/>
+          <w:u w:val="single"/>
+        </w:rPr>
+      </w:pPr>
+      <w:r>
+        <w:rPr>
+          <w:rFonts w:ascii="Cambria" w:hAnsi="Cambria"/>
+          <w:b/>
+          <w:u w:val="single"/>
+        </w:rPr>
+        <w:lastRenderedPageBreak/>
         <w:t>5 most important unit test.</w:t>
       </w:r>
     </w:p>
@@ -7234,7 +8126,6 @@
               <w:rPr>
                 <w:rFonts w:ascii="Cambria" w:eastAsia="Cambria" w:hAnsi="Cambria" w:cs="Cambria"/>
               </w:rPr>
-              <w:lastRenderedPageBreak/>
               <w:t>Week Test</w:t>
             </w:r>
           </w:p>
@@ -7814,499 +8705,8 @@
           <w:rFonts w:ascii="Cambria" w:hAnsi="Cambria"/>
         </w:rPr>
       </w:pPr>
-    </w:p>
-    <w:p>
-      <w:pPr>
-        <w:rPr>
-          <w:rFonts w:ascii="Cambria" w:hAnsi="Cambria"/>
-          <w:b/>
-          <w:u w:val="single"/>
-        </w:rPr>
-      </w:pPr>
-      <w:r>
-        <w:rPr>
-          <w:rFonts w:ascii="Cambria" w:hAnsi="Cambria"/>
-          <w:b/>
-          <w:u w:val="single"/>
-        </w:rPr>
-        <w:t>5 most important Acceptance tests</w:t>
-      </w:r>
-      <w:r>
-        <w:rPr>
-          <w:rFonts w:ascii="Cambria" w:hAnsi="Cambria"/>
-          <w:b/>
-          <w:u w:val="single"/>
-        </w:rPr>
-        <w:t xml:space="preserve"> (full test report </w:t>
-      </w:r>
-      <w:r>
-        <w:rPr>
-          <w:rFonts w:ascii="Cambria" w:eastAsia="Cambria" w:hAnsi="Cambria" w:cs="Cambria"/>
-          <w:b/>
-        </w:rPr>
-        <w:t>See Appendix 2</w:t>
-      </w:r>
-      <w:r>
-        <w:rPr>
-          <w:rFonts w:ascii="Cambria" w:hAnsi="Cambria"/>
-          <w:b/>
-          <w:u w:val="single"/>
-        </w:rPr>
-        <w:t>)</w:t>
-      </w:r>
-    </w:p>
-    <w:tbl>
-      <w:tblPr>
-        <w:tblW w:w="8870" w:type="dxa"/>
-        <w:tblInd w:w="-9" w:type="dxa"/>
-        <w:tblLook w:val="04A0" w:firstRow="1" w:lastRow="0" w:firstColumn="1" w:lastColumn="0" w:noHBand="0" w:noVBand="1"/>
-      </w:tblPr>
-      <w:tblGrid>
-        <w:gridCol w:w="2350"/>
-        <w:gridCol w:w="6520"/>
-      </w:tblGrid>
-      <w:tr>
-        <w:trPr>
-          <w:trHeight w:val="320"/>
-        </w:trPr>
-        <w:tc>
-          <w:tcPr>
-            <w:tcW w:w="2350" w:type="dxa"/>
-            <w:tcBorders>
-              <w:top w:val="single" w:sz="4" w:space="0" w:color="auto"/>
-              <w:left w:val="single" w:sz="4" w:space="0" w:color="auto"/>
-              <w:bottom w:val="single" w:sz="4" w:space="0" w:color="auto"/>
-              <w:right w:val="single" w:sz="4" w:space="0" w:color="auto"/>
-            </w:tcBorders>
-            <w:shd w:val="clear" w:color="000000" w:fill="E7E6E6" w:themeFill="background2"/>
-            <w:noWrap/>
-            <w:vAlign w:val="center"/>
-            <w:hideMark/>
-          </w:tcPr>
-          <w:p>
-            <w:pPr>
-              <w:jc w:val="center"/>
-              <w:rPr>
-                <w:rFonts w:ascii="Cambria" w:eastAsia="Times New Roman" w:hAnsi="Cambria"/>
-                <w:color w:val="000000"/>
-              </w:rPr>
-            </w:pPr>
-            <w:r>
-              <w:rPr>
-                <w:rFonts w:ascii="Cambria" w:eastAsia="Times New Roman" w:hAnsi="Cambria"/>
-                <w:color w:val="000000"/>
-              </w:rPr>
-              <w:t>User Story</w:t>
-            </w:r>
-          </w:p>
-        </w:tc>
-        <w:tc>
-          <w:tcPr>
-            <w:tcW w:w="6520" w:type="dxa"/>
-            <w:tcBorders>
-              <w:top w:val="single" w:sz="4" w:space="0" w:color="auto"/>
-              <w:left w:val="nil"/>
-              <w:bottom w:val="single" w:sz="4" w:space="0" w:color="auto"/>
-              <w:right w:val="single" w:sz="4" w:space="0" w:color="auto"/>
-            </w:tcBorders>
-            <w:shd w:val="clear" w:color="000000" w:fill="E7E6E6" w:themeFill="background2"/>
-            <w:noWrap/>
-            <w:vAlign w:val="center"/>
-            <w:hideMark/>
-          </w:tcPr>
-          <w:p>
-            <w:pPr>
-              <w:jc w:val="center"/>
-              <w:rPr>
-                <w:rFonts w:ascii="Cambria" w:eastAsia="Times New Roman" w:hAnsi="Cambria"/>
-                <w:color w:val="000000"/>
-              </w:rPr>
-            </w:pPr>
-            <w:r>
-              <w:rPr>
-                <w:rFonts w:ascii="Cambria" w:eastAsia="Times New Roman" w:hAnsi="Cambria"/>
-                <w:color w:val="000000"/>
-              </w:rPr>
-              <w:t>Expected Results</w:t>
-            </w:r>
-          </w:p>
-        </w:tc>
-      </w:tr>
-      <w:tr>
-        <w:trPr>
-          <w:trHeight w:val="268"/>
-        </w:trPr>
-        <w:tc>
-          <w:tcPr>
-            <w:tcW w:w="2350" w:type="dxa"/>
-            <w:tcBorders>
-              <w:top w:val="single" w:sz="4" w:space="0" w:color="auto"/>
-              <w:left w:val="single" w:sz="4" w:space="0" w:color="auto"/>
-              <w:bottom w:val="single" w:sz="4" w:space="0" w:color="auto"/>
-              <w:right w:val="single" w:sz="4" w:space="0" w:color="auto"/>
-            </w:tcBorders>
-            <w:shd w:val="clear" w:color="auto" w:fill="auto"/>
-            <w:vAlign w:val="center"/>
-            <w:hideMark/>
-          </w:tcPr>
-          <w:p>
-            <w:pPr>
-              <w:rPr>
-                <w:rFonts w:ascii="Cambria" w:eastAsia="Times New Roman" w:hAnsi="Cambria"/>
-                <w:color w:val="000000"/>
-              </w:rPr>
-            </w:pPr>
-            <w:r>
-              <w:rPr>
-                <w:rFonts w:ascii="Cambria" w:eastAsia="Times New Roman" w:hAnsi="Cambria"/>
-                <w:color w:val="000000"/>
-              </w:rPr>
-              <w:t>Adding repositories</w:t>
-            </w:r>
-          </w:p>
-        </w:tc>
-        <w:tc>
-          <w:tcPr>
-            <w:tcW w:w="6520" w:type="dxa"/>
-            <w:tcBorders>
-              <w:top w:val="nil"/>
-              <w:left w:val="nil"/>
-              <w:bottom w:val="single" w:sz="4" w:space="0" w:color="auto"/>
-              <w:right w:val="single" w:sz="4" w:space="0" w:color="auto"/>
-            </w:tcBorders>
-            <w:shd w:val="clear" w:color="auto" w:fill="auto"/>
-            <w:vAlign w:val="center"/>
-            <w:hideMark/>
-          </w:tcPr>
-          <w:p>
-            <w:pPr>
-              <w:rPr>
-                <w:rFonts w:ascii="Cambria" w:eastAsia="Times New Roman" w:hAnsi="Cambria"/>
-                <w:color w:val="000000"/>
-              </w:rPr>
-            </w:pPr>
-            <w:r>
-              <w:rPr>
-                <w:rFonts w:ascii="Cambria" w:eastAsia="Times New Roman" w:hAnsi="Cambria"/>
-                <w:color w:val="000000"/>
-              </w:rPr>
-              <w:t>Add repository to be ava</w:t>
-            </w:r>
-            <w:r>
-              <w:rPr>
-                <w:rFonts w:ascii="Cambria" w:eastAsia="Times New Roman" w:hAnsi="Cambria"/>
-                <w:color w:val="000000"/>
-              </w:rPr>
-              <w:t>ilable</w:t>
-            </w:r>
-            <w:r>
-              <w:rPr>
-                <w:rFonts w:ascii="Cambria" w:eastAsia="Times New Roman" w:hAnsi="Cambria"/>
-                <w:color w:val="000000"/>
-              </w:rPr>
-              <w:t xml:space="preserve"> in the system.</w:t>
-            </w:r>
-          </w:p>
-        </w:tc>
-      </w:tr>
-      <w:tr>
-        <w:trPr>
-          <w:trHeight w:val="600"/>
-        </w:trPr>
-        <w:tc>
-          <w:tcPr>
-            <w:tcW w:w="2350" w:type="dxa"/>
-            <w:tcBorders>
-              <w:top w:val="single" w:sz="4" w:space="0" w:color="auto"/>
-              <w:left w:val="single" w:sz="4" w:space="0" w:color="auto"/>
-              <w:bottom w:val="single" w:sz="4" w:space="0" w:color="auto"/>
-              <w:right w:val="single" w:sz="4" w:space="0" w:color="auto"/>
-            </w:tcBorders>
-            <w:shd w:val="clear" w:color="auto" w:fill="auto"/>
-            <w:vAlign w:val="center"/>
-            <w:hideMark/>
-          </w:tcPr>
-          <w:p>
-            <w:pPr>
-              <w:rPr>
-                <w:rFonts w:ascii="Cambria" w:eastAsia="Times New Roman" w:hAnsi="Cambria"/>
-                <w:color w:val="000000"/>
-              </w:rPr>
-            </w:pPr>
-            <w:r>
-              <w:rPr>
-                <w:rFonts w:ascii="Cambria" w:eastAsia="Times New Roman" w:hAnsi="Cambria"/>
-                <w:color w:val="000000"/>
-              </w:rPr>
-              <w:t xml:space="preserve">Overall Report </w:t>
-            </w:r>
-          </w:p>
-        </w:tc>
-        <w:tc>
-          <w:tcPr>
-            <w:tcW w:w="6520" w:type="dxa"/>
-            <w:tcBorders>
-              <w:top w:val="nil"/>
-              <w:left w:val="nil"/>
-              <w:bottom w:val="single" w:sz="4" w:space="0" w:color="auto"/>
-              <w:right w:val="single" w:sz="4" w:space="0" w:color="auto"/>
-            </w:tcBorders>
-            <w:shd w:val="clear" w:color="auto" w:fill="auto"/>
-            <w:vAlign w:val="center"/>
-            <w:hideMark/>
-          </w:tcPr>
-          <w:p>
-            <w:pPr>
-              <w:rPr>
-                <w:rFonts w:ascii="Cambria" w:eastAsia="Times New Roman" w:hAnsi="Cambria"/>
-                <w:color w:val="000000"/>
-              </w:rPr>
-            </w:pPr>
-            <w:r>
-              <w:rPr>
-                <w:rFonts w:ascii="Cambria" w:eastAsia="Times New Roman" w:hAnsi="Cambria"/>
-                <w:color w:val="000000"/>
-              </w:rPr>
-              <w:t xml:space="preserve">The system should provide the overall report of the repository </w:t>
-            </w:r>
-          </w:p>
-        </w:tc>
-      </w:tr>
-      <w:tr>
-        <w:trPr>
-          <w:trHeight w:val="519"/>
-        </w:trPr>
-        <w:tc>
-          <w:tcPr>
-            <w:tcW w:w="2350" w:type="dxa"/>
-            <w:tcBorders>
-              <w:top w:val="single" w:sz="4" w:space="0" w:color="auto"/>
-              <w:left w:val="single" w:sz="4" w:space="0" w:color="auto"/>
-              <w:bottom w:val="single" w:sz="4" w:space="0" w:color="auto"/>
-              <w:right w:val="single" w:sz="4" w:space="0" w:color="auto"/>
-            </w:tcBorders>
-            <w:shd w:val="clear" w:color="auto" w:fill="auto"/>
-            <w:vAlign w:val="center"/>
-            <w:hideMark/>
-          </w:tcPr>
-          <w:p>
-            <w:pPr>
-              <w:rPr>
-                <w:rFonts w:ascii="Cambria" w:eastAsia="Times New Roman" w:hAnsi="Cambria"/>
-                <w:color w:val="000000"/>
-              </w:rPr>
-            </w:pPr>
-            <w:r>
-              <w:rPr>
-                <w:rFonts w:ascii="Cambria" w:eastAsia="Times New Roman" w:hAnsi="Cambria"/>
-                <w:color w:val="000000"/>
-              </w:rPr>
-              <w:t>Weekly Report</w:t>
-            </w:r>
-          </w:p>
-        </w:tc>
-        <w:tc>
-          <w:tcPr>
-            <w:tcW w:w="6520" w:type="dxa"/>
-            <w:tcBorders>
-              <w:top w:val="nil"/>
-              <w:left w:val="nil"/>
-              <w:bottom w:val="single" w:sz="4" w:space="0" w:color="auto"/>
-              <w:right w:val="single" w:sz="4" w:space="0" w:color="auto"/>
-            </w:tcBorders>
-            <w:shd w:val="clear" w:color="auto" w:fill="auto"/>
-            <w:vAlign w:val="center"/>
-            <w:hideMark/>
-          </w:tcPr>
-          <w:p>
-            <w:pPr>
-              <w:rPr>
-                <w:rFonts w:ascii="Cambria" w:eastAsia="Times New Roman" w:hAnsi="Cambria"/>
-                <w:color w:val="000000"/>
-              </w:rPr>
-            </w:pPr>
-            <w:r>
-              <w:rPr>
-                <w:rFonts w:ascii="Cambria" w:eastAsia="Times New Roman" w:hAnsi="Cambria"/>
-                <w:color w:val="000000"/>
-              </w:rPr>
-              <w:t xml:space="preserve">The system should provide the weekly splits of overall report of the repository </w:t>
-            </w:r>
-          </w:p>
-        </w:tc>
-      </w:tr>
-      <w:tr>
-        <w:trPr>
-          <w:trHeight w:val="600"/>
-        </w:trPr>
-        <w:tc>
-          <w:tcPr>
-            <w:tcW w:w="2350" w:type="dxa"/>
-            <w:tcBorders>
-              <w:top w:val="single" w:sz="4" w:space="0" w:color="auto"/>
-              <w:left w:val="single" w:sz="4" w:space="0" w:color="auto"/>
-              <w:bottom w:val="single" w:sz="4" w:space="0" w:color="auto"/>
-              <w:right w:val="single" w:sz="4" w:space="0" w:color="auto"/>
-            </w:tcBorders>
-            <w:shd w:val="clear" w:color="auto" w:fill="auto"/>
-            <w:vAlign w:val="center"/>
-            <w:hideMark/>
-          </w:tcPr>
-          <w:p>
-            <w:pPr>
-              <w:rPr>
-                <w:rFonts w:ascii="Cambria" w:eastAsia="Times New Roman" w:hAnsi="Cambria"/>
-                <w:color w:val="000000"/>
-              </w:rPr>
-            </w:pPr>
-            <w:r>
-              <w:rPr>
-                <w:rFonts w:ascii="Cambria" w:eastAsia="Times New Roman" w:hAnsi="Cambria"/>
-                <w:color w:val="000000"/>
-              </w:rPr>
-              <w:t>Burndown Chart</w:t>
-            </w:r>
-          </w:p>
-        </w:tc>
-        <w:tc>
-          <w:tcPr>
-            <w:tcW w:w="6520" w:type="dxa"/>
-            <w:tcBorders>
-              <w:top w:val="nil"/>
-              <w:left w:val="nil"/>
-              <w:bottom w:val="single" w:sz="4" w:space="0" w:color="auto"/>
-              <w:right w:val="single" w:sz="4" w:space="0" w:color="auto"/>
-            </w:tcBorders>
-            <w:shd w:val="clear" w:color="auto" w:fill="auto"/>
-            <w:vAlign w:val="center"/>
-            <w:hideMark/>
-          </w:tcPr>
-          <w:p>
-            <w:pPr>
-              <w:rPr>
-                <w:rFonts w:ascii="Cambria" w:eastAsia="Times New Roman" w:hAnsi="Cambria"/>
-                <w:color w:val="000000"/>
-              </w:rPr>
-            </w:pPr>
-            <w:r>
-              <w:rPr>
-                <w:rFonts w:ascii="Cambria" w:eastAsia="Times New Roman" w:hAnsi="Cambria"/>
-                <w:color w:val="000000"/>
-              </w:rPr>
-              <w:t xml:space="preserve">The system should provide the burndown chart for the repository </w:t>
-            </w:r>
-          </w:p>
-        </w:tc>
-      </w:tr>
-      <w:tr>
-        <w:trPr>
-          <w:trHeight w:val="128"/>
-        </w:trPr>
-        <w:tc>
-          <w:tcPr>
-            <w:tcW w:w="2350" w:type="dxa"/>
-            <w:tcBorders>
-              <w:top w:val="single" w:sz="4" w:space="0" w:color="auto"/>
-              <w:left w:val="single" w:sz="4" w:space="0" w:color="auto"/>
-              <w:bottom w:val="single" w:sz="4" w:space="0" w:color="auto"/>
-              <w:right w:val="single" w:sz="4" w:space="0" w:color="auto"/>
-            </w:tcBorders>
-            <w:shd w:val="clear" w:color="auto" w:fill="auto"/>
-            <w:vAlign w:val="center"/>
-            <w:hideMark/>
-          </w:tcPr>
-          <w:p>
-            <w:pPr>
-              <w:rPr>
-                <w:rFonts w:ascii="Cambria" w:eastAsia="Times New Roman" w:hAnsi="Cambria"/>
-                <w:color w:val="000000"/>
-              </w:rPr>
-            </w:pPr>
-            <w:r>
-              <w:rPr>
-                <w:rFonts w:ascii="Cambria" w:eastAsia="Times New Roman" w:hAnsi="Cambria"/>
-                <w:color w:val="000000"/>
-              </w:rPr>
-              <w:t>Comments</w:t>
-            </w:r>
-          </w:p>
-        </w:tc>
-        <w:tc>
-          <w:tcPr>
-            <w:tcW w:w="6520" w:type="dxa"/>
-            <w:tcBorders>
-              <w:top w:val="nil"/>
-              <w:left w:val="nil"/>
-              <w:bottom w:val="single" w:sz="4" w:space="0" w:color="auto"/>
-              <w:right w:val="single" w:sz="4" w:space="0" w:color="auto"/>
-            </w:tcBorders>
-            <w:shd w:val="clear" w:color="auto" w:fill="auto"/>
-            <w:vAlign w:val="center"/>
-            <w:hideMark/>
-          </w:tcPr>
-          <w:p>
-            <w:pPr>
-              <w:rPr>
-                <w:rFonts w:ascii="Cambria" w:eastAsia="Times New Roman" w:hAnsi="Cambria"/>
-                <w:color w:val="000000"/>
-              </w:rPr>
-            </w:pPr>
-            <w:r>
-              <w:rPr>
-                <w:rFonts w:ascii="Cambria" w:eastAsia="Times New Roman" w:hAnsi="Cambria"/>
-                <w:color w:val="000000"/>
-              </w:rPr>
-              <w:t xml:space="preserve">Write a comment and save it to the </w:t>
-            </w:r>
-            <w:r>
-              <w:rPr>
-                <w:rFonts w:ascii="Cambria" w:eastAsia="Times New Roman" w:hAnsi="Cambria"/>
-                <w:color w:val="000000"/>
-              </w:rPr>
-              <w:t>current</w:t>
-            </w:r>
-            <w:r>
-              <w:rPr>
-                <w:rFonts w:ascii="Cambria" w:eastAsia="Times New Roman" w:hAnsi="Cambria"/>
-                <w:color w:val="000000"/>
-              </w:rPr>
-              <w:t xml:space="preserve"> repository.</w:t>
-            </w:r>
-          </w:p>
-        </w:tc>
-      </w:tr>
-    </w:tbl>
-    <w:p>
-      <w:pPr>
-        <w:rPr>
-          <w:rFonts w:ascii="Cambria" w:hAnsi="Cambria"/>
-          <w:u w:val="single"/>
-        </w:rPr>
-      </w:pPr>
-    </w:p>
-    <w:p>
-      <w:pPr>
-        <w:rPr>
-          <w:rFonts w:ascii="Cambria" w:hAnsi="Cambria"/>
-        </w:rPr>
-      </w:pPr>
-    </w:p>
-    <w:p>
-      <w:pPr>
-        <w:rPr>
-          <w:rFonts w:ascii="Cambria" w:eastAsiaTheme="majorEastAsia" w:hAnsi="Cambria" w:cstheme="majorBidi"/>
-          <w:color w:val="2F5496" w:themeColor="accent1" w:themeShade="BF"/>
-          <w:sz w:val="32"/>
-          <w:szCs w:val="32"/>
-          <w:lang w:val="en-CA"/>
-        </w:rPr>
-      </w:pPr>
-      <w:r>
-        <w:rPr>
-          <w:rFonts w:ascii="Cambria" w:hAnsi="Cambria"/>
-        </w:rPr>
-        <w:br w:type="page"/>
-      </w:r>
+      <w:bookmarkStart w:id="0" w:name="_GoBack"/>
+      <w:bookmarkEnd w:id="0"/>
     </w:p>
     <w:p>
       <w:pPr>
@@ -8873,7 +9273,23 @@
           <w:rFonts w:ascii="Cambria" w:hAnsi="Cambria" w:cstheme="minorBidi"/>
           <w:lang w:val="en-CA"/>
         </w:rPr>
-        <w:t xml:space="preserve">As a user, I want be able to add repositories on my page, so </w:t>
+        <w:t xml:space="preserve">As a user, I want </w:t>
+      </w:r>
+      <w:proofErr w:type="gramStart"/>
+      <w:r>
+        <w:rPr>
+          <w:rFonts w:ascii="Cambria" w:hAnsi="Cambria" w:cstheme="minorBidi"/>
+          <w:lang w:val="en-CA"/>
+        </w:rPr>
+        <w:t>be</w:t>
+      </w:r>
+      <w:proofErr w:type="gramEnd"/>
+      <w:r>
+        <w:rPr>
+          <w:rFonts w:ascii="Cambria" w:hAnsi="Cambria" w:cstheme="minorBidi"/>
+          <w:lang w:val="en-CA"/>
+        </w:rPr>
+        <w:t xml:space="preserve"> able to add repositories on my page, so </w:t>
       </w:r>
       <w:r>
         <w:rPr>
@@ -9232,7 +9648,23 @@
           <w:rFonts w:ascii="Cambria" w:hAnsi="Cambria" w:cstheme="minorBidi"/>
           <w:lang w:val="en-CA"/>
         </w:rPr>
-        <w:t xml:space="preserve">As a user, I want to see different tabs in order to have access to general information, </w:t>
+        <w:t xml:space="preserve">As a user, I want to see different tabs </w:t>
+      </w:r>
+      <w:proofErr w:type="gramStart"/>
+      <w:r>
+        <w:rPr>
+          <w:rFonts w:ascii="Cambria" w:hAnsi="Cambria" w:cstheme="minorBidi"/>
+          <w:lang w:val="en-CA"/>
+        </w:rPr>
+        <w:t>in order to</w:t>
+      </w:r>
+      <w:proofErr w:type="gramEnd"/>
+      <w:r>
+        <w:rPr>
+          <w:rFonts w:ascii="Cambria" w:hAnsi="Cambria" w:cstheme="minorBidi"/>
+          <w:lang w:val="en-CA"/>
+        </w:rPr>
+        <w:t xml:space="preserve"> have access to general information, </w:t>
       </w:r>
       <w:r>
         <w:rPr>
@@ -12089,12 +12521,21 @@
                 <w:color w:val="000000"/>
               </w:rPr>
             </w:pPr>
-            <w:r>
-              <w:rPr>
-                <w:rFonts w:ascii="Cambria" w:eastAsia="Times New Roman" w:hAnsi="Cambria"/>
-                <w:color w:val="000000"/>
-              </w:rPr>
-              <w:t>Aman Bhandal</w:t>
+            <w:proofErr w:type="spellStart"/>
+            <w:r>
+              <w:rPr>
+                <w:rFonts w:ascii="Cambria" w:eastAsia="Times New Roman" w:hAnsi="Cambria"/>
+                <w:color w:val="000000"/>
+              </w:rPr>
+              <w:t>Aman</w:t>
+            </w:r>
+            <w:proofErr w:type="spellEnd"/>
+            <w:r>
+              <w:rPr>
+                <w:rFonts w:ascii="Cambria" w:eastAsia="Times New Roman" w:hAnsi="Cambria"/>
+                <w:color w:val="000000"/>
+              </w:rPr>
+              <w:t xml:space="preserve"> Bhandal</w:t>
             </w:r>
           </w:p>
         </w:tc>
@@ -12758,7 +13199,27 @@
                 <w:sz w:val="22"/>
                 <w:szCs w:val="22"/>
               </w:rPr>
-              <w:t>Should get to home screen using Github credentials</w:t>
+              <w:t xml:space="preserve">Should get to home screen using </w:t>
+            </w:r>
+            <w:proofErr w:type="spellStart"/>
+            <w:r>
+              <w:rPr>
+                <w:rFonts w:ascii="Cambria" w:eastAsia="Times New Roman" w:hAnsi="Cambria"/>
+                <w:color w:val="000000"/>
+                <w:sz w:val="22"/>
+                <w:szCs w:val="22"/>
+              </w:rPr>
+              <w:t>Github</w:t>
+            </w:r>
+            <w:proofErr w:type="spellEnd"/>
+            <w:r>
+              <w:rPr>
+                <w:rFonts w:ascii="Cambria" w:eastAsia="Times New Roman" w:hAnsi="Cambria"/>
+                <w:color w:val="000000"/>
+                <w:sz w:val="22"/>
+                <w:szCs w:val="22"/>
+              </w:rPr>
+              <w:t xml:space="preserve"> credentials</w:t>
             </w:r>
           </w:p>
         </w:tc>
@@ -13709,8 +14170,19 @@
                 <w:sz w:val="22"/>
                 <w:szCs w:val="22"/>
               </w:rPr>
-              <w:t>General info seen on the General InfoTab</w:t>
-            </w:r>
+              <w:t xml:space="preserve">General info seen on the General </w:t>
+            </w:r>
+            <w:proofErr w:type="spellStart"/>
+            <w:r>
+              <w:rPr>
+                <w:rFonts w:ascii="Cambria" w:eastAsia="Times New Roman" w:hAnsi="Cambria"/>
+                <w:color w:val="000000"/>
+                <w:sz w:val="22"/>
+                <w:szCs w:val="22"/>
+              </w:rPr>
+              <w:t>InfoTab</w:t>
+            </w:r>
+            <w:proofErr w:type="spellEnd"/>
           </w:p>
         </w:tc>
         <w:tc>
@@ -14351,7 +14823,27 @@
                 <w:sz w:val="22"/>
                 <w:szCs w:val="22"/>
               </w:rPr>
-              <w:t>Burndown Chart is on the Burndown chart Tab</w:t>
+              <w:t xml:space="preserve">Burndown Chart is on the Burndown </w:t>
+            </w:r>
+            <w:proofErr w:type="gramStart"/>
+            <w:r>
+              <w:rPr>
+                <w:rFonts w:ascii="Cambria" w:eastAsia="Times New Roman" w:hAnsi="Cambria"/>
+                <w:color w:val="000000"/>
+                <w:sz w:val="22"/>
+                <w:szCs w:val="22"/>
+              </w:rPr>
+              <w:t>chart</w:t>
+            </w:r>
+            <w:proofErr w:type="gramEnd"/>
+            <w:r>
+              <w:rPr>
+                <w:rFonts w:ascii="Cambria" w:eastAsia="Times New Roman" w:hAnsi="Cambria"/>
+                <w:color w:val="000000"/>
+                <w:sz w:val="22"/>
+                <w:szCs w:val="22"/>
+              </w:rPr>
+              <w:t xml:space="preserve"> Tab</w:t>
             </w:r>
           </w:p>
         </w:tc>
@@ -14613,7 +15105,27 @@
                 <w:sz w:val="22"/>
                 <w:szCs w:val="22"/>
               </w:rPr>
-              <w:t xml:space="preserve"> repository. The page did not refreshed.</w:t>
+              <w:t xml:space="preserve"> repository. The page did not </w:t>
+            </w:r>
+            <w:proofErr w:type="gramStart"/>
+            <w:r>
+              <w:rPr>
+                <w:rFonts w:ascii="Cambria" w:eastAsia="Times New Roman" w:hAnsi="Cambria"/>
+                <w:color w:val="000000"/>
+                <w:sz w:val="22"/>
+                <w:szCs w:val="22"/>
+              </w:rPr>
+              <w:t>refreshed</w:t>
+            </w:r>
+            <w:proofErr w:type="gramEnd"/>
+            <w:r>
+              <w:rPr>
+                <w:rFonts w:ascii="Cambria" w:eastAsia="Times New Roman" w:hAnsi="Cambria"/>
+                <w:color w:val="000000"/>
+                <w:sz w:val="22"/>
+                <w:szCs w:val="22"/>
+              </w:rPr>
+              <w:t>.</w:t>
             </w:r>
           </w:p>
         </w:tc>
@@ -16105,6 +16617,7 @@
         </w:rPr>
         <w:br/>
       </w:r>
+      <w:proofErr w:type="spellStart"/>
       <w:r>
         <w:rPr>
           <w:rFonts w:ascii="Cambria" w:eastAsia="Verdana" w:hAnsi="Cambria" w:cs="Verdana"/>
@@ -16113,8 +16626,9 @@
           <w:szCs w:val="20"/>
           <w:shd w:val="clear" w:color="auto" w:fill="F6F8FA"/>
         </w:rPr>
-        <w:t>repo.description.then(function(description) {</w:t>
-      </w:r>
+        <w:t>repo.description.then</w:t>
+      </w:r>
+      <w:proofErr w:type="spellEnd"/>
       <w:r>
         <w:rPr>
           <w:rFonts w:ascii="Cambria" w:eastAsia="Verdana" w:hAnsi="Cambria" w:cs="Verdana"/>
@@ -16123,8 +16637,7 @@
           <w:szCs w:val="20"/>
           <w:shd w:val="clear" w:color="auto" w:fill="F6F8FA"/>
         </w:rPr>
-        <w:br/>
-        <w:t xml:space="preserve">  QUnit.test("details", function(assert){ </w:t>
+        <w:t>(function(description) {</w:t>
       </w:r>
       <w:r>
         <w:rPr>
@@ -16135,7 +16648,64 @@
           <w:shd w:val="clear" w:color="auto" w:fill="F6F8FA"/>
         </w:rPr>
         <w:br/>
-        <w:t xml:space="preserve">      assert.notEqual(description, "", "Description is not empty");</w:t>
+        <w:t xml:space="preserve">  </w:t>
+      </w:r>
+      <w:proofErr w:type="spellStart"/>
+      <w:r>
+        <w:rPr>
+          <w:rFonts w:ascii="Cambria" w:eastAsia="Verdana" w:hAnsi="Cambria" w:cs="Verdana"/>
+          <w:color w:val="24292E"/>
+          <w:sz w:val="20"/>
+          <w:szCs w:val="20"/>
+          <w:shd w:val="clear" w:color="auto" w:fill="F6F8FA"/>
+        </w:rPr>
+        <w:t>QUnit.test</w:t>
+      </w:r>
+      <w:proofErr w:type="spellEnd"/>
+      <w:r>
+        <w:rPr>
+          <w:rFonts w:ascii="Cambria" w:eastAsia="Verdana" w:hAnsi="Cambria" w:cs="Verdana"/>
+          <w:color w:val="24292E"/>
+          <w:sz w:val="20"/>
+          <w:szCs w:val="20"/>
+          <w:shd w:val="clear" w:color="auto" w:fill="F6F8FA"/>
+        </w:rPr>
+        <w:t xml:space="preserve">("details", function(assert){ </w:t>
+      </w:r>
+      <w:r>
+        <w:rPr>
+          <w:rFonts w:ascii="Cambria" w:eastAsia="Verdana" w:hAnsi="Cambria" w:cs="Verdana"/>
+          <w:color w:val="24292E"/>
+          <w:sz w:val="20"/>
+          <w:szCs w:val="20"/>
+          <w:shd w:val="clear" w:color="auto" w:fill="F6F8FA"/>
+        </w:rPr>
+        <w:br/>
+        <w:t xml:space="preserve">      </w:t>
+      </w:r>
+      <w:proofErr w:type="spellStart"/>
+      <w:proofErr w:type="gramStart"/>
+      <w:r>
+        <w:rPr>
+          <w:rFonts w:ascii="Cambria" w:eastAsia="Verdana" w:hAnsi="Cambria" w:cs="Verdana"/>
+          <w:color w:val="24292E"/>
+          <w:sz w:val="20"/>
+          <w:szCs w:val="20"/>
+          <w:shd w:val="clear" w:color="auto" w:fill="F6F8FA"/>
+        </w:rPr>
+        <w:t>assert.notEqual</w:t>
+      </w:r>
+      <w:proofErr w:type="spellEnd"/>
+      <w:proofErr w:type="gramEnd"/>
+      <w:r>
+        <w:rPr>
+          <w:rFonts w:ascii="Cambria" w:eastAsia="Verdana" w:hAnsi="Cambria" w:cs="Verdana"/>
+          <w:color w:val="24292E"/>
+          <w:sz w:val="20"/>
+          <w:szCs w:val="20"/>
+          <w:shd w:val="clear" w:color="auto" w:fill="F6F8FA"/>
+        </w:rPr>
+        <w:t>(description, "", "Description is not empty");</w:t>
       </w:r>
       <w:r>
         <w:rPr>
@@ -16192,6 +16762,7 @@
         </w:rPr>
         <w:br/>
       </w:r>
+      <w:proofErr w:type="spellStart"/>
       <w:r>
         <w:rPr>
           <w:rFonts w:ascii="Cambria" w:eastAsia="Verdana" w:hAnsi="Cambria" w:cs="Verdana"/>
@@ -16200,8 +16771,9 @@
           <w:szCs w:val="20"/>
           <w:shd w:val="clear" w:color="auto" w:fill="F6F8FA"/>
         </w:rPr>
-        <w:t>repo.burndown.then(function(burndown) {</w:t>
-      </w:r>
+        <w:t>repo.burndown.then</w:t>
+      </w:r>
+      <w:proofErr w:type="spellEnd"/>
       <w:r>
         <w:rPr>
           <w:rFonts w:ascii="Cambria" w:eastAsia="Verdana" w:hAnsi="Cambria" w:cs="Verdana"/>
@@ -16210,8 +16782,7 @@
           <w:szCs w:val="20"/>
           <w:shd w:val="clear" w:color="auto" w:fill="F6F8FA"/>
         </w:rPr>
-        <w:br/>
-        <w:t xml:space="preserve">  QUnit.test("getBurndown", function(assert){ </w:t>
+        <w:t>(function(burndown) {</w:t>
       </w:r>
       <w:r>
         <w:rPr>
@@ -16222,7 +16793,86 @@
           <w:shd w:val="clear" w:color="auto" w:fill="F6F8FA"/>
         </w:rPr>
         <w:br/>
-        <w:t xml:space="preserve">      assert.notEqual(burndown, "", "Burndown is not empty");</w:t>
+        <w:t xml:space="preserve">  </w:t>
+      </w:r>
+      <w:proofErr w:type="spellStart"/>
+      <w:r>
+        <w:rPr>
+          <w:rFonts w:ascii="Cambria" w:eastAsia="Verdana" w:hAnsi="Cambria" w:cs="Verdana"/>
+          <w:color w:val="24292E"/>
+          <w:sz w:val="20"/>
+          <w:szCs w:val="20"/>
+          <w:shd w:val="clear" w:color="auto" w:fill="F6F8FA"/>
+        </w:rPr>
+        <w:t>QUnit.test</w:t>
+      </w:r>
+      <w:proofErr w:type="spellEnd"/>
+      <w:r>
+        <w:rPr>
+          <w:rFonts w:ascii="Cambria" w:eastAsia="Verdana" w:hAnsi="Cambria" w:cs="Verdana"/>
+          <w:color w:val="24292E"/>
+          <w:sz w:val="20"/>
+          <w:szCs w:val="20"/>
+          <w:shd w:val="clear" w:color="auto" w:fill="F6F8FA"/>
+        </w:rPr>
+        <w:t>("</w:t>
+      </w:r>
+      <w:proofErr w:type="spellStart"/>
+      <w:r>
+        <w:rPr>
+          <w:rFonts w:ascii="Cambria" w:eastAsia="Verdana" w:hAnsi="Cambria" w:cs="Verdana"/>
+          <w:color w:val="24292E"/>
+          <w:sz w:val="20"/>
+          <w:szCs w:val="20"/>
+          <w:shd w:val="clear" w:color="auto" w:fill="F6F8FA"/>
+        </w:rPr>
+        <w:t>getBurndown</w:t>
+      </w:r>
+      <w:proofErr w:type="spellEnd"/>
+      <w:r>
+        <w:rPr>
+          <w:rFonts w:ascii="Cambria" w:eastAsia="Verdana" w:hAnsi="Cambria" w:cs="Verdana"/>
+          <w:color w:val="24292E"/>
+          <w:sz w:val="20"/>
+          <w:szCs w:val="20"/>
+          <w:shd w:val="clear" w:color="auto" w:fill="F6F8FA"/>
+        </w:rPr>
+        <w:t xml:space="preserve">", function(assert){ </w:t>
+      </w:r>
+      <w:r>
+        <w:rPr>
+          <w:rFonts w:ascii="Cambria" w:eastAsia="Verdana" w:hAnsi="Cambria" w:cs="Verdana"/>
+          <w:color w:val="24292E"/>
+          <w:sz w:val="20"/>
+          <w:szCs w:val="20"/>
+          <w:shd w:val="clear" w:color="auto" w:fill="F6F8FA"/>
+        </w:rPr>
+        <w:br/>
+        <w:t xml:space="preserve">      </w:t>
+      </w:r>
+      <w:proofErr w:type="spellStart"/>
+      <w:proofErr w:type="gramStart"/>
+      <w:r>
+        <w:rPr>
+          <w:rFonts w:ascii="Cambria" w:eastAsia="Verdana" w:hAnsi="Cambria" w:cs="Verdana"/>
+          <w:color w:val="24292E"/>
+          <w:sz w:val="20"/>
+          <w:szCs w:val="20"/>
+          <w:shd w:val="clear" w:color="auto" w:fill="F6F8FA"/>
+        </w:rPr>
+        <w:t>assert.notEqual</w:t>
+      </w:r>
+      <w:proofErr w:type="spellEnd"/>
+      <w:proofErr w:type="gramEnd"/>
+      <w:r>
+        <w:rPr>
+          <w:rFonts w:ascii="Cambria" w:eastAsia="Verdana" w:hAnsi="Cambria" w:cs="Verdana"/>
+          <w:color w:val="24292E"/>
+          <w:sz w:val="20"/>
+          <w:szCs w:val="20"/>
+          <w:shd w:val="clear" w:color="auto" w:fill="F6F8FA"/>
+        </w:rPr>
+        <w:t>(burndown, "", "Burndown is not empty");</w:t>
       </w:r>
       <w:r>
         <w:rPr>
@@ -16279,6 +16929,7 @@
         </w:rPr>
         <w:br/>
       </w:r>
+      <w:proofErr w:type="spellStart"/>
       <w:r>
         <w:rPr>
           <w:rFonts w:ascii="Cambria" w:eastAsia="Verdana" w:hAnsi="Cambria" w:cs="Verdana"/>
@@ -16287,8 +16938,9 @@
           <w:szCs w:val="20"/>
           <w:shd w:val="clear" w:color="auto" w:fill="F6F8FA"/>
         </w:rPr>
-        <w:t>repo.commits.then(function(commits) {</w:t>
-      </w:r>
+        <w:t>repo.commits.then</w:t>
+      </w:r>
+      <w:proofErr w:type="spellEnd"/>
       <w:r>
         <w:rPr>
           <w:rFonts w:ascii="Cambria" w:eastAsia="Verdana" w:hAnsi="Cambria" w:cs="Verdana"/>
@@ -16297,8 +16949,7 @@
           <w:szCs w:val="20"/>
           <w:shd w:val="clear" w:color="auto" w:fill="F6F8FA"/>
         </w:rPr>
-        <w:br/>
-        <w:t xml:space="preserve">  QUnit.test("getCommits", function(assert){</w:t>
+        <w:t>(function(commits) {</w:t>
       </w:r>
       <w:r>
         <w:rPr>
@@ -16309,8 +16960,9 @@
           <w:shd w:val="clear" w:color="auto" w:fill="F6F8FA"/>
         </w:rPr>
         <w:br/>
-        <w:t xml:space="preserve">      assert.notEqual(commits['abhandal'], 0, "Repo 'abhandal' has greater than 0 commits");</w:t>
-      </w:r>
+        <w:t xml:space="preserve">  </w:t>
+      </w:r>
+      <w:proofErr w:type="spellStart"/>
       <w:r>
         <w:rPr>
           <w:rFonts w:ascii="Cambria" w:eastAsia="Verdana" w:hAnsi="Cambria" w:cs="Verdana"/>
@@ -16319,9 +16971,9 @@
           <w:szCs w:val="20"/>
           <w:shd w:val="clear" w:color="auto" w:fill="F6F8FA"/>
         </w:rPr>
-        <w:br/>
-        <w:t xml:space="preserve">      assert.equal(commits['blablabla'], undefined, "Repo undefined returnes undefined");</w:t>
-      </w:r>
+        <w:t>QUnit.test</w:t>
+      </w:r>
+      <w:proofErr w:type="spellEnd"/>
       <w:r>
         <w:rPr>
           <w:rFonts w:ascii="Cambria" w:eastAsia="Verdana" w:hAnsi="Cambria" w:cs="Verdana"/>
@@ -16330,8 +16982,272 @@
           <w:szCs w:val="20"/>
           <w:shd w:val="clear" w:color="auto" w:fill="F6F8FA"/>
         </w:rPr>
+        <w:t>("</w:t>
+      </w:r>
+      <w:proofErr w:type="spellStart"/>
+      <w:r>
+        <w:rPr>
+          <w:rFonts w:ascii="Cambria" w:eastAsia="Verdana" w:hAnsi="Cambria" w:cs="Verdana"/>
+          <w:color w:val="24292E"/>
+          <w:sz w:val="20"/>
+          <w:szCs w:val="20"/>
+          <w:shd w:val="clear" w:color="auto" w:fill="F6F8FA"/>
+        </w:rPr>
+        <w:t>getCommits</w:t>
+      </w:r>
+      <w:proofErr w:type="spellEnd"/>
+      <w:r>
+        <w:rPr>
+          <w:rFonts w:ascii="Cambria" w:eastAsia="Verdana" w:hAnsi="Cambria" w:cs="Verdana"/>
+          <w:color w:val="24292E"/>
+          <w:sz w:val="20"/>
+          <w:szCs w:val="20"/>
+          <w:shd w:val="clear" w:color="auto" w:fill="F6F8FA"/>
+        </w:rPr>
+        <w:t>", function(assert</w:t>
+      </w:r>
+      <w:proofErr w:type="gramStart"/>
+      <w:r>
+        <w:rPr>
+          <w:rFonts w:ascii="Cambria" w:eastAsia="Verdana" w:hAnsi="Cambria" w:cs="Verdana"/>
+          <w:color w:val="24292E"/>
+          <w:sz w:val="20"/>
+          <w:szCs w:val="20"/>
+          <w:shd w:val="clear" w:color="auto" w:fill="F6F8FA"/>
+        </w:rPr>
+        <w:t>){</w:t>
+      </w:r>
+      <w:proofErr w:type="gramEnd"/>
+      <w:r>
+        <w:rPr>
+          <w:rFonts w:ascii="Cambria" w:eastAsia="Verdana" w:hAnsi="Cambria" w:cs="Verdana"/>
+          <w:color w:val="24292E"/>
+          <w:sz w:val="20"/>
+          <w:szCs w:val="20"/>
+          <w:shd w:val="clear" w:color="auto" w:fill="F6F8FA"/>
+        </w:rPr>
         <w:br/>
-        <w:t xml:space="preserve">      assert.notEqual(commits['abhandal'], -1, "Repo 'abhandal' does not have less than 0 commits");</w:t>
+        <w:t xml:space="preserve">      </w:t>
+      </w:r>
+      <w:proofErr w:type="spellStart"/>
+      <w:r>
+        <w:rPr>
+          <w:rFonts w:ascii="Cambria" w:eastAsia="Verdana" w:hAnsi="Cambria" w:cs="Verdana"/>
+          <w:color w:val="24292E"/>
+          <w:sz w:val="20"/>
+          <w:szCs w:val="20"/>
+          <w:shd w:val="clear" w:color="auto" w:fill="F6F8FA"/>
+        </w:rPr>
+        <w:t>assert.notEqual</w:t>
+      </w:r>
+      <w:proofErr w:type="spellEnd"/>
+      <w:r>
+        <w:rPr>
+          <w:rFonts w:ascii="Cambria" w:eastAsia="Verdana" w:hAnsi="Cambria" w:cs="Verdana"/>
+          <w:color w:val="24292E"/>
+          <w:sz w:val="20"/>
+          <w:szCs w:val="20"/>
+          <w:shd w:val="clear" w:color="auto" w:fill="F6F8FA"/>
+        </w:rPr>
+        <w:t>(commits['</w:t>
+      </w:r>
+      <w:proofErr w:type="spellStart"/>
+      <w:r>
+        <w:rPr>
+          <w:rFonts w:ascii="Cambria" w:eastAsia="Verdana" w:hAnsi="Cambria" w:cs="Verdana"/>
+          <w:color w:val="24292E"/>
+          <w:sz w:val="20"/>
+          <w:szCs w:val="20"/>
+          <w:shd w:val="clear" w:color="auto" w:fill="F6F8FA"/>
+        </w:rPr>
+        <w:t>abhandal</w:t>
+      </w:r>
+      <w:proofErr w:type="spellEnd"/>
+      <w:r>
+        <w:rPr>
+          <w:rFonts w:ascii="Cambria" w:eastAsia="Verdana" w:hAnsi="Cambria" w:cs="Verdana"/>
+          <w:color w:val="24292E"/>
+          <w:sz w:val="20"/>
+          <w:szCs w:val="20"/>
+          <w:shd w:val="clear" w:color="auto" w:fill="F6F8FA"/>
+        </w:rPr>
+        <w:t>'], 0, "Repo '</w:t>
+      </w:r>
+      <w:proofErr w:type="spellStart"/>
+      <w:r>
+        <w:rPr>
+          <w:rFonts w:ascii="Cambria" w:eastAsia="Verdana" w:hAnsi="Cambria" w:cs="Verdana"/>
+          <w:color w:val="24292E"/>
+          <w:sz w:val="20"/>
+          <w:szCs w:val="20"/>
+          <w:shd w:val="clear" w:color="auto" w:fill="F6F8FA"/>
+        </w:rPr>
+        <w:t>abhandal</w:t>
+      </w:r>
+      <w:proofErr w:type="spellEnd"/>
+      <w:r>
+        <w:rPr>
+          <w:rFonts w:ascii="Cambria" w:eastAsia="Verdana" w:hAnsi="Cambria" w:cs="Verdana"/>
+          <w:color w:val="24292E"/>
+          <w:sz w:val="20"/>
+          <w:szCs w:val="20"/>
+          <w:shd w:val="clear" w:color="auto" w:fill="F6F8FA"/>
+        </w:rPr>
+        <w:t>' has greater than 0 commits");</w:t>
+      </w:r>
+      <w:r>
+        <w:rPr>
+          <w:rFonts w:ascii="Cambria" w:eastAsia="Verdana" w:hAnsi="Cambria" w:cs="Verdana"/>
+          <w:color w:val="24292E"/>
+          <w:sz w:val="20"/>
+          <w:szCs w:val="20"/>
+          <w:shd w:val="clear" w:color="auto" w:fill="F6F8FA"/>
+        </w:rPr>
+        <w:br/>
+        <w:t xml:space="preserve">      </w:t>
+      </w:r>
+      <w:proofErr w:type="spellStart"/>
+      <w:r>
+        <w:rPr>
+          <w:rFonts w:ascii="Cambria" w:eastAsia="Verdana" w:hAnsi="Cambria" w:cs="Verdana"/>
+          <w:color w:val="24292E"/>
+          <w:sz w:val="20"/>
+          <w:szCs w:val="20"/>
+          <w:shd w:val="clear" w:color="auto" w:fill="F6F8FA"/>
+        </w:rPr>
+        <w:t>assert.equal</w:t>
+      </w:r>
+      <w:proofErr w:type="spellEnd"/>
+      <w:r>
+        <w:rPr>
+          <w:rFonts w:ascii="Cambria" w:eastAsia="Verdana" w:hAnsi="Cambria" w:cs="Verdana"/>
+          <w:color w:val="24292E"/>
+          <w:sz w:val="20"/>
+          <w:szCs w:val="20"/>
+          <w:shd w:val="clear" w:color="auto" w:fill="F6F8FA"/>
+        </w:rPr>
+        <w:t>(commits['</w:t>
+      </w:r>
+      <w:proofErr w:type="spellStart"/>
+      <w:r>
+        <w:rPr>
+          <w:rFonts w:ascii="Cambria" w:eastAsia="Verdana" w:hAnsi="Cambria" w:cs="Verdana"/>
+          <w:color w:val="24292E"/>
+          <w:sz w:val="20"/>
+          <w:szCs w:val="20"/>
+          <w:shd w:val="clear" w:color="auto" w:fill="F6F8FA"/>
+        </w:rPr>
+        <w:t>blablabla</w:t>
+      </w:r>
+      <w:proofErr w:type="spellEnd"/>
+      <w:r>
+        <w:rPr>
+          <w:rFonts w:ascii="Cambria" w:eastAsia="Verdana" w:hAnsi="Cambria" w:cs="Verdana"/>
+          <w:color w:val="24292E"/>
+          <w:sz w:val="20"/>
+          <w:szCs w:val="20"/>
+          <w:shd w:val="clear" w:color="auto" w:fill="F6F8FA"/>
+        </w:rPr>
+        <w:t xml:space="preserve">'], undefined, "Repo undefined </w:t>
+      </w:r>
+      <w:proofErr w:type="spellStart"/>
+      <w:r>
+        <w:rPr>
+          <w:rFonts w:ascii="Cambria" w:eastAsia="Verdana" w:hAnsi="Cambria" w:cs="Verdana"/>
+          <w:color w:val="24292E"/>
+          <w:sz w:val="20"/>
+          <w:szCs w:val="20"/>
+          <w:shd w:val="clear" w:color="auto" w:fill="F6F8FA"/>
+        </w:rPr>
+        <w:t>returnes</w:t>
+      </w:r>
+      <w:proofErr w:type="spellEnd"/>
+      <w:r>
+        <w:rPr>
+          <w:rFonts w:ascii="Cambria" w:eastAsia="Verdana" w:hAnsi="Cambria" w:cs="Verdana"/>
+          <w:color w:val="24292E"/>
+          <w:sz w:val="20"/>
+          <w:szCs w:val="20"/>
+          <w:shd w:val="clear" w:color="auto" w:fill="F6F8FA"/>
+        </w:rPr>
+        <w:t xml:space="preserve"> undefined");</w:t>
+      </w:r>
+      <w:r>
+        <w:rPr>
+          <w:rFonts w:ascii="Cambria" w:eastAsia="Verdana" w:hAnsi="Cambria" w:cs="Verdana"/>
+          <w:color w:val="24292E"/>
+          <w:sz w:val="20"/>
+          <w:szCs w:val="20"/>
+          <w:shd w:val="clear" w:color="auto" w:fill="F6F8FA"/>
+        </w:rPr>
+        <w:br/>
+        <w:t xml:space="preserve">      </w:t>
+      </w:r>
+      <w:proofErr w:type="spellStart"/>
+      <w:r>
+        <w:rPr>
+          <w:rFonts w:ascii="Cambria" w:eastAsia="Verdana" w:hAnsi="Cambria" w:cs="Verdana"/>
+          <w:color w:val="24292E"/>
+          <w:sz w:val="20"/>
+          <w:szCs w:val="20"/>
+          <w:shd w:val="clear" w:color="auto" w:fill="F6F8FA"/>
+        </w:rPr>
+        <w:t>assert.notEqual</w:t>
+      </w:r>
+      <w:proofErr w:type="spellEnd"/>
+      <w:r>
+        <w:rPr>
+          <w:rFonts w:ascii="Cambria" w:eastAsia="Verdana" w:hAnsi="Cambria" w:cs="Verdana"/>
+          <w:color w:val="24292E"/>
+          <w:sz w:val="20"/>
+          <w:szCs w:val="20"/>
+          <w:shd w:val="clear" w:color="auto" w:fill="F6F8FA"/>
+        </w:rPr>
+        <w:t>(commits['</w:t>
+      </w:r>
+      <w:proofErr w:type="spellStart"/>
+      <w:r>
+        <w:rPr>
+          <w:rFonts w:ascii="Cambria" w:eastAsia="Verdana" w:hAnsi="Cambria" w:cs="Verdana"/>
+          <w:color w:val="24292E"/>
+          <w:sz w:val="20"/>
+          <w:szCs w:val="20"/>
+          <w:shd w:val="clear" w:color="auto" w:fill="F6F8FA"/>
+        </w:rPr>
+        <w:t>abhandal</w:t>
+      </w:r>
+      <w:proofErr w:type="spellEnd"/>
+      <w:r>
+        <w:rPr>
+          <w:rFonts w:ascii="Cambria" w:eastAsia="Verdana" w:hAnsi="Cambria" w:cs="Verdana"/>
+          <w:color w:val="24292E"/>
+          <w:sz w:val="20"/>
+          <w:szCs w:val="20"/>
+          <w:shd w:val="clear" w:color="auto" w:fill="F6F8FA"/>
+        </w:rPr>
+        <w:t>'], -1, "Repo '</w:t>
+      </w:r>
+      <w:proofErr w:type="spellStart"/>
+      <w:r>
+        <w:rPr>
+          <w:rFonts w:ascii="Cambria" w:eastAsia="Verdana" w:hAnsi="Cambria" w:cs="Verdana"/>
+          <w:color w:val="24292E"/>
+          <w:sz w:val="20"/>
+          <w:szCs w:val="20"/>
+          <w:shd w:val="clear" w:color="auto" w:fill="F6F8FA"/>
+        </w:rPr>
+        <w:t>abhandal</w:t>
+      </w:r>
+      <w:proofErr w:type="spellEnd"/>
+      <w:r>
+        <w:rPr>
+          <w:rFonts w:ascii="Cambria" w:eastAsia="Verdana" w:hAnsi="Cambria" w:cs="Verdana"/>
+          <w:color w:val="24292E"/>
+          <w:sz w:val="20"/>
+          <w:szCs w:val="20"/>
+          <w:shd w:val="clear" w:color="auto" w:fill="F6F8FA"/>
+        </w:rPr>
+        <w:t>' does not have less than 0 commits");</w:t>
       </w:r>
       <w:r>
         <w:rPr>
@@ -16388,6 +17304,7 @@
         </w:rPr>
         <w:br/>
       </w:r>
+      <w:proofErr w:type="spellStart"/>
       <w:r>
         <w:rPr>
           <w:rFonts w:ascii="Cambria" w:eastAsia="Verdana" w:hAnsi="Cambria" w:cs="Verdana"/>
@@ -16396,8 +17313,9 @@
           <w:szCs w:val="20"/>
           <w:shd w:val="clear" w:color="auto" w:fill="F6F8FA"/>
         </w:rPr>
-        <w:t>repo.weeklyInfo.then(function(weeks){</w:t>
-      </w:r>
+        <w:t>repo.weeklyInfo.then</w:t>
+      </w:r>
+      <w:proofErr w:type="spellEnd"/>
       <w:r>
         <w:rPr>
           <w:rFonts w:ascii="Cambria" w:eastAsia="Verdana" w:hAnsi="Cambria" w:cs="Verdana"/>
@@ -16406,9 +17324,9 @@
           <w:szCs w:val="20"/>
           <w:shd w:val="clear" w:color="auto" w:fill="F6F8FA"/>
         </w:rPr>
-        <w:br/>
-        <w:t xml:space="preserve">  QUnit.test("getWeeklyInfo", function(assert){</w:t>
-      </w:r>
+        <w:t>(function(weeks</w:t>
+      </w:r>
+      <w:proofErr w:type="gramStart"/>
       <w:r>
         <w:rPr>
           <w:rFonts w:ascii="Cambria" w:eastAsia="Verdana" w:hAnsi="Cambria" w:cs="Verdana"/>
@@ -16417,9 +17335,9 @@
           <w:szCs w:val="20"/>
           <w:shd w:val="clear" w:color="auto" w:fill="F6F8FA"/>
         </w:rPr>
-        <w:br/>
-        <w:t xml:space="preserve">      assert.notEqual(weeks[0]['abhandal'], -1, "Number of events in first week is not less than 0");</w:t>
-      </w:r>
+        <w:t>){</w:t>
+      </w:r>
+      <w:proofErr w:type="gramEnd"/>
       <w:r>
         <w:rPr>
           <w:rFonts w:ascii="Cambria" w:eastAsia="Verdana" w:hAnsi="Cambria" w:cs="Verdana"/>
@@ -16429,7 +17347,161 @@
           <w:shd w:val="clear" w:color="auto" w:fill="F6F8FA"/>
         </w:rPr>
         <w:br/>
-        <w:t xml:space="preserve">      assert.equal(weeks[-1], undefined, "Number of events in non-existant week is undefined");</w:t>
+        <w:t xml:space="preserve">  </w:t>
+      </w:r>
+      <w:proofErr w:type="spellStart"/>
+      <w:r>
+        <w:rPr>
+          <w:rFonts w:ascii="Cambria" w:eastAsia="Verdana" w:hAnsi="Cambria" w:cs="Verdana"/>
+          <w:color w:val="24292E"/>
+          <w:sz w:val="20"/>
+          <w:szCs w:val="20"/>
+          <w:shd w:val="clear" w:color="auto" w:fill="F6F8FA"/>
+        </w:rPr>
+        <w:t>QUnit.test</w:t>
+      </w:r>
+      <w:proofErr w:type="spellEnd"/>
+      <w:r>
+        <w:rPr>
+          <w:rFonts w:ascii="Cambria" w:eastAsia="Verdana" w:hAnsi="Cambria" w:cs="Verdana"/>
+          <w:color w:val="24292E"/>
+          <w:sz w:val="20"/>
+          <w:szCs w:val="20"/>
+          <w:shd w:val="clear" w:color="auto" w:fill="F6F8FA"/>
+        </w:rPr>
+        <w:t>("</w:t>
+      </w:r>
+      <w:proofErr w:type="spellStart"/>
+      <w:r>
+        <w:rPr>
+          <w:rFonts w:ascii="Cambria" w:eastAsia="Verdana" w:hAnsi="Cambria" w:cs="Verdana"/>
+          <w:color w:val="24292E"/>
+          <w:sz w:val="20"/>
+          <w:szCs w:val="20"/>
+          <w:shd w:val="clear" w:color="auto" w:fill="F6F8FA"/>
+        </w:rPr>
+        <w:t>getWeeklyInfo</w:t>
+      </w:r>
+      <w:proofErr w:type="spellEnd"/>
+      <w:r>
+        <w:rPr>
+          <w:rFonts w:ascii="Cambria" w:eastAsia="Verdana" w:hAnsi="Cambria" w:cs="Verdana"/>
+          <w:color w:val="24292E"/>
+          <w:sz w:val="20"/>
+          <w:szCs w:val="20"/>
+          <w:shd w:val="clear" w:color="auto" w:fill="F6F8FA"/>
+        </w:rPr>
+        <w:t>", function(assert){</w:t>
+      </w:r>
+      <w:r>
+        <w:rPr>
+          <w:rFonts w:ascii="Cambria" w:eastAsia="Verdana" w:hAnsi="Cambria" w:cs="Verdana"/>
+          <w:color w:val="24292E"/>
+          <w:sz w:val="20"/>
+          <w:szCs w:val="20"/>
+          <w:shd w:val="clear" w:color="auto" w:fill="F6F8FA"/>
+        </w:rPr>
+        <w:br/>
+        <w:t xml:space="preserve">      </w:t>
+      </w:r>
+      <w:proofErr w:type="spellStart"/>
+      <w:r>
+        <w:rPr>
+          <w:rFonts w:ascii="Cambria" w:eastAsia="Verdana" w:hAnsi="Cambria" w:cs="Verdana"/>
+          <w:color w:val="24292E"/>
+          <w:sz w:val="20"/>
+          <w:szCs w:val="20"/>
+          <w:shd w:val="clear" w:color="auto" w:fill="F6F8FA"/>
+        </w:rPr>
+        <w:t>assert.notEqual</w:t>
+      </w:r>
+      <w:proofErr w:type="spellEnd"/>
+      <w:r>
+        <w:rPr>
+          <w:rFonts w:ascii="Cambria" w:eastAsia="Verdana" w:hAnsi="Cambria" w:cs="Verdana"/>
+          <w:color w:val="24292E"/>
+          <w:sz w:val="20"/>
+          <w:szCs w:val="20"/>
+          <w:shd w:val="clear" w:color="auto" w:fill="F6F8FA"/>
+        </w:rPr>
+        <w:t>(weeks[0]['</w:t>
+      </w:r>
+      <w:proofErr w:type="spellStart"/>
+      <w:r>
+        <w:rPr>
+          <w:rFonts w:ascii="Cambria" w:eastAsia="Verdana" w:hAnsi="Cambria" w:cs="Verdana"/>
+          <w:color w:val="24292E"/>
+          <w:sz w:val="20"/>
+          <w:szCs w:val="20"/>
+          <w:shd w:val="clear" w:color="auto" w:fill="F6F8FA"/>
+        </w:rPr>
+        <w:t>abhandal</w:t>
+      </w:r>
+      <w:proofErr w:type="spellEnd"/>
+      <w:r>
+        <w:rPr>
+          <w:rFonts w:ascii="Cambria" w:eastAsia="Verdana" w:hAnsi="Cambria" w:cs="Verdana"/>
+          <w:color w:val="24292E"/>
+          <w:sz w:val="20"/>
+          <w:szCs w:val="20"/>
+          <w:shd w:val="clear" w:color="auto" w:fill="F6F8FA"/>
+        </w:rPr>
+        <w:t>'], -1, "Number of events in first week is not less than 0");</w:t>
+      </w:r>
+      <w:r>
+        <w:rPr>
+          <w:rFonts w:ascii="Cambria" w:eastAsia="Verdana" w:hAnsi="Cambria" w:cs="Verdana"/>
+          <w:color w:val="24292E"/>
+          <w:sz w:val="20"/>
+          <w:szCs w:val="20"/>
+          <w:shd w:val="clear" w:color="auto" w:fill="F6F8FA"/>
+        </w:rPr>
+        <w:br/>
+        <w:t xml:space="preserve">      </w:t>
+      </w:r>
+      <w:proofErr w:type="spellStart"/>
+      <w:r>
+        <w:rPr>
+          <w:rFonts w:ascii="Cambria" w:eastAsia="Verdana" w:hAnsi="Cambria" w:cs="Verdana"/>
+          <w:color w:val="24292E"/>
+          <w:sz w:val="20"/>
+          <w:szCs w:val="20"/>
+          <w:shd w:val="clear" w:color="auto" w:fill="F6F8FA"/>
+        </w:rPr>
+        <w:t>assert.equal</w:t>
+      </w:r>
+      <w:proofErr w:type="spellEnd"/>
+      <w:r>
+        <w:rPr>
+          <w:rFonts w:ascii="Cambria" w:eastAsia="Verdana" w:hAnsi="Cambria" w:cs="Verdana"/>
+          <w:color w:val="24292E"/>
+          <w:sz w:val="20"/>
+          <w:szCs w:val="20"/>
+          <w:shd w:val="clear" w:color="auto" w:fill="F6F8FA"/>
+        </w:rPr>
+        <w:t>(weeks[-1], undefined, "Number of events in non-</w:t>
+      </w:r>
+      <w:proofErr w:type="spellStart"/>
+      <w:r>
+        <w:rPr>
+          <w:rFonts w:ascii="Cambria" w:eastAsia="Verdana" w:hAnsi="Cambria" w:cs="Verdana"/>
+          <w:color w:val="24292E"/>
+          <w:sz w:val="20"/>
+          <w:szCs w:val="20"/>
+          <w:shd w:val="clear" w:color="auto" w:fill="F6F8FA"/>
+        </w:rPr>
+        <w:t>existant</w:t>
+      </w:r>
+      <w:proofErr w:type="spellEnd"/>
+      <w:r>
+        <w:rPr>
+          <w:rFonts w:ascii="Cambria" w:eastAsia="Verdana" w:hAnsi="Cambria" w:cs="Verdana"/>
+          <w:color w:val="24292E"/>
+          <w:sz w:val="20"/>
+          <w:szCs w:val="20"/>
+          <w:shd w:val="clear" w:color="auto" w:fill="F6F8FA"/>
+        </w:rPr>
+        <w:t xml:space="preserve"> week is undefined");</w:t>
       </w:r>
       <w:r>
         <w:rPr>
@@ -16486,6 +17558,7 @@
         </w:rPr>
         <w:br/>
       </w:r>
+      <w:proofErr w:type="spellStart"/>
       <w:r>
         <w:rPr>
           <w:rFonts w:ascii="Cambria" w:eastAsia="Verdana" w:hAnsi="Cambria" w:cs="Verdana"/>
@@ -16494,8 +17567,9 @@
           <w:szCs w:val="20"/>
           <w:shd w:val="clear" w:color="auto" w:fill="F6F8FA"/>
         </w:rPr>
-        <w:t>repo.collaborators.then(function(response){</w:t>
-      </w:r>
+        <w:t>repo.collaborators.then</w:t>
+      </w:r>
+      <w:proofErr w:type="spellEnd"/>
       <w:r>
         <w:rPr>
           <w:rFonts w:ascii="Cambria" w:eastAsia="Verdana" w:hAnsi="Cambria" w:cs="Verdana"/>
@@ -16504,9 +17578,9 @@
           <w:szCs w:val="20"/>
           <w:shd w:val="clear" w:color="auto" w:fill="F6F8FA"/>
         </w:rPr>
-        <w:br/>
-        <w:t xml:space="preserve"> QUnit.test("getCollaborators", function(assert){</w:t>
-      </w:r>
+        <w:t>(function(response</w:t>
+      </w:r>
+      <w:proofErr w:type="gramStart"/>
       <w:r>
         <w:rPr>
           <w:rFonts w:ascii="Cambria" w:eastAsia="Verdana" w:hAnsi="Cambria" w:cs="Verdana"/>
@@ -16515,9 +17589,9 @@
           <w:szCs w:val="20"/>
           <w:shd w:val="clear" w:color="auto" w:fill="F6F8FA"/>
         </w:rPr>
-        <w:br/>
-        <w:t xml:space="preserve">     assert.equal(response.length,10,"There are 10 collaborators in the SOEN341-G4 repo");</w:t>
-      </w:r>
+        <w:t>){</w:t>
+      </w:r>
+      <w:proofErr w:type="gramEnd"/>
       <w:r>
         <w:rPr>
           <w:rFonts w:ascii="Cambria" w:eastAsia="Verdana" w:hAnsi="Cambria" w:cs="Verdana"/>
@@ -16527,8 +17601,9 @@
           <w:shd w:val="clear" w:color="auto" w:fill="F6F8FA"/>
         </w:rPr>
         <w:br/>
-        <w:t xml:space="preserve">     assert.notEqual(response.length,-1,"There are not less than 0 collaborators in the SOEN341-G4 repo");</w:t>
-      </w:r>
+        <w:t xml:space="preserve"> </w:t>
+      </w:r>
+      <w:proofErr w:type="spellStart"/>
       <w:r>
         <w:rPr>
           <w:rFonts w:ascii="Cambria" w:eastAsia="Verdana" w:hAnsi="Cambria" w:cs="Verdana"/>
@@ -16537,9 +17612,9 @@
           <w:szCs w:val="20"/>
           <w:shd w:val="clear" w:color="auto" w:fill="F6F8FA"/>
         </w:rPr>
-        <w:br/>
-        <w:t xml:space="preserve">     assert.notEqual(response.length,0,"There are not 0 collaborators in the SOEN341-G4 repo");</w:t>
-      </w:r>
+        <w:t>QUnit.test</w:t>
+      </w:r>
+      <w:proofErr w:type="spellEnd"/>
       <w:r>
         <w:rPr>
           <w:rFonts w:ascii="Cambria" w:eastAsia="Verdana" w:hAnsi="Cambria" w:cs="Verdana"/>
@@ -16548,9 +17623,9 @@
           <w:szCs w:val="20"/>
           <w:shd w:val="clear" w:color="auto" w:fill="F6F8FA"/>
         </w:rPr>
-        <w:br/>
-        <w:t xml:space="preserve">  });</w:t>
-      </w:r>
+        <w:t>("</w:t>
+      </w:r>
+      <w:proofErr w:type="spellStart"/>
       <w:r>
         <w:rPr>
           <w:rFonts w:ascii="Cambria" w:eastAsia="Verdana" w:hAnsi="Cambria" w:cs="Verdana"/>
@@ -16559,6 +17634,137 @@
           <w:szCs w:val="20"/>
           <w:shd w:val="clear" w:color="auto" w:fill="F6F8FA"/>
         </w:rPr>
+        <w:t>getCollaborators</w:t>
+      </w:r>
+      <w:proofErr w:type="spellEnd"/>
+      <w:r>
+        <w:rPr>
+          <w:rFonts w:ascii="Cambria" w:eastAsia="Verdana" w:hAnsi="Cambria" w:cs="Verdana"/>
+          <w:color w:val="24292E"/>
+          <w:sz w:val="20"/>
+          <w:szCs w:val="20"/>
+          <w:shd w:val="clear" w:color="auto" w:fill="F6F8FA"/>
+        </w:rPr>
+        <w:t>", function(assert){</w:t>
+      </w:r>
+      <w:r>
+        <w:rPr>
+          <w:rFonts w:ascii="Cambria" w:eastAsia="Verdana" w:hAnsi="Cambria" w:cs="Verdana"/>
+          <w:color w:val="24292E"/>
+          <w:sz w:val="20"/>
+          <w:szCs w:val="20"/>
+          <w:shd w:val="clear" w:color="auto" w:fill="F6F8FA"/>
+        </w:rPr>
+        <w:br/>
+        <w:t xml:space="preserve">     </w:t>
+      </w:r>
+      <w:proofErr w:type="spellStart"/>
+      <w:r>
+        <w:rPr>
+          <w:rFonts w:ascii="Cambria" w:eastAsia="Verdana" w:hAnsi="Cambria" w:cs="Verdana"/>
+          <w:color w:val="24292E"/>
+          <w:sz w:val="20"/>
+          <w:szCs w:val="20"/>
+          <w:shd w:val="clear" w:color="auto" w:fill="F6F8FA"/>
+        </w:rPr>
+        <w:t>assert.equal</w:t>
+      </w:r>
+      <w:proofErr w:type="spellEnd"/>
+      <w:r>
+        <w:rPr>
+          <w:rFonts w:ascii="Cambria" w:eastAsia="Verdana" w:hAnsi="Cambria" w:cs="Verdana"/>
+          <w:color w:val="24292E"/>
+          <w:sz w:val="20"/>
+          <w:szCs w:val="20"/>
+          <w:shd w:val="clear" w:color="auto" w:fill="F6F8FA"/>
+        </w:rPr>
+        <w:t>(response.length,10,"There are 10 collaborators in the SOEN341-G4 repo");</w:t>
+      </w:r>
+      <w:r>
+        <w:rPr>
+          <w:rFonts w:ascii="Cambria" w:eastAsia="Verdana" w:hAnsi="Cambria" w:cs="Verdana"/>
+          <w:color w:val="24292E"/>
+          <w:sz w:val="20"/>
+          <w:szCs w:val="20"/>
+          <w:shd w:val="clear" w:color="auto" w:fill="F6F8FA"/>
+        </w:rPr>
+        <w:br/>
+        <w:t xml:space="preserve">     </w:t>
+      </w:r>
+      <w:proofErr w:type="spellStart"/>
+      <w:r>
+        <w:rPr>
+          <w:rFonts w:ascii="Cambria" w:eastAsia="Verdana" w:hAnsi="Cambria" w:cs="Verdana"/>
+          <w:color w:val="24292E"/>
+          <w:sz w:val="20"/>
+          <w:szCs w:val="20"/>
+          <w:shd w:val="clear" w:color="auto" w:fill="F6F8FA"/>
+        </w:rPr>
+        <w:t>assert.notEqual</w:t>
+      </w:r>
+      <w:proofErr w:type="spellEnd"/>
+      <w:r>
+        <w:rPr>
+          <w:rFonts w:ascii="Cambria" w:eastAsia="Verdana" w:hAnsi="Cambria" w:cs="Verdana"/>
+          <w:color w:val="24292E"/>
+          <w:sz w:val="20"/>
+          <w:szCs w:val="20"/>
+          <w:shd w:val="clear" w:color="auto" w:fill="F6F8FA"/>
+        </w:rPr>
+        <w:t>(response.length,-1,"There are not less than 0 collaborators in the SOEN341-G4 repo");</w:t>
+      </w:r>
+      <w:r>
+        <w:rPr>
+          <w:rFonts w:ascii="Cambria" w:eastAsia="Verdana" w:hAnsi="Cambria" w:cs="Verdana"/>
+          <w:color w:val="24292E"/>
+          <w:sz w:val="20"/>
+          <w:szCs w:val="20"/>
+          <w:shd w:val="clear" w:color="auto" w:fill="F6F8FA"/>
+        </w:rPr>
+        <w:br/>
+        <w:t xml:space="preserve">     </w:t>
+      </w:r>
+      <w:proofErr w:type="spellStart"/>
+      <w:r>
+        <w:rPr>
+          <w:rFonts w:ascii="Cambria" w:eastAsia="Verdana" w:hAnsi="Cambria" w:cs="Verdana"/>
+          <w:color w:val="24292E"/>
+          <w:sz w:val="20"/>
+          <w:szCs w:val="20"/>
+          <w:shd w:val="clear" w:color="auto" w:fill="F6F8FA"/>
+        </w:rPr>
+        <w:t>assert.notEqual</w:t>
+      </w:r>
+      <w:proofErr w:type="spellEnd"/>
+      <w:r>
+        <w:rPr>
+          <w:rFonts w:ascii="Cambria" w:eastAsia="Verdana" w:hAnsi="Cambria" w:cs="Verdana"/>
+          <w:color w:val="24292E"/>
+          <w:sz w:val="20"/>
+          <w:szCs w:val="20"/>
+          <w:shd w:val="clear" w:color="auto" w:fill="F6F8FA"/>
+        </w:rPr>
+        <w:t>(response.length,0,"There are not 0 collaborators in the SOEN341-G4 repo");</w:t>
+      </w:r>
+      <w:r>
+        <w:rPr>
+          <w:rFonts w:ascii="Cambria" w:eastAsia="Verdana" w:hAnsi="Cambria" w:cs="Verdana"/>
+          <w:color w:val="24292E"/>
+          <w:sz w:val="20"/>
+          <w:szCs w:val="20"/>
+          <w:shd w:val="clear" w:color="auto" w:fill="F6F8FA"/>
+        </w:rPr>
+        <w:br/>
+        <w:t xml:space="preserve">  });</w:t>
+      </w:r>
+      <w:r>
+        <w:rPr>
+          <w:rFonts w:ascii="Cambria" w:eastAsia="Verdana" w:hAnsi="Cambria" w:cs="Verdana"/>
+          <w:color w:val="24292E"/>
+          <w:sz w:val="20"/>
+          <w:szCs w:val="20"/>
+          <w:shd w:val="clear" w:color="auto" w:fill="F6F8FA"/>
+        </w:rPr>
         <w:br/>
         <w:t>});</w:t>
       </w:r>
@@ -16631,82 +17837,121 @@
           <w:u w:val="single"/>
         </w:rPr>
       </w:pPr>
+      <w:proofErr w:type="spellStart"/>
       <w:r>
         <w:rPr>
           <w:rFonts w:ascii="Cambria" w:eastAsia="Cambria" w:hAnsi="Cambria" w:cs="Cambria"/>
           <w:u w:val="single"/>
         </w:rPr>
-        <w:t>Aman Bhandal</w:t>
-      </w:r>
-    </w:p>
-    <w:p>
-      <w:pPr>
-        <w:rPr>
-          <w:rFonts w:ascii="Cambria" w:eastAsia="Cambria" w:hAnsi="Cambria" w:cs="Cambria"/>
-        </w:rPr>
-      </w:pPr>
-      <w:r>
-        <w:rPr>
-          <w:rFonts w:ascii="Cambria" w:hAnsi="Cambria"/>
-        </w:rPr>
-        <w:t>The main challenge areas involved setting up the testing environment and assigning story points. The test environment was difficult as it involved learning QUnit, a JavaScript unit testing framework, and creating test cases for each of the JavaScript functions. Learning and understanding the steps involved in setting up QUnit were facilitated by the framework's documentation and assistance from members of our team. Additionally, the creation of test cases were carried out using the partition method which assisted in ensuring that outlier and normal cases were tested accordingly. Another challenge area involved assigning story points to user stories, especially during our first planning poker session where we did not understand our system nor our ability to implement the features. However, as we moved through the sprints and development cycles were able to assign story points more accurately and we were able to deliver on our individual tasks.</w:t>
-      </w:r>
-    </w:p>
-    <w:p>
-      <w:pPr>
-        <w:rPr>
-          <w:rFonts w:ascii="Cambria" w:eastAsia="Cambria" w:hAnsi="Cambria" w:cs="Cambria"/>
-        </w:rPr>
-      </w:pPr>
-    </w:p>
-    <w:p>
-      <w:pPr>
+        <w:t>Aman</w:t>
+      </w:r>
+      <w:proofErr w:type="spellEnd"/>
+      <w:r>
         <w:rPr>
           <w:rFonts w:ascii="Cambria" w:eastAsia="Cambria" w:hAnsi="Cambria" w:cs="Cambria"/>
           <w:u w:val="single"/>
         </w:rPr>
-      </w:pPr>
-      <w:r>
+        <w:t xml:space="preserve"> Bhandal</w:t>
+      </w:r>
+    </w:p>
+    <w:p>
+      <w:pPr>
+        <w:rPr>
+          <w:rFonts w:ascii="Cambria" w:eastAsia="Cambria" w:hAnsi="Cambria" w:cs="Cambria"/>
+        </w:rPr>
+      </w:pPr>
+      <w:r>
+        <w:rPr>
+          <w:rFonts w:ascii="Cambria" w:hAnsi="Cambria"/>
+        </w:rPr>
+        <w:t xml:space="preserve">The main challenge areas involved setting up the testing environment and assigning story points. The test environment was difficult as it involved learning </w:t>
+      </w:r>
+      <w:proofErr w:type="spellStart"/>
+      <w:r>
+        <w:rPr>
+          <w:rFonts w:ascii="Cambria" w:hAnsi="Cambria"/>
+        </w:rPr>
+        <w:t>QUnit</w:t>
+      </w:r>
+      <w:proofErr w:type="spellEnd"/>
+      <w:r>
+        <w:rPr>
+          <w:rFonts w:ascii="Cambria" w:hAnsi="Cambria"/>
+        </w:rPr>
+        <w:t xml:space="preserve">, a JavaScript unit testing framework, and creating test cases for each of the JavaScript functions. Learning and understanding the steps involved in setting up </w:t>
+      </w:r>
+      <w:proofErr w:type="spellStart"/>
+      <w:r>
+        <w:rPr>
+          <w:rFonts w:ascii="Cambria" w:hAnsi="Cambria"/>
+        </w:rPr>
+        <w:t>QUnit</w:t>
+      </w:r>
+      <w:proofErr w:type="spellEnd"/>
+      <w:r>
+        <w:rPr>
+          <w:rFonts w:ascii="Cambria" w:hAnsi="Cambria"/>
+        </w:rPr>
+        <w:t xml:space="preserve"> were facilitated by the framework's documentation and assistance from members of our team. Additionally, the creation of test cases </w:t>
+      </w:r>
+      <w:proofErr w:type="gramStart"/>
+      <w:r>
+        <w:rPr>
+          <w:rFonts w:ascii="Cambria" w:hAnsi="Cambria"/>
+        </w:rPr>
+        <w:t>were</w:t>
+      </w:r>
+      <w:proofErr w:type="gramEnd"/>
+      <w:r>
+        <w:rPr>
+          <w:rFonts w:ascii="Cambria" w:hAnsi="Cambria"/>
+        </w:rPr>
+        <w:t xml:space="preserve"> carried out using the partition method which assisted in ensuring that outlier and normal cases were tested accordingly. Another challenge area involved assigning story points to user stories, especially during our first planning poker session where we did not understand our system nor our ability to implement the features. However, as we moved through the sprints and development cycles </w:t>
+      </w:r>
+      <w:proofErr w:type="gramStart"/>
+      <w:r>
+        <w:rPr>
+          <w:rFonts w:ascii="Cambria" w:hAnsi="Cambria"/>
+        </w:rPr>
+        <w:t>were able to</w:t>
+      </w:r>
+      <w:proofErr w:type="gramEnd"/>
+      <w:r>
+        <w:rPr>
+          <w:rFonts w:ascii="Cambria" w:hAnsi="Cambria"/>
+        </w:rPr>
+        <w:t xml:space="preserve"> assign story points more accurately and we were able to deliver on our individual tasks.</w:t>
+      </w:r>
+    </w:p>
+    <w:p>
+      <w:pPr>
+        <w:rPr>
+          <w:rFonts w:ascii="Cambria" w:eastAsia="Cambria" w:hAnsi="Cambria" w:cs="Cambria"/>
+        </w:rPr>
+      </w:pPr>
+    </w:p>
+    <w:p>
+      <w:pPr>
         <w:rPr>
           <w:rFonts w:ascii="Cambria" w:eastAsia="Cambria" w:hAnsi="Cambria" w:cs="Cambria"/>
           <w:u w:val="single"/>
         </w:rPr>
-        <w:t>Raymart De Guzman</w:t>
-      </w:r>
-    </w:p>
-    <w:p>
-      <w:pPr>
-        <w:rPr>
-          <w:rFonts w:ascii="Cambria" w:eastAsia="Cambria" w:hAnsi="Cambria" w:cs="Cambria"/>
-        </w:rPr>
-      </w:pPr>
-      <w:r>
-        <w:rPr>
-          <w:rFonts w:ascii="Cambria" w:eastAsia="Cambria" w:hAnsi="Cambria" w:cs="Cambria"/>
-        </w:rPr>
-        <w:t>I faced two different challenges during the course of the project. First, learning Material Design Lite (MDL) framework for the front-end development. This is framework is all new to me. However, I did quite a bit of work in Bootstrap, a framework similar to MDL. I've been using Bootstrap in my own projects. So, this was not a surprise for me. It took me a couple of hours to learn the basics and finally applied them to the project. Second, understanding and learning about web application programming interface (API) especially GitHub API. GitHub API is the main web API used in the project, thus, I had to read the API documentation and make sense how are we going to employ their usage in our project. Fortunately, playing around with GitHub's OAuth authorization API helps me understand API application better, as well as its relevance in other projects.</w:t>
-      </w:r>
-    </w:p>
-    <w:p>
-      <w:pPr>
-        <w:rPr>
-          <w:rFonts w:ascii="Cambria" w:eastAsia="Cambria" w:hAnsi="Cambria" w:cs="Cambria"/>
-        </w:rPr>
-      </w:pPr>
-    </w:p>
-    <w:p>
-      <w:pPr>
+      </w:pPr>
+      <w:proofErr w:type="spellStart"/>
+      <w:r>
         <w:rPr>
           <w:rFonts w:ascii="Cambria" w:eastAsia="Cambria" w:hAnsi="Cambria" w:cs="Cambria"/>
           <w:u w:val="single"/>
         </w:rPr>
-      </w:pPr>
+        <w:t>Raymart</w:t>
+      </w:r>
+      <w:proofErr w:type="spellEnd"/>
       <w:r>
         <w:rPr>
           <w:rFonts w:ascii="Cambria" w:eastAsia="Cambria" w:hAnsi="Cambria" w:cs="Cambria"/>
           <w:u w:val="single"/>
         </w:rPr>
-        <w:t>Ksenia Popova</w:t>
+        <w:t xml:space="preserve"> De Guzman</w:t>
       </w:r>
     </w:p>
     <w:p>
@@ -16719,46 +17964,35 @@
         <w:rPr>
           <w:rFonts w:ascii="Cambria" w:eastAsia="Cambria" w:hAnsi="Cambria" w:cs="Cambria"/>
         </w:rPr>
-        <w:t>I met a few challenges during this project.</w:t>
-      </w:r>
-    </w:p>
-    <w:p>
-      <w:pPr>
+        <w:t xml:space="preserve">I faced two different challenges </w:t>
+      </w:r>
+      <w:proofErr w:type="gramStart"/>
+      <w:r>
         <w:rPr>
           <w:rFonts w:ascii="Cambria" w:eastAsia="Cambria" w:hAnsi="Cambria" w:cs="Cambria"/>
         </w:rPr>
-      </w:pPr>
+        <w:t>during the course of</w:t>
+      </w:r>
+      <w:proofErr w:type="gramEnd"/>
       <w:r>
         <w:rPr>
           <w:rFonts w:ascii="Cambria" w:eastAsia="Cambria" w:hAnsi="Cambria" w:cs="Cambria"/>
         </w:rPr>
-        <w:t>1. Work with Promises when I needed to use the data from them and it was not visible outside Promises.</w:t>
-      </w:r>
-    </w:p>
-    <w:p>
-      <w:pPr>
+        <w:t xml:space="preserve"> the project. First, learning Material Design Lite (MDL) framework for the front-end development. This is framework is all new to me. However, I did quite a bit of work in Bootstrap, a framework </w:t>
+      </w:r>
+      <w:proofErr w:type="gramStart"/>
+      <w:r>
         <w:rPr>
           <w:rFonts w:ascii="Cambria" w:eastAsia="Cambria" w:hAnsi="Cambria" w:cs="Cambria"/>
         </w:rPr>
-      </w:pPr>
+        <w:t>similar to</w:t>
+      </w:r>
+      <w:proofErr w:type="gramEnd"/>
       <w:r>
         <w:rPr>
           <w:rFonts w:ascii="Cambria" w:eastAsia="Cambria" w:hAnsi="Cambria" w:cs="Cambria"/>
         </w:rPr>
-        <w:t xml:space="preserve">2. Chart type switch, because I needed to destroy the existing chart before that, but charts plugin. </w:t>
-      </w:r>
-    </w:p>
-    <w:p>
-      <w:pPr>
-        <w:rPr>
-          <w:rFonts w:ascii="Cambria" w:eastAsia="Cambria" w:hAnsi="Cambria" w:cs="Cambria"/>
-        </w:rPr>
-      </w:pPr>
-      <w:r>
-        <w:rPr>
-          <w:rFonts w:ascii="Cambria" w:eastAsia="Cambria" w:hAnsi="Cambria" w:cs="Cambria"/>
-        </w:rPr>
-        <w:t>3. Sorting of the data, because it is represented in object with different properties and it is not possible to make data sorted with one of the object properties.</w:t>
+        <w:t xml:space="preserve"> MDL. I've been using Bootstrap in my own projects. So, this was not a surprise for me. It took me a couple of hours to learn the basics and finally applied them to the project. Second, understanding and learning about web application programming interface (API) especially GitHub API. GitHub API is the main web API used in the project, thus, I had to read the API documentation and make sense how are we going to employ their usage in our project. Fortunately, playing around with GitHub's OAuth authorization API helps me understand API application better, as well as its relevance in other projects.</w:t>
       </w:r>
     </w:p>
     <w:p>
@@ -16775,114 +18009,307 @@
           <w:u w:val="single"/>
         </w:rPr>
       </w:pPr>
+      <w:proofErr w:type="spellStart"/>
       <w:r>
         <w:rPr>
           <w:rFonts w:ascii="Cambria" w:eastAsia="Cambria" w:hAnsi="Cambria" w:cs="Cambria"/>
           <w:u w:val="single"/>
         </w:rPr>
-        <w:t>Dmitry Kryukov</w:t>
-      </w:r>
-    </w:p>
-    <w:p>
-      <w:pPr>
-        <w:rPr>
-          <w:rFonts w:ascii="Cambria" w:eastAsia="Cambria" w:hAnsi="Cambria" w:cs="Cambria"/>
-        </w:rPr>
-      </w:pPr>
-      <w:r>
-        <w:rPr>
-          <w:rFonts w:ascii="Cambria" w:eastAsia="Cambria" w:hAnsi="Cambria" w:cs="Cambria"/>
-        </w:rPr>
-        <w:t xml:space="preserve">In this project, the main challenges involved experience with asynchronous javascript </w:t>
-      </w:r>
-    </w:p>
-    <w:p>
-      <w:pPr>
-        <w:rPr>
-          <w:rFonts w:ascii="Cambria" w:eastAsia="Cambria" w:hAnsi="Cambria" w:cs="Cambria"/>
-        </w:rPr>
-      </w:pPr>
-      <w:r>
-        <w:rPr>
-          <w:rFonts w:ascii="Cambria" w:eastAsia="Cambria" w:hAnsi="Cambria" w:cs="Cambria"/>
-        </w:rPr>
-        <w:t xml:space="preserve">and also work with selenium webdriver library for creating integration tests. </w:t>
-      </w:r>
-    </w:p>
-    <w:p>
-      <w:pPr>
-        <w:rPr>
-          <w:rFonts w:ascii="Cambria" w:eastAsia="Cambria" w:hAnsi="Cambria" w:cs="Cambria"/>
-        </w:rPr>
-      </w:pPr>
-      <w:r>
-        <w:rPr>
-          <w:rFonts w:ascii="Cambria" w:eastAsia="Cambria" w:hAnsi="Cambria" w:cs="Cambria"/>
-        </w:rPr>
-        <w:t>I spent a lot of time studying how promises work and how to test asynchronous code.</w:t>
-      </w:r>
-    </w:p>
-    <w:p>
-      <w:pPr>
-        <w:rPr>
-          <w:rFonts w:ascii="Cambria" w:eastAsia="Cambria" w:hAnsi="Cambria" w:cs="Cambria"/>
-        </w:rPr>
-      </w:pPr>
-    </w:p>
-    <w:p>
-      <w:pPr>
+        <w:t>Ksenia</w:t>
+      </w:r>
+      <w:proofErr w:type="spellEnd"/>
+      <w:r>
         <w:rPr>
           <w:rFonts w:ascii="Cambria" w:eastAsia="Cambria" w:hAnsi="Cambria" w:cs="Cambria"/>
           <w:u w:val="single"/>
         </w:rPr>
-      </w:pPr>
-      <w:r>
+        <w:t xml:space="preserve"> Popova</w:t>
+      </w:r>
+    </w:p>
+    <w:p>
+      <w:pPr>
+        <w:rPr>
+          <w:rFonts w:ascii="Cambria" w:eastAsia="Cambria" w:hAnsi="Cambria" w:cs="Cambria"/>
+        </w:rPr>
+      </w:pPr>
+      <w:r>
+        <w:rPr>
+          <w:rFonts w:ascii="Cambria" w:eastAsia="Cambria" w:hAnsi="Cambria" w:cs="Cambria"/>
+        </w:rPr>
+        <w:t>I met a few challenges during this project.</w:t>
+      </w:r>
+    </w:p>
+    <w:p>
+      <w:pPr>
+        <w:rPr>
+          <w:rFonts w:ascii="Cambria" w:eastAsia="Cambria" w:hAnsi="Cambria" w:cs="Cambria"/>
+        </w:rPr>
+      </w:pPr>
+      <w:r>
+        <w:rPr>
+          <w:rFonts w:ascii="Cambria" w:eastAsia="Cambria" w:hAnsi="Cambria" w:cs="Cambria"/>
+        </w:rPr>
+        <w:t>1. Work with Promises when I needed to use the data from them and it was not visible outside Promises.</w:t>
+      </w:r>
+    </w:p>
+    <w:p>
+      <w:pPr>
+        <w:rPr>
+          <w:rFonts w:ascii="Cambria" w:eastAsia="Cambria" w:hAnsi="Cambria" w:cs="Cambria"/>
+        </w:rPr>
+      </w:pPr>
+      <w:r>
+        <w:rPr>
+          <w:rFonts w:ascii="Cambria" w:eastAsia="Cambria" w:hAnsi="Cambria" w:cs="Cambria"/>
+        </w:rPr>
+        <w:t xml:space="preserve">2. Chart type switch, because I needed to destroy the existing chart before that, but charts plugin. </w:t>
+      </w:r>
+    </w:p>
+    <w:p>
+      <w:pPr>
+        <w:rPr>
+          <w:rFonts w:ascii="Cambria" w:eastAsia="Cambria" w:hAnsi="Cambria" w:cs="Cambria"/>
+        </w:rPr>
+      </w:pPr>
+      <w:r>
+        <w:rPr>
+          <w:rFonts w:ascii="Cambria" w:eastAsia="Cambria" w:hAnsi="Cambria" w:cs="Cambria"/>
+        </w:rPr>
+        <w:t>3. Sorting of the data, because it is represented in object with different properties and it is not possible to make data sorted with one of the object properties.</w:t>
+      </w:r>
+    </w:p>
+    <w:p>
+      <w:pPr>
+        <w:rPr>
+          <w:rFonts w:ascii="Cambria" w:eastAsia="Cambria" w:hAnsi="Cambria" w:cs="Cambria"/>
+        </w:rPr>
+      </w:pPr>
+    </w:p>
+    <w:p>
+      <w:pPr>
         <w:rPr>
           <w:rFonts w:ascii="Cambria" w:eastAsia="Cambria" w:hAnsi="Cambria" w:cs="Cambria"/>
           <w:u w:val="single"/>
         </w:rPr>
-        <w:t>Charles-Philippe Labbe</w:t>
-      </w:r>
-    </w:p>
-    <w:p>
-      <w:pPr>
-        <w:rPr>
-          <w:rFonts w:ascii="Cambria" w:eastAsia="Cambria" w:hAnsi="Cambria" w:cs="Cambria"/>
-        </w:rPr>
-      </w:pPr>
-      <w:r>
-        <w:rPr>
-          <w:rFonts w:ascii="Cambria" w:eastAsia="Cambria" w:hAnsi="Cambria" w:cs="Cambria"/>
-        </w:rPr>
-        <w:t xml:space="preserve">The most difficult part of the project, was to learn to work with asynchronous Javascript. Not having a lot of experience with any of the web-programming languages meant that I had to work extra hard to understand the code I was writing and learn how to make it work. At first, I started implementing the backend using PHP, but when it was all done, I realized that it was too slow to convert Github data from JSON to PHP back to JSON objects. Hence, after a couple of weeks of implementing the PHP part of the program, I had to convert everything to Javascript.  Since AJAX on its own is not the most convenient way to </w:t>
-      </w:r>
-      <w:r>
-        <w:rPr>
-          <w:rFonts w:ascii="Cambria" w:eastAsia="Cambria" w:hAnsi="Cambria" w:cs="Cambria"/>
-        </w:rPr>
-        <w:lastRenderedPageBreak/>
-        <w:t>work with api calls, I opted to go with JQuery. Now it is much faster, but working with promises can be finicky at times.</w:t>
-      </w:r>
-    </w:p>
-    <w:p>
-      <w:pPr>
-        <w:rPr>
-          <w:rFonts w:ascii="Cambria" w:eastAsia="Cambria" w:hAnsi="Cambria" w:cs="Cambria"/>
-        </w:rPr>
-      </w:pPr>
-    </w:p>
-    <w:p>
-      <w:pPr>
+      </w:pPr>
+      <w:r>
         <w:rPr>
           <w:rFonts w:ascii="Cambria" w:eastAsia="Cambria" w:hAnsi="Cambria" w:cs="Cambria"/>
           <w:u w:val="single"/>
         </w:rPr>
-      </w:pPr>
+        <w:t xml:space="preserve">Dmitry </w:t>
+      </w:r>
+      <w:proofErr w:type="spellStart"/>
       <w:r>
         <w:rPr>
           <w:rFonts w:ascii="Cambria" w:eastAsia="Cambria" w:hAnsi="Cambria" w:cs="Cambria"/>
           <w:u w:val="single"/>
         </w:rPr>
+        <w:t>Kryukov</w:t>
+      </w:r>
+      <w:proofErr w:type="spellEnd"/>
+    </w:p>
+    <w:p>
+      <w:pPr>
+        <w:rPr>
+          <w:rFonts w:ascii="Cambria" w:eastAsia="Cambria" w:hAnsi="Cambria" w:cs="Cambria"/>
+        </w:rPr>
+      </w:pPr>
+      <w:r>
+        <w:rPr>
+          <w:rFonts w:ascii="Cambria" w:eastAsia="Cambria" w:hAnsi="Cambria" w:cs="Cambria"/>
+        </w:rPr>
+        <w:t xml:space="preserve">In this project, the main challenges involved experience with asynchronous </w:t>
+      </w:r>
+      <w:proofErr w:type="spellStart"/>
+      <w:r>
+        <w:rPr>
+          <w:rFonts w:ascii="Cambria" w:eastAsia="Cambria" w:hAnsi="Cambria" w:cs="Cambria"/>
+        </w:rPr>
+        <w:t>javascript</w:t>
+      </w:r>
+      <w:proofErr w:type="spellEnd"/>
+      <w:r>
+        <w:rPr>
+          <w:rFonts w:ascii="Cambria" w:eastAsia="Cambria" w:hAnsi="Cambria" w:cs="Cambria"/>
+        </w:rPr>
+        <w:t xml:space="preserve"> </w:t>
+      </w:r>
+    </w:p>
+    <w:p>
+      <w:pPr>
+        <w:rPr>
+          <w:rFonts w:ascii="Cambria" w:eastAsia="Cambria" w:hAnsi="Cambria" w:cs="Cambria"/>
+        </w:rPr>
+      </w:pPr>
+      <w:proofErr w:type="gramStart"/>
+      <w:r>
+        <w:rPr>
+          <w:rFonts w:ascii="Cambria" w:eastAsia="Cambria" w:hAnsi="Cambria" w:cs="Cambria"/>
+        </w:rPr>
+        <w:t>and also</w:t>
+      </w:r>
+      <w:proofErr w:type="gramEnd"/>
+      <w:r>
+        <w:rPr>
+          <w:rFonts w:ascii="Cambria" w:eastAsia="Cambria" w:hAnsi="Cambria" w:cs="Cambria"/>
+        </w:rPr>
+        <w:t xml:space="preserve"> work with selenium </w:t>
+      </w:r>
+      <w:proofErr w:type="spellStart"/>
+      <w:r>
+        <w:rPr>
+          <w:rFonts w:ascii="Cambria" w:eastAsia="Cambria" w:hAnsi="Cambria" w:cs="Cambria"/>
+        </w:rPr>
+        <w:t>webdriver</w:t>
+      </w:r>
+      <w:proofErr w:type="spellEnd"/>
+      <w:r>
+        <w:rPr>
+          <w:rFonts w:ascii="Cambria" w:eastAsia="Cambria" w:hAnsi="Cambria" w:cs="Cambria"/>
+        </w:rPr>
+        <w:t xml:space="preserve"> library for creating integration tests. </w:t>
+      </w:r>
+    </w:p>
+    <w:p>
+      <w:pPr>
+        <w:rPr>
+          <w:rFonts w:ascii="Cambria" w:eastAsia="Cambria" w:hAnsi="Cambria" w:cs="Cambria"/>
+        </w:rPr>
+      </w:pPr>
+      <w:r>
+        <w:rPr>
+          <w:rFonts w:ascii="Cambria" w:eastAsia="Cambria" w:hAnsi="Cambria" w:cs="Cambria"/>
+        </w:rPr>
+        <w:t>I spent a lot of time studying how promises work and how to test asynchronous code.</w:t>
+      </w:r>
+    </w:p>
+    <w:p>
+      <w:pPr>
+        <w:rPr>
+          <w:rFonts w:ascii="Cambria" w:eastAsia="Cambria" w:hAnsi="Cambria" w:cs="Cambria"/>
+        </w:rPr>
+      </w:pPr>
+    </w:p>
+    <w:p>
+      <w:pPr>
+        <w:rPr>
+          <w:rFonts w:ascii="Cambria" w:eastAsia="Cambria" w:hAnsi="Cambria" w:cs="Cambria"/>
+          <w:u w:val="single"/>
+        </w:rPr>
+      </w:pPr>
+      <w:r>
+        <w:rPr>
+          <w:rFonts w:ascii="Cambria" w:eastAsia="Cambria" w:hAnsi="Cambria" w:cs="Cambria"/>
+          <w:u w:val="single"/>
+        </w:rPr>
+        <w:t xml:space="preserve">Charles-Philippe </w:t>
+      </w:r>
+      <w:proofErr w:type="spellStart"/>
+      <w:r>
+        <w:rPr>
+          <w:rFonts w:ascii="Cambria" w:eastAsia="Cambria" w:hAnsi="Cambria" w:cs="Cambria"/>
+          <w:u w:val="single"/>
+        </w:rPr>
+        <w:t>Labbe</w:t>
+      </w:r>
+      <w:proofErr w:type="spellEnd"/>
+    </w:p>
+    <w:p>
+      <w:pPr>
+        <w:rPr>
+          <w:rFonts w:ascii="Cambria" w:eastAsia="Cambria" w:hAnsi="Cambria" w:cs="Cambria"/>
+        </w:rPr>
+      </w:pPr>
+      <w:r>
+        <w:rPr>
+          <w:rFonts w:ascii="Cambria" w:eastAsia="Cambria" w:hAnsi="Cambria" w:cs="Cambria"/>
+        </w:rPr>
+        <w:t xml:space="preserve">The most difficult part of the project, was to learn to work with asynchronous </w:t>
+      </w:r>
+      <w:proofErr w:type="spellStart"/>
+      <w:r>
+        <w:rPr>
+          <w:rFonts w:ascii="Cambria" w:eastAsia="Cambria" w:hAnsi="Cambria" w:cs="Cambria"/>
+        </w:rPr>
+        <w:t>Javascript</w:t>
+      </w:r>
+      <w:proofErr w:type="spellEnd"/>
+      <w:r>
+        <w:rPr>
+          <w:rFonts w:ascii="Cambria" w:eastAsia="Cambria" w:hAnsi="Cambria" w:cs="Cambria"/>
+        </w:rPr>
+        <w:t xml:space="preserve">. Not having a lot of experience with any of the web-programming languages meant that I had to work extra hard to understand the code I was writing and learn how to make it work. At first, I started implementing the backend using PHP, but when it was all done, I realized that it was too slow to convert </w:t>
+      </w:r>
+      <w:proofErr w:type="spellStart"/>
+      <w:r>
+        <w:rPr>
+          <w:rFonts w:ascii="Cambria" w:eastAsia="Cambria" w:hAnsi="Cambria" w:cs="Cambria"/>
+        </w:rPr>
+        <w:t>Github</w:t>
+      </w:r>
+      <w:proofErr w:type="spellEnd"/>
+      <w:r>
+        <w:rPr>
+          <w:rFonts w:ascii="Cambria" w:eastAsia="Cambria" w:hAnsi="Cambria" w:cs="Cambria"/>
+        </w:rPr>
+        <w:t xml:space="preserve"> data from JSON to PHP back to JSON objects. Hence, after a couple of weeks of implementing the PHP part of the program, I had to convert everything to </w:t>
+      </w:r>
+      <w:proofErr w:type="spellStart"/>
+      <w:r>
+        <w:rPr>
+          <w:rFonts w:ascii="Cambria" w:eastAsia="Cambria" w:hAnsi="Cambria" w:cs="Cambria"/>
+        </w:rPr>
+        <w:t>Javascript</w:t>
+      </w:r>
+      <w:proofErr w:type="spellEnd"/>
+      <w:r>
+        <w:rPr>
+          <w:rFonts w:ascii="Cambria" w:eastAsia="Cambria" w:hAnsi="Cambria" w:cs="Cambria"/>
+        </w:rPr>
+        <w:t xml:space="preserve">.  Since AJAX on its own is not the most convenient way to </w:t>
+      </w:r>
+      <w:r>
+        <w:rPr>
+          <w:rFonts w:ascii="Cambria" w:eastAsia="Cambria" w:hAnsi="Cambria" w:cs="Cambria"/>
+        </w:rPr>
+        <w:lastRenderedPageBreak/>
+        <w:t xml:space="preserve">work with </w:t>
+      </w:r>
+      <w:proofErr w:type="spellStart"/>
+      <w:r>
+        <w:rPr>
+          <w:rFonts w:ascii="Cambria" w:eastAsia="Cambria" w:hAnsi="Cambria" w:cs="Cambria"/>
+        </w:rPr>
+        <w:t>api</w:t>
+      </w:r>
+      <w:proofErr w:type="spellEnd"/>
+      <w:r>
+        <w:rPr>
+          <w:rFonts w:ascii="Cambria" w:eastAsia="Cambria" w:hAnsi="Cambria" w:cs="Cambria"/>
+        </w:rPr>
+        <w:t xml:space="preserve"> calls, I opted to go with JQuery. Now it is much faster, but working with promises can be finicky at times.</w:t>
+      </w:r>
+    </w:p>
+    <w:p>
+      <w:pPr>
+        <w:rPr>
+          <w:rFonts w:ascii="Cambria" w:eastAsia="Cambria" w:hAnsi="Cambria" w:cs="Cambria"/>
+        </w:rPr>
+      </w:pPr>
+    </w:p>
+    <w:p>
+      <w:pPr>
+        <w:rPr>
+          <w:rFonts w:ascii="Cambria" w:eastAsia="Cambria" w:hAnsi="Cambria" w:cs="Cambria"/>
+          <w:u w:val="single"/>
+        </w:rPr>
+      </w:pPr>
+      <w:r>
+        <w:rPr>
+          <w:rFonts w:ascii="Cambria" w:eastAsia="Cambria" w:hAnsi="Cambria" w:cs="Cambria"/>
+          <w:u w:val="single"/>
+        </w:rPr>
         <w:t>Nikita Baranov</w:t>
       </w:r>
     </w:p>
@@ -16902,7 +18329,35 @@
         <w:rPr>
           <w:rFonts w:ascii="Cambria" w:eastAsia="Cambria" w:hAnsi="Cambria" w:cs="Cambria"/>
         </w:rPr>
-        <w:t xml:space="preserve">. At the beginning I have no experience in this language. But, thanks to the other team members, the PHP part was done very quickly. So I can work with JavaScript part. One more think that I have studied during the project is GitHub. </w:t>
+        <w:t xml:space="preserve">. At the </w:t>
+      </w:r>
+      <w:proofErr w:type="gramStart"/>
+      <w:r>
+        <w:rPr>
+          <w:rFonts w:ascii="Cambria" w:eastAsia="Cambria" w:hAnsi="Cambria" w:cs="Cambria"/>
+        </w:rPr>
+        <w:t>beginning</w:t>
+      </w:r>
+      <w:proofErr w:type="gramEnd"/>
+      <w:r>
+        <w:rPr>
+          <w:rFonts w:ascii="Cambria" w:eastAsia="Cambria" w:hAnsi="Cambria" w:cs="Cambria"/>
+        </w:rPr>
+        <w:t xml:space="preserve"> I have no experience in this language. But, thanks to the other team members, the PHP part was done very quickly. </w:t>
+      </w:r>
+      <w:proofErr w:type="gramStart"/>
+      <w:r>
+        <w:rPr>
+          <w:rFonts w:ascii="Cambria" w:eastAsia="Cambria" w:hAnsi="Cambria" w:cs="Cambria"/>
+        </w:rPr>
+        <w:t>So</w:t>
+      </w:r>
+      <w:proofErr w:type="gramEnd"/>
+      <w:r>
+        <w:rPr>
+          <w:rFonts w:ascii="Cambria" w:eastAsia="Cambria" w:hAnsi="Cambria" w:cs="Cambria"/>
+        </w:rPr>
+        <w:t xml:space="preserve"> I can work with JavaScript part. One more think that I have studied during the project is GitHub. </w:t>
       </w:r>
     </w:p>
     <w:p>
@@ -16963,7 +18418,21 @@
         <w:rPr>
           <w:rFonts w:ascii="Cambria" w:eastAsia="Cambria" w:hAnsi="Cambria" w:cs="Cambria"/>
         </w:rPr>
-        <w:t>to ensure that the functionality of the web app was available through all browsing platforms. Working with GitHub was also a challenge. I have not worked with any software development platform before. There was a period of time needed to get use to GitHub and to learn the functionality of the website.</w:t>
+        <w:t xml:space="preserve">to ensure that the functionality of the web app was available through all browsing platforms. Working with GitHub was also a challenge. I have not worked with any software development platform before. There was </w:t>
+      </w:r>
+      <w:proofErr w:type="gramStart"/>
+      <w:r>
+        <w:rPr>
+          <w:rFonts w:ascii="Cambria" w:eastAsia="Cambria" w:hAnsi="Cambria" w:cs="Cambria"/>
+        </w:rPr>
+        <w:t>a period of time</w:t>
+      </w:r>
+      <w:proofErr w:type="gramEnd"/>
+      <w:r>
+        <w:rPr>
+          <w:rFonts w:ascii="Cambria" w:eastAsia="Cambria" w:hAnsi="Cambria" w:cs="Cambria"/>
+        </w:rPr>
+        <w:t xml:space="preserve"> needed to get use to GitHub and to learn the functionality of the website.</w:t>
       </w:r>
       <w:r>
         <w:rPr>
@@ -16992,14 +18461,34 @@
           <w:u w:val="single"/>
         </w:rPr>
       </w:pPr>
+      <w:proofErr w:type="spellStart"/>
       <w:r>
         <w:rPr>
           <w:rFonts w:ascii="Cambria" w:eastAsia="Times New Roman" w:hAnsi="Cambria" w:cs="Arial"/>
           <w:color w:val="000000"/>
           <w:u w:val="single"/>
         </w:rPr>
-        <w:t>Batoul Yehia</w:t>
-      </w:r>
+        <w:t>Batoul</w:t>
+      </w:r>
+      <w:proofErr w:type="spellEnd"/>
+      <w:r>
+        <w:rPr>
+          <w:rFonts w:ascii="Cambria" w:eastAsia="Times New Roman" w:hAnsi="Cambria" w:cs="Arial"/>
+          <w:color w:val="000000"/>
+          <w:u w:val="single"/>
+        </w:rPr>
+        <w:t xml:space="preserve"> </w:t>
+      </w:r>
+      <w:proofErr w:type="spellStart"/>
+      <w:r>
+        <w:rPr>
+          <w:rFonts w:ascii="Cambria" w:eastAsia="Times New Roman" w:hAnsi="Cambria" w:cs="Arial"/>
+          <w:color w:val="000000"/>
+          <w:u w:val="single"/>
+        </w:rPr>
+        <w:t>Yehia</w:t>
+      </w:r>
+      <w:proofErr w:type="spellEnd"/>
     </w:p>
     <w:p>
       <w:pPr>
@@ -17023,7 +18512,35 @@
         <w:rPr>
           <w:rFonts w:ascii="Cambria" w:eastAsia="Cambria" w:hAnsi="Cambria" w:cs="Cambria"/>
         </w:rPr>
-        <w:t>First, I was not familiar with Git or Github, so I had to learn how to use it. It was completely new to me,</w:t>
+        <w:t xml:space="preserve">First, I was not familiar with </w:t>
+      </w:r>
+      <w:proofErr w:type="spellStart"/>
+      <w:r>
+        <w:rPr>
+          <w:rFonts w:ascii="Cambria" w:eastAsia="Cambria" w:hAnsi="Cambria" w:cs="Cambria"/>
+        </w:rPr>
+        <w:t>Git</w:t>
+      </w:r>
+      <w:proofErr w:type="spellEnd"/>
+      <w:r>
+        <w:rPr>
+          <w:rFonts w:ascii="Cambria" w:eastAsia="Cambria" w:hAnsi="Cambria" w:cs="Cambria"/>
+        </w:rPr>
+        <w:t xml:space="preserve"> or </w:t>
+      </w:r>
+      <w:proofErr w:type="spellStart"/>
+      <w:r>
+        <w:rPr>
+          <w:rFonts w:ascii="Cambria" w:eastAsia="Cambria" w:hAnsi="Cambria" w:cs="Cambria"/>
+        </w:rPr>
+        <w:t>Github</w:t>
+      </w:r>
+      <w:proofErr w:type="spellEnd"/>
+      <w:r>
+        <w:rPr>
+          <w:rFonts w:ascii="Cambria" w:eastAsia="Cambria" w:hAnsi="Cambria" w:cs="Cambria"/>
+        </w:rPr>
+        <w:t>, so I had to learn how to use it. It was completely new to me,</w:t>
       </w:r>
       <w:r>
         <w:rPr>
@@ -17112,12 +18629,21 @@
           <w:u w:val="single"/>
         </w:rPr>
       </w:pPr>
+      <w:proofErr w:type="spellStart"/>
       <w:r>
         <w:rPr>
           <w:rFonts w:ascii="Cambria" w:eastAsia="Cambria" w:hAnsi="Cambria" w:cs="Cambria"/>
           <w:u w:val="single"/>
         </w:rPr>
-        <w:t>Aman Bhandal</w:t>
+        <w:t>Aman</w:t>
+      </w:r>
+      <w:proofErr w:type="spellEnd"/>
+      <w:r>
+        <w:rPr>
+          <w:rFonts w:ascii="Cambria" w:eastAsia="Cambria" w:hAnsi="Cambria" w:cs="Cambria"/>
+          <w:u w:val="single"/>
+        </w:rPr>
+        <w:t xml:space="preserve"> Bhandal</w:t>
       </w:r>
     </w:p>
     <w:p>
@@ -17153,84 +18679,153 @@
           <w:u w:val="single"/>
         </w:rPr>
       </w:pPr>
+      <w:proofErr w:type="spellStart"/>
       <w:r>
         <w:rPr>
           <w:rFonts w:ascii="Cambria" w:eastAsia="Cambria" w:hAnsi="Cambria" w:cs="Cambria"/>
           <w:u w:val="single"/>
         </w:rPr>
-        <w:t>Ksenia Popova</w:t>
-      </w:r>
-    </w:p>
-    <w:p>
-      <w:pPr>
-        <w:rPr>
-          <w:rFonts w:ascii="Cambria" w:eastAsia="Cambria" w:hAnsi="Cambria" w:cs="Cambria"/>
-        </w:rPr>
-      </w:pPr>
-      <w:r>
-        <w:rPr>
-          <w:rFonts w:ascii="Cambria" w:eastAsia="Cambria" w:hAnsi="Cambria" w:cs="Cambria"/>
-        </w:rPr>
-        <w:t>This project was a very valuable experience for me for many reasons. First of all, I improved my skills in Javascript. My task was to display the data from the GitHub with charts and tables, so I needed to figure out how to do it and create some algorithms. Secondly, the project idea was to apply Scrum model to our development process, and this should be a very useful experience in the future. And finally, we have a great team. We had a lot of meetings and communicated with Slack, so we always stayed in touch. Everyone could get help with any part of the project and everyone did what he was supposed to do. We completed everything on time without any conflicts or delays, what is why I am very satisfied with this project.</w:t>
-      </w:r>
-    </w:p>
-    <w:p>
-      <w:pPr>
-        <w:rPr>
-          <w:rFonts w:ascii="Cambria" w:eastAsia="Cambria" w:hAnsi="Cambria" w:cs="Cambria"/>
-        </w:rPr>
-      </w:pPr>
-    </w:p>
-    <w:p>
-      <w:pPr>
+        <w:t>Ksenia</w:t>
+      </w:r>
+      <w:proofErr w:type="spellEnd"/>
+      <w:r>
         <w:rPr>
           <w:rFonts w:ascii="Cambria" w:eastAsia="Cambria" w:hAnsi="Cambria" w:cs="Cambria"/>
           <w:u w:val="single"/>
         </w:rPr>
-      </w:pPr>
-      <w:r>
+        <w:t xml:space="preserve"> Popova</w:t>
+      </w:r>
+    </w:p>
+    <w:p>
+      <w:pPr>
+        <w:rPr>
+          <w:rFonts w:ascii="Cambria" w:eastAsia="Cambria" w:hAnsi="Cambria" w:cs="Cambria"/>
+        </w:rPr>
+      </w:pPr>
+      <w:r>
+        <w:rPr>
+          <w:rFonts w:ascii="Cambria" w:eastAsia="Cambria" w:hAnsi="Cambria" w:cs="Cambria"/>
+        </w:rPr>
+        <w:t xml:space="preserve">This project was a very valuable experience for me for many reasons. </w:t>
+      </w:r>
+      <w:proofErr w:type="gramStart"/>
+      <w:r>
+        <w:rPr>
+          <w:rFonts w:ascii="Cambria" w:eastAsia="Cambria" w:hAnsi="Cambria" w:cs="Cambria"/>
+        </w:rPr>
+        <w:t>First of all</w:t>
+      </w:r>
+      <w:proofErr w:type="gramEnd"/>
+      <w:r>
+        <w:rPr>
+          <w:rFonts w:ascii="Cambria" w:eastAsia="Cambria" w:hAnsi="Cambria" w:cs="Cambria"/>
+        </w:rPr>
+        <w:t xml:space="preserve">, I improved my skills in </w:t>
+      </w:r>
+      <w:proofErr w:type="spellStart"/>
+      <w:r>
+        <w:rPr>
+          <w:rFonts w:ascii="Cambria" w:eastAsia="Cambria" w:hAnsi="Cambria" w:cs="Cambria"/>
+        </w:rPr>
+        <w:t>Javascript</w:t>
+      </w:r>
+      <w:proofErr w:type="spellEnd"/>
+      <w:r>
+        <w:rPr>
+          <w:rFonts w:ascii="Cambria" w:eastAsia="Cambria" w:hAnsi="Cambria" w:cs="Cambria"/>
+        </w:rPr>
+        <w:t>. My task was to display the data from the GitHub with charts and tables, so I needed to figure out how to do it and create some algorithms. Secondly, the project idea was to apply Scrum model to our development process, and this should be a very useful experience in the future. And finally, we have a great team. We had a lot of meetings and communicated with Slack, so we always stayed in touch. Everyone could get help with any part of the project and everyone did what he was supposed to do. We completed everything on time without any conflicts or delays, what is why I am very satisfied with this project.</w:t>
+      </w:r>
+    </w:p>
+    <w:p>
+      <w:pPr>
+        <w:rPr>
+          <w:rFonts w:ascii="Cambria" w:eastAsia="Cambria" w:hAnsi="Cambria" w:cs="Cambria"/>
+        </w:rPr>
+      </w:pPr>
+    </w:p>
+    <w:p>
+      <w:pPr>
         <w:rPr>
           <w:rFonts w:ascii="Cambria" w:eastAsia="Cambria" w:hAnsi="Cambria" w:cs="Cambria"/>
           <w:u w:val="single"/>
         </w:rPr>
-        <w:lastRenderedPageBreak/>
-        <w:t>Charles-Philippe Labbe</w:t>
-      </w:r>
-    </w:p>
-    <w:p>
-      <w:pPr>
-        <w:rPr>
-          <w:rFonts w:ascii="Cambria" w:eastAsia="Cambria" w:hAnsi="Cambria" w:cs="Cambria"/>
-        </w:rPr>
-      </w:pPr>
-      <w:r>
-        <w:rPr>
-          <w:rFonts w:ascii="Cambria" w:eastAsia="Cambria" w:hAnsi="Cambria" w:cs="Cambria"/>
-        </w:rPr>
-        <w:t>Overall, I found this project very fulfilling for many reasons. Primarily because I did not have any experience with web development; and because I never worked with external libraries and APIs before. These two reasons in particular meant that I had to work overtime in certain cases, but it was enjoyable nonetheless.</w:t>
-      </w:r>
-    </w:p>
-    <w:p>
-      <w:pPr>
-        <w:rPr>
-          <w:rFonts w:ascii="Cambria" w:eastAsia="Cambria" w:hAnsi="Cambria" w:cs="Cambria"/>
-        </w:rPr>
-      </w:pPr>
-    </w:p>
-    <w:p>
-      <w:pPr>
+      </w:pPr>
+      <w:r>
         <w:rPr>
           <w:rFonts w:ascii="Cambria" w:eastAsia="Cambria" w:hAnsi="Cambria" w:cs="Cambria"/>
           <w:u w:val="single"/>
         </w:rPr>
-      </w:pPr>
+        <w:lastRenderedPageBreak/>
+        <w:t xml:space="preserve">Charles-Philippe </w:t>
+      </w:r>
+      <w:proofErr w:type="spellStart"/>
       <w:r>
         <w:rPr>
           <w:rFonts w:ascii="Cambria" w:eastAsia="Cambria" w:hAnsi="Cambria" w:cs="Cambria"/>
           <w:u w:val="single"/>
         </w:rPr>
-        <w:t>Dmitry Kryukov</w:t>
-      </w:r>
+        <w:t>Labbe</w:t>
+      </w:r>
+      <w:proofErr w:type="spellEnd"/>
+    </w:p>
+    <w:p>
+      <w:pPr>
+        <w:rPr>
+          <w:rFonts w:ascii="Cambria" w:eastAsia="Cambria" w:hAnsi="Cambria" w:cs="Cambria"/>
+        </w:rPr>
+      </w:pPr>
+      <w:r>
+        <w:rPr>
+          <w:rFonts w:ascii="Cambria" w:eastAsia="Cambria" w:hAnsi="Cambria" w:cs="Cambria"/>
+        </w:rPr>
+        <w:t xml:space="preserve">Overall, I found this project very fulfilling for many reasons. Primarily because I did not have any experience with web development; and because I never worked with external libraries and APIs before. These two reasons </w:t>
+      </w:r>
+      <w:proofErr w:type="gramStart"/>
+      <w:r>
+        <w:rPr>
+          <w:rFonts w:ascii="Cambria" w:eastAsia="Cambria" w:hAnsi="Cambria" w:cs="Cambria"/>
+        </w:rPr>
+        <w:t>in particular meant</w:t>
+      </w:r>
+      <w:proofErr w:type="gramEnd"/>
+      <w:r>
+        <w:rPr>
+          <w:rFonts w:ascii="Cambria" w:eastAsia="Cambria" w:hAnsi="Cambria" w:cs="Cambria"/>
+        </w:rPr>
+        <w:t xml:space="preserve"> that I had to work overtime in certain cases, but it was enjoyable nonetheless.</w:t>
+      </w:r>
+    </w:p>
+    <w:p>
+      <w:pPr>
+        <w:rPr>
+          <w:rFonts w:ascii="Cambria" w:eastAsia="Cambria" w:hAnsi="Cambria" w:cs="Cambria"/>
+        </w:rPr>
+      </w:pPr>
+    </w:p>
+    <w:p>
+      <w:pPr>
+        <w:rPr>
+          <w:rFonts w:ascii="Cambria" w:eastAsia="Cambria" w:hAnsi="Cambria" w:cs="Cambria"/>
+          <w:u w:val="single"/>
+        </w:rPr>
+      </w:pPr>
+      <w:r>
+        <w:rPr>
+          <w:rFonts w:ascii="Cambria" w:eastAsia="Cambria" w:hAnsi="Cambria" w:cs="Cambria"/>
+          <w:u w:val="single"/>
+        </w:rPr>
+        <w:t xml:space="preserve">Dmitry </w:t>
+      </w:r>
+      <w:proofErr w:type="spellStart"/>
+      <w:r>
+        <w:rPr>
+          <w:rFonts w:ascii="Cambria" w:eastAsia="Cambria" w:hAnsi="Cambria" w:cs="Cambria"/>
+          <w:u w:val="single"/>
+        </w:rPr>
+        <w:t>Kryukov</w:t>
+      </w:r>
+      <w:proofErr w:type="spellEnd"/>
     </w:p>
     <w:p>
       <w:pPr>
@@ -17333,85 +18928,23 @@
           <w:u w:val="single"/>
         </w:rPr>
       </w:pPr>
+      <w:proofErr w:type="spellStart"/>
       <w:r>
         <w:rPr>
           <w:rFonts w:ascii="Cambria" w:eastAsia="Times New Roman" w:hAnsi="Cambria" w:cs="Arial"/>
           <w:color w:val="000000"/>
           <w:u w:val="single"/>
         </w:rPr>
-        <w:t>Raymart De Guzman</w:t>
-      </w:r>
-    </w:p>
-    <w:p>
-      <w:pPr>
-        <w:rPr>
-          <w:rFonts w:ascii="Cambria" w:eastAsia="Cambria" w:hAnsi="Cambria" w:cs="Cambria"/>
-        </w:rPr>
-      </w:pPr>
-      <w:r>
-        <w:rPr>
-          <w:rFonts w:ascii="Cambria" w:eastAsia="Cambria" w:hAnsi="Cambria" w:cs="Cambria"/>
-        </w:rPr>
-        <w:t>This project has introduced me to the latest web standards such as MDL fra</w:t>
-      </w:r>
-      <w:r>
-        <w:rPr>
-          <w:rFonts w:ascii="Cambria" w:eastAsia="Cambria" w:hAnsi="Cambria" w:cs="Cambria"/>
-        </w:rPr>
-        <w:t xml:space="preserve">mework and web API technology. </w:t>
-      </w:r>
-      <w:r>
-        <w:rPr>
-          <w:rFonts w:ascii="Cambria" w:eastAsia="Cambria" w:hAnsi="Cambria" w:cs="Cambria"/>
-        </w:rPr>
-        <w:t>I could not have learned these technologies on my own without being exposed to a project like this. In addition, the project has also taught me how agile methodologies work and applied in a project to produce</w:t>
-      </w:r>
-      <w:r>
-        <w:rPr>
-          <w:rFonts w:ascii="Cambria" w:eastAsia="Cambria" w:hAnsi="Cambria" w:cs="Cambria"/>
-        </w:rPr>
-        <w:t xml:space="preserve"> </w:t>
-      </w:r>
-      <w:r>
-        <w:rPr>
-          <w:rFonts w:ascii="Cambria" w:eastAsia="Cambria" w:hAnsi="Cambria" w:cs="Cambria"/>
-        </w:rPr>
-        <w:t xml:space="preserve">a working software in a short period time. Overall, this has been a fantastic project to be a part of. </w:t>
-      </w:r>
-      <w:r>
-        <w:rPr>
-          <w:rFonts w:ascii="Cambria" w:eastAsia="Cambria" w:hAnsi="Cambria" w:cs="Cambria"/>
-        </w:rPr>
-        <w:t xml:space="preserve"> </w:t>
-      </w:r>
-      <w:r>
-        <w:rPr>
-          <w:rFonts w:ascii="Cambria" w:eastAsia="Cambria" w:hAnsi="Cambria" w:cs="Cambria"/>
-        </w:rPr>
-        <w:t>It has been a pleasure working with the team who could not have been more helpful.</w:t>
-      </w:r>
-    </w:p>
-    <w:p>
-      <w:pPr>
-        <w:rPr>
-          <w:rFonts w:ascii="Cambria" w:eastAsia="Cambria" w:hAnsi="Cambria" w:cs="Cambria"/>
-        </w:rPr>
-      </w:pPr>
-    </w:p>
-    <w:p>
-      <w:pPr>
-        <w:rPr>
-          <w:rFonts w:ascii="Cambria" w:eastAsia="Cambria" w:hAnsi="Cambria" w:cs="Cambria"/>
-          <w:u w:val="single"/>
-        </w:rPr>
-      </w:pPr>
+        <w:t>Raymart</w:t>
+      </w:r>
+      <w:proofErr w:type="spellEnd"/>
       <w:r>
         <w:rPr>
           <w:rFonts w:ascii="Cambria" w:eastAsia="Times New Roman" w:hAnsi="Cambria" w:cs="Arial"/>
           <w:color w:val="000000"/>
           <w:u w:val="single"/>
         </w:rPr>
-        <w:t>Andy Pham</w:t>
+        <w:t xml:space="preserve"> De Guzman</w:t>
       </w:r>
     </w:p>
     <w:p>
@@ -17424,46 +18957,43 @@
         <w:rPr>
           <w:rFonts w:ascii="Cambria" w:eastAsia="Cambria" w:hAnsi="Cambria" w:cs="Cambria"/>
         </w:rPr>
-        <w:t xml:space="preserve">Overall, I was able to learn a lot from this project. From the usage of libraries </w:t>
-      </w:r>
-    </w:p>
-    <w:p>
-      <w:pPr>
+        <w:t>This project has introduced me to the latest web standards such as MDL fra</w:t>
+      </w:r>
+      <w:r>
         <w:rPr>
           <w:rFonts w:ascii="Cambria" w:eastAsia="Cambria" w:hAnsi="Cambria" w:cs="Cambria"/>
         </w:rPr>
-      </w:pPr>
+        <w:t xml:space="preserve">mework and web API technology. </w:t>
+      </w:r>
       <w:r>
         <w:rPr>
           <w:rFonts w:ascii="Cambria" w:eastAsia="Cambria" w:hAnsi="Cambria" w:cs="Cambria"/>
         </w:rPr>
-        <w:t>such as mdl and bootstraps, to understanding the concepts of API calling, this project</w:t>
-      </w:r>
-    </w:p>
-    <w:p>
-      <w:pPr>
+        <w:t>I could not have learned these technologies on my own without being exposed to a project like this. In addition, the project has also taught me how agile methodologies work and applied in a project to produce</w:t>
+      </w:r>
+      <w:r>
         <w:rPr>
           <w:rFonts w:ascii="Cambria" w:eastAsia="Cambria" w:hAnsi="Cambria" w:cs="Cambria"/>
         </w:rPr>
-      </w:pPr>
+        <w:t xml:space="preserve"> </w:t>
+      </w:r>
       <w:r>
         <w:rPr>
           <w:rFonts w:ascii="Cambria" w:eastAsia="Cambria" w:hAnsi="Cambria" w:cs="Cambria"/>
         </w:rPr>
-        <w:t xml:space="preserve">allowed me to experience an environment similar to industrial software development. </w:t>
-      </w:r>
-    </w:p>
-    <w:p>
-      <w:pPr>
+        <w:t xml:space="preserve">a working software in a short period time. Overall, this has been a fantastic project to be a part of. </w:t>
+      </w:r>
+      <w:r>
         <w:rPr>
           <w:rFonts w:ascii="Cambria" w:eastAsia="Cambria" w:hAnsi="Cambria" w:cs="Cambria"/>
         </w:rPr>
-      </w:pPr>
+        <w:t xml:space="preserve"> </w:t>
+      </w:r>
       <w:r>
         <w:rPr>
           <w:rFonts w:ascii="Cambria" w:eastAsia="Cambria" w:hAnsi="Cambria" w:cs="Cambria"/>
         </w:rPr>
-        <w:t>It also enabled to apply concepts of software development and planning learnt in class.</w:t>
+        <w:t>It has been a pleasure working with the team who could not have been more helpful.</w:t>
       </w:r>
     </w:p>
     <w:p>
@@ -17486,7 +19016,7 @@
           <w:color w:val="000000"/>
           <w:u w:val="single"/>
         </w:rPr>
-        <w:t>Batoul Yehia</w:t>
+        <w:t>Andy Pham</w:t>
       </w:r>
     </w:p>
     <w:p>
@@ -17499,6 +19029,129 @@
         <w:rPr>
           <w:rFonts w:ascii="Cambria" w:eastAsia="Cambria" w:hAnsi="Cambria" w:cs="Cambria"/>
         </w:rPr>
+        <w:t xml:space="preserve">Overall, I </w:t>
+      </w:r>
+      <w:proofErr w:type="gramStart"/>
+      <w:r>
+        <w:rPr>
+          <w:rFonts w:ascii="Cambria" w:eastAsia="Cambria" w:hAnsi="Cambria" w:cs="Cambria"/>
+        </w:rPr>
+        <w:t>was able to</w:t>
+      </w:r>
+      <w:proofErr w:type="gramEnd"/>
+      <w:r>
+        <w:rPr>
+          <w:rFonts w:ascii="Cambria" w:eastAsia="Cambria" w:hAnsi="Cambria" w:cs="Cambria"/>
+        </w:rPr>
+        <w:t xml:space="preserve"> learn a lot from this project. From the usage of libraries </w:t>
+      </w:r>
+    </w:p>
+    <w:p>
+      <w:pPr>
+        <w:rPr>
+          <w:rFonts w:ascii="Cambria" w:eastAsia="Cambria" w:hAnsi="Cambria" w:cs="Cambria"/>
+        </w:rPr>
+      </w:pPr>
+      <w:r>
+        <w:rPr>
+          <w:rFonts w:ascii="Cambria" w:eastAsia="Cambria" w:hAnsi="Cambria" w:cs="Cambria"/>
+        </w:rPr>
+        <w:t>such as mdl and bootstraps, to understanding the concepts of API calling, this project</w:t>
+      </w:r>
+    </w:p>
+    <w:p>
+      <w:pPr>
+        <w:rPr>
+          <w:rFonts w:ascii="Cambria" w:eastAsia="Cambria" w:hAnsi="Cambria" w:cs="Cambria"/>
+        </w:rPr>
+      </w:pPr>
+      <w:r>
+        <w:rPr>
+          <w:rFonts w:ascii="Cambria" w:eastAsia="Cambria" w:hAnsi="Cambria" w:cs="Cambria"/>
+        </w:rPr>
+        <w:t xml:space="preserve">allowed me to experience an environment </w:t>
+      </w:r>
+      <w:proofErr w:type="gramStart"/>
+      <w:r>
+        <w:rPr>
+          <w:rFonts w:ascii="Cambria" w:eastAsia="Cambria" w:hAnsi="Cambria" w:cs="Cambria"/>
+        </w:rPr>
+        <w:t>similar to</w:t>
+      </w:r>
+      <w:proofErr w:type="gramEnd"/>
+      <w:r>
+        <w:rPr>
+          <w:rFonts w:ascii="Cambria" w:eastAsia="Cambria" w:hAnsi="Cambria" w:cs="Cambria"/>
+        </w:rPr>
+        <w:t xml:space="preserve"> industrial software development. </w:t>
+      </w:r>
+    </w:p>
+    <w:p>
+      <w:pPr>
+        <w:rPr>
+          <w:rFonts w:ascii="Cambria" w:eastAsia="Cambria" w:hAnsi="Cambria" w:cs="Cambria"/>
+        </w:rPr>
+      </w:pPr>
+      <w:r>
+        <w:rPr>
+          <w:rFonts w:ascii="Cambria" w:eastAsia="Cambria" w:hAnsi="Cambria" w:cs="Cambria"/>
+        </w:rPr>
+        <w:t>It also enabled to apply concepts of software development and planning learnt in class.</w:t>
+      </w:r>
+    </w:p>
+    <w:p>
+      <w:pPr>
+        <w:rPr>
+          <w:rFonts w:ascii="Cambria" w:eastAsia="Cambria" w:hAnsi="Cambria" w:cs="Cambria"/>
+        </w:rPr>
+      </w:pPr>
+    </w:p>
+    <w:p>
+      <w:pPr>
+        <w:rPr>
+          <w:rFonts w:ascii="Cambria" w:eastAsia="Cambria" w:hAnsi="Cambria" w:cs="Cambria"/>
+          <w:u w:val="single"/>
+        </w:rPr>
+      </w:pPr>
+      <w:proofErr w:type="spellStart"/>
+      <w:r>
+        <w:rPr>
+          <w:rFonts w:ascii="Cambria" w:eastAsia="Times New Roman" w:hAnsi="Cambria" w:cs="Arial"/>
+          <w:color w:val="000000"/>
+          <w:u w:val="single"/>
+        </w:rPr>
+        <w:t>Batoul</w:t>
+      </w:r>
+      <w:proofErr w:type="spellEnd"/>
+      <w:r>
+        <w:rPr>
+          <w:rFonts w:ascii="Cambria" w:eastAsia="Times New Roman" w:hAnsi="Cambria" w:cs="Arial"/>
+          <w:color w:val="000000"/>
+          <w:u w:val="single"/>
+        </w:rPr>
+        <w:t xml:space="preserve"> </w:t>
+      </w:r>
+      <w:proofErr w:type="spellStart"/>
+      <w:r>
+        <w:rPr>
+          <w:rFonts w:ascii="Cambria" w:eastAsia="Times New Roman" w:hAnsi="Cambria" w:cs="Arial"/>
+          <w:color w:val="000000"/>
+          <w:u w:val="single"/>
+        </w:rPr>
+        <w:t>Yehia</w:t>
+      </w:r>
+      <w:proofErr w:type="spellEnd"/>
+    </w:p>
+    <w:p>
+      <w:pPr>
+        <w:rPr>
+          <w:rFonts w:ascii="Cambria" w:eastAsia="Cambria" w:hAnsi="Cambria" w:cs="Cambria"/>
+        </w:rPr>
+      </w:pPr>
+      <w:r>
+        <w:rPr>
+          <w:rFonts w:ascii="Cambria" w:eastAsia="Cambria" w:hAnsi="Cambria" w:cs="Cambria"/>
+        </w:rPr>
         <w:t>This project allowed me to work with people I've never met before. This is also my first time working in a large team for programming,</w:t>
       </w:r>
       <w:r>
@@ -17511,7 +19164,21 @@
         <w:rPr>
           <w:rFonts w:ascii="Cambria" w:eastAsia="Cambria" w:hAnsi="Cambria" w:cs="Cambria"/>
         </w:rPr>
-        <w:t>whereas I usually program alone or in pairs. This is the kind of experience I need in order to work in software development industries.</w:t>
+        <w:t xml:space="preserve">whereas I usually program alone or in pairs. This is the kind of experience I need </w:t>
+      </w:r>
+      <w:proofErr w:type="gramStart"/>
+      <w:r>
+        <w:rPr>
+          <w:rFonts w:ascii="Cambria" w:eastAsia="Cambria" w:hAnsi="Cambria" w:cs="Cambria"/>
+        </w:rPr>
+        <w:t>in order to</w:t>
+      </w:r>
+      <w:proofErr w:type="gramEnd"/>
+      <w:r>
+        <w:rPr>
+          <w:rFonts w:ascii="Cambria" w:eastAsia="Cambria" w:hAnsi="Cambria" w:cs="Cambria"/>
+        </w:rPr>
+        <w:t xml:space="preserve"> work in software development industries.</w:t>
       </w:r>
       <w:r>
         <w:rPr>
@@ -17705,7 +19372,7 @@
         <w:rStyle w:val="PageNumber"/>
         <w:noProof/>
       </w:rPr>
-      <w:t>1</w:t>
+      <w:t>10</w:t>
     </w:r>
     <w:r>
       <w:rPr>

</xml_diff>

<commit_message>
Some Changes, Class Diagram
</commit_message>
<xml_diff>
--- a/Documentation/ProjectReport/GitHub Monitoring - Release.docx
+++ b/Documentation/ProjectReport/GitHub Monitoring - Release.docx
@@ -1739,49 +1739,60 @@
         <w:pStyle w:val="Heading1"/>
         <w:rPr>
           <w:rFonts w:ascii="Cambria" w:hAnsi="Cambria"/>
-        </w:rPr>
-      </w:pPr>
-      <w:r>
-        <w:rPr>
-          <w:rFonts w:ascii="Cambria" w:hAnsi="Cambria"/>
-        </w:rPr>
-        <w:t xml:space="preserve">Velocity and a list of user stories and non-story tasks for each </w:t>
-      </w:r>
-      <w:r>
-        <w:rPr>
-          <w:rFonts w:ascii="Cambria" w:hAnsi="Cambria"/>
-        </w:rPr>
-        <w:t>Sprint</w:t>
-      </w:r>
-      <w:r>
-        <w:rPr>
-          <w:rFonts w:ascii="Cambria" w:hAnsi="Cambria"/>
-        </w:rPr>
-        <w:t>:</w:t>
-      </w:r>
-      <w:r>
-        <w:rPr>
-          <w:rFonts w:ascii="Cambria" w:hAnsi="Cambria"/>
-        </w:rPr>
-        <w:t xml:space="preserve"> </w:t>
-      </w:r>
-      <w:r>
-        <w:rPr>
-          <w:rFonts w:ascii="Cambria" w:hAnsi="Cambria"/>
           <w:color w:val="auto"/>
           <w:sz w:val="24"/>
         </w:rPr>
+      </w:pPr>
+      <w:r>
+        <w:rPr>
+          <w:rFonts w:ascii="Cambria" w:hAnsi="Cambria"/>
+        </w:rPr>
+        <w:t xml:space="preserve">Velocity and a list of user stories and non-story tasks for each </w:t>
+      </w:r>
+      <w:r>
+        <w:rPr>
+          <w:rFonts w:ascii="Cambria" w:hAnsi="Cambria"/>
+        </w:rPr>
+        <w:t>Sprint</w:t>
+      </w:r>
+      <w:r>
+        <w:rPr>
+          <w:rFonts w:ascii="Cambria" w:hAnsi="Cambria"/>
+        </w:rPr>
+        <w:t>:</w:t>
+      </w:r>
+      <w:r>
+        <w:rPr>
+          <w:rFonts w:ascii="Cambria" w:hAnsi="Cambria"/>
+        </w:rPr>
+        <w:t xml:space="preserve"> </w:t>
+      </w:r>
+      <w:r>
+        <w:rPr>
+          <w:rFonts w:ascii="Cambria" w:hAnsi="Cambria"/>
+          <w:color w:val="auto"/>
+          <w:sz w:val="24"/>
+        </w:rPr>
         <w:t>(For user story list with screenshots see Appendix 1)</w:t>
       </w:r>
+    </w:p>
+    <w:p>
+      <w:pPr>
+        <w:rPr>
+          <w:lang w:val="en-CA"/>
+        </w:rPr>
+      </w:pPr>
     </w:p>
     <w:tbl>
       <w:tblPr>
-        <w:tblW w:w="8534" w:type="dxa"/>
+        <w:tblW w:w="8883" w:type="dxa"/>
         <w:tblLook w:val="04A0" w:firstRow="1" w:lastRow="0" w:firstColumn="1" w:lastColumn="0" w:noHBand="0" w:noVBand="1"/>
       </w:tblPr>
       <w:tblGrid>
         <w:gridCol w:w="271"/>
-        <w:gridCol w:w="5007"/>
+        <w:gridCol w:w="78"/>
+        <w:gridCol w:w="4929"/>
+        <w:gridCol w:w="349"/>
         <w:gridCol w:w="349"/>
         <w:gridCol w:w="1607"/>
         <w:gridCol w:w="1300"/>
@@ -1792,6 +1803,27 @@
         </w:trPr>
         <w:tc>
           <w:tcPr>
+            <w:tcW w:w="349" w:type="dxa"/>
+            <w:gridSpan w:val="2"/>
+            <w:tcBorders>
+              <w:top w:val="single" w:sz="8" w:space="0" w:color="auto"/>
+              <w:left w:val="single" w:sz="8" w:space="0" w:color="auto"/>
+              <w:bottom w:val="single" w:sz="4" w:space="0" w:color="auto"/>
+              <w:right w:val="single" w:sz="4" w:space="0" w:color="000000"/>
+            </w:tcBorders>
+          </w:tcPr>
+          <w:p>
+            <w:pPr>
+              <w:jc w:val="center"/>
+              <w:rPr>
+                <w:rFonts w:ascii="Cambria" w:eastAsia="Times New Roman" w:hAnsi="Cambria"/>
+                <w:color w:val="000000"/>
+              </w:rPr>
+            </w:pPr>
+          </w:p>
+        </w:tc>
+        <w:tc>
+          <w:tcPr>
             <w:tcW w:w="5627" w:type="dxa"/>
             <w:gridSpan w:val="3"/>
             <w:tcBorders>
@@ -1891,6 +1923,31 @@
         </w:trPr>
         <w:tc>
           <w:tcPr>
+            <w:tcW w:w="349" w:type="dxa"/>
+            <w:gridSpan w:val="2"/>
+            <w:tcBorders>
+              <w:top w:val="single" w:sz="4" w:space="0" w:color="auto"/>
+              <w:left w:val="single" w:sz="8" w:space="0" w:color="auto"/>
+              <w:bottom w:val="nil"/>
+              <w:right w:val="single" w:sz="4" w:space="0" w:color="000000"/>
+            </w:tcBorders>
+          </w:tcPr>
+          <w:p>
+            <w:pPr>
+              <w:jc w:val="right"/>
+              <w:rPr>
+                <w:rFonts w:ascii="Cambria" w:eastAsia="Times New Roman" w:hAnsi="Cambria"/>
+                <w:b/>
+                <w:bCs/>
+                <w:color w:val="000000"/>
+                <w:sz w:val="28"/>
+                <w:szCs w:val="28"/>
+              </w:rPr>
+            </w:pPr>
+          </w:p>
+        </w:tc>
+        <w:tc>
+          <w:tcPr>
             <w:tcW w:w="5627" w:type="dxa"/>
             <w:gridSpan w:val="3"/>
             <w:tcBorders>
@@ -2012,6 +2069,19 @@
         <w:trPr>
           <w:trHeight w:val="188"/>
         </w:trPr>
+        <w:tc>
+          <w:tcPr>
+            <w:tcW w:w="349" w:type="dxa"/>
+            <w:gridSpan w:val="2"/>
+            <w:tcBorders>
+              <w:top w:val="single" w:sz="8" w:space="0" w:color="auto"/>
+              <w:left w:val="single" w:sz="8" w:space="0" w:color="auto"/>
+              <w:bottom w:val="single" w:sz="4" w:space="0" w:color="auto"/>
+              <w:right w:val="single" w:sz="4" w:space="0" w:color="000000"/>
+            </w:tcBorders>
+          </w:tcPr>
+          <w:p/>
+        </w:tc>
         <w:tc>
           <w:tcPr>
             <w:tcW w:w="5627" w:type="dxa"/>
@@ -2168,6 +2238,7 @@
         <w:tc>
           <w:tcPr>
             <w:tcW w:w="5007" w:type="dxa"/>
+            <w:gridSpan w:val="2"/>
             <w:tcBorders>
               <w:top w:val="nil"/>
               <w:left w:val="nil"/>
@@ -2193,6 +2264,26 @@
               </w:rPr>
               <w:t xml:space="preserve">GitHub Java API Test </w:t>
             </w:r>
+          </w:p>
+        </w:tc>
+        <w:tc>
+          <w:tcPr>
+            <w:tcW w:w="349" w:type="dxa"/>
+            <w:tcBorders>
+              <w:top w:val="nil"/>
+              <w:left w:val="nil"/>
+              <w:bottom w:val="single" w:sz="4" w:space="0" w:color="auto"/>
+              <w:right w:val="nil"/>
+            </w:tcBorders>
+          </w:tcPr>
+          <w:p>
+            <w:pPr>
+              <w:jc w:val="center"/>
+              <w:rPr>
+                <w:rFonts w:ascii="Cambria" w:eastAsia="Times New Roman" w:hAnsi="Cambria"/>
+                <w:color w:val="000000"/>
+              </w:rPr>
+            </w:pPr>
           </w:p>
         </w:tc>
         <w:tc>
@@ -2318,6 +2409,7 @@
         <w:tc>
           <w:tcPr>
             <w:tcW w:w="5007" w:type="dxa"/>
+            <w:gridSpan w:val="2"/>
             <w:tcBorders>
               <w:top w:val="nil"/>
               <w:left w:val="nil"/>
@@ -2334,6 +2426,7 @@
               <w:rPr>
                 <w:rFonts w:ascii="Cambria" w:eastAsia="Times New Roman" w:hAnsi="Cambria"/>
                 <w:color w:val="000000"/>
+                <w:lang w:val="ru-RU"/>
               </w:rPr>
             </w:pPr>
             <w:r>
@@ -2343,6 +2436,26 @@
               </w:rPr>
               <w:t>GitHub PHP API Test</w:t>
             </w:r>
+          </w:p>
+        </w:tc>
+        <w:tc>
+          <w:tcPr>
+            <w:tcW w:w="349" w:type="dxa"/>
+            <w:tcBorders>
+              <w:top w:val="nil"/>
+              <w:left w:val="nil"/>
+              <w:bottom w:val="single" w:sz="4" w:space="0" w:color="auto"/>
+              <w:right w:val="nil"/>
+            </w:tcBorders>
+          </w:tcPr>
+          <w:p>
+            <w:pPr>
+              <w:jc w:val="center"/>
+              <w:rPr>
+                <w:rFonts w:ascii="Cambria" w:eastAsia="Times New Roman" w:hAnsi="Cambria"/>
+                <w:color w:val="000000"/>
+              </w:rPr>
+            </w:pPr>
           </w:p>
         </w:tc>
         <w:tc>
@@ -2468,6 +2581,7 @@
         <w:tc>
           <w:tcPr>
             <w:tcW w:w="5007" w:type="dxa"/>
+            <w:gridSpan w:val="2"/>
             <w:tcBorders>
               <w:top w:val="nil"/>
               <w:left w:val="nil"/>
@@ -2493,6 +2607,26 @@
               </w:rPr>
               <w:t>Chart libraries Test</w:t>
             </w:r>
+          </w:p>
+        </w:tc>
+        <w:tc>
+          <w:tcPr>
+            <w:tcW w:w="349" w:type="dxa"/>
+            <w:tcBorders>
+              <w:top w:val="nil"/>
+              <w:left w:val="nil"/>
+              <w:bottom w:val="single" w:sz="8" w:space="0" w:color="auto"/>
+              <w:right w:val="nil"/>
+            </w:tcBorders>
+          </w:tcPr>
+          <w:p>
+            <w:pPr>
+              <w:jc w:val="center"/>
+              <w:rPr>
+                <w:rFonts w:ascii="Cambria" w:eastAsia="Times New Roman" w:hAnsi="Cambria"/>
+                <w:color w:val="000000"/>
+              </w:rPr>
+            </w:pPr>
           </w:p>
         </w:tc>
         <w:tc>
@@ -2593,6 +2727,19 @@
         <w:trPr>
           <w:trHeight w:val="320"/>
         </w:trPr>
+        <w:tc>
+          <w:tcPr>
+            <w:tcW w:w="349" w:type="dxa"/>
+            <w:gridSpan w:val="2"/>
+            <w:tcBorders>
+              <w:top w:val="single" w:sz="8" w:space="0" w:color="auto"/>
+              <w:left w:val="single" w:sz="8" w:space="0" w:color="auto"/>
+              <w:bottom w:val="single" w:sz="4" w:space="0" w:color="auto"/>
+              <w:right w:val="single" w:sz="4" w:space="0" w:color="000000"/>
+            </w:tcBorders>
+          </w:tcPr>
+          <w:p/>
+        </w:tc>
         <w:tc>
           <w:tcPr>
             <w:tcW w:w="5627" w:type="dxa"/>
@@ -2778,6 +2925,7 @@
         <w:tc>
           <w:tcPr>
             <w:tcW w:w="5007" w:type="dxa"/>
+            <w:gridSpan w:val="2"/>
             <w:tcBorders>
               <w:top w:val="nil"/>
               <w:left w:val="nil"/>
@@ -2803,6 +2951,26 @@
               </w:rPr>
               <w:t>Log In</w:t>
             </w:r>
+          </w:p>
+        </w:tc>
+        <w:tc>
+          <w:tcPr>
+            <w:tcW w:w="349" w:type="dxa"/>
+            <w:tcBorders>
+              <w:top w:val="nil"/>
+              <w:left w:val="nil"/>
+              <w:bottom w:val="single" w:sz="4" w:space="0" w:color="auto"/>
+              <w:right w:val="nil"/>
+            </w:tcBorders>
+          </w:tcPr>
+          <w:p>
+            <w:pPr>
+              <w:jc w:val="center"/>
+              <w:rPr>
+                <w:rFonts w:ascii="Cambria" w:eastAsia="Times New Roman" w:hAnsi="Cambria"/>
+                <w:color w:val="000000"/>
+              </w:rPr>
+            </w:pPr>
           </w:p>
         </w:tc>
         <w:tc>
@@ -2928,6 +3096,7 @@
         <w:tc>
           <w:tcPr>
             <w:tcW w:w="5007" w:type="dxa"/>
+            <w:gridSpan w:val="2"/>
             <w:tcBorders>
               <w:top w:val="nil"/>
               <w:left w:val="nil"/>
@@ -2953,6 +3122,26 @@
               </w:rPr>
               <w:t>Events Separation</w:t>
             </w:r>
+          </w:p>
+        </w:tc>
+        <w:tc>
+          <w:tcPr>
+            <w:tcW w:w="349" w:type="dxa"/>
+            <w:tcBorders>
+              <w:top w:val="nil"/>
+              <w:left w:val="nil"/>
+              <w:bottom w:val="single" w:sz="4" w:space="0" w:color="auto"/>
+              <w:right w:val="nil"/>
+            </w:tcBorders>
+          </w:tcPr>
+          <w:p>
+            <w:pPr>
+              <w:jc w:val="center"/>
+              <w:rPr>
+                <w:rFonts w:ascii="Cambria" w:eastAsia="Times New Roman" w:hAnsi="Cambria"/>
+                <w:color w:val="000000"/>
+              </w:rPr>
+            </w:pPr>
           </w:p>
         </w:tc>
         <w:tc>
@@ -3078,6 +3267,7 @@
         <w:tc>
           <w:tcPr>
             <w:tcW w:w="5007" w:type="dxa"/>
+            <w:gridSpan w:val="2"/>
             <w:tcBorders>
               <w:top w:val="nil"/>
               <w:left w:val="nil"/>
@@ -3103,6 +3293,26 @@
               </w:rPr>
               <w:t>Adding repositories</w:t>
             </w:r>
+          </w:p>
+        </w:tc>
+        <w:tc>
+          <w:tcPr>
+            <w:tcW w:w="349" w:type="dxa"/>
+            <w:tcBorders>
+              <w:top w:val="nil"/>
+              <w:left w:val="nil"/>
+              <w:bottom w:val="single" w:sz="4" w:space="0" w:color="auto"/>
+              <w:right w:val="nil"/>
+            </w:tcBorders>
+          </w:tcPr>
+          <w:p>
+            <w:pPr>
+              <w:jc w:val="center"/>
+              <w:rPr>
+                <w:rFonts w:ascii="Cambria" w:eastAsia="Times New Roman" w:hAnsi="Cambria"/>
+                <w:color w:val="000000"/>
+              </w:rPr>
+            </w:pPr>
           </w:p>
         </w:tc>
         <w:tc>
@@ -3228,6 +3438,7 @@
         <w:tc>
           <w:tcPr>
             <w:tcW w:w="5007" w:type="dxa"/>
+            <w:gridSpan w:val="2"/>
             <w:tcBorders>
               <w:top w:val="nil"/>
               <w:left w:val="nil"/>
@@ -3253,6 +3464,26 @@
               </w:rPr>
               <w:t>Generation Information</w:t>
             </w:r>
+          </w:p>
+        </w:tc>
+        <w:tc>
+          <w:tcPr>
+            <w:tcW w:w="349" w:type="dxa"/>
+            <w:tcBorders>
+              <w:top w:val="nil"/>
+              <w:left w:val="nil"/>
+              <w:bottom w:val="single" w:sz="4" w:space="0" w:color="auto"/>
+              <w:right w:val="nil"/>
+            </w:tcBorders>
+          </w:tcPr>
+          <w:p>
+            <w:pPr>
+              <w:jc w:val="center"/>
+              <w:rPr>
+                <w:rFonts w:ascii="Cambria" w:eastAsia="Times New Roman" w:hAnsi="Cambria"/>
+                <w:color w:val="000000"/>
+              </w:rPr>
+            </w:pPr>
           </w:p>
         </w:tc>
         <w:tc>
@@ -3378,6 +3609,7 @@
         <w:tc>
           <w:tcPr>
             <w:tcW w:w="5007" w:type="dxa"/>
+            <w:gridSpan w:val="2"/>
             <w:tcBorders>
               <w:top w:val="nil"/>
               <w:left w:val="nil"/>
@@ -3403,6 +3635,26 @@
               </w:rPr>
               <w:t xml:space="preserve">Overall Report </w:t>
             </w:r>
+          </w:p>
+        </w:tc>
+        <w:tc>
+          <w:tcPr>
+            <w:tcW w:w="349" w:type="dxa"/>
+            <w:tcBorders>
+              <w:top w:val="nil"/>
+              <w:left w:val="nil"/>
+              <w:bottom w:val="single" w:sz="4" w:space="0" w:color="auto"/>
+              <w:right w:val="nil"/>
+            </w:tcBorders>
+          </w:tcPr>
+          <w:p>
+            <w:pPr>
+              <w:jc w:val="center"/>
+              <w:rPr>
+                <w:rFonts w:ascii="Cambria" w:eastAsia="Times New Roman" w:hAnsi="Cambria"/>
+                <w:color w:val="000000"/>
+              </w:rPr>
+            </w:pPr>
           </w:p>
         </w:tc>
         <w:tc>
@@ -3528,6 +3780,7 @@
         <w:tc>
           <w:tcPr>
             <w:tcW w:w="5007" w:type="dxa"/>
+            <w:gridSpan w:val="2"/>
             <w:tcBorders>
               <w:top w:val="nil"/>
               <w:left w:val="nil"/>
@@ -3553,6 +3806,26 @@
               </w:rPr>
               <w:t>Function of Activity Percentage</w:t>
             </w:r>
+          </w:p>
+        </w:tc>
+        <w:tc>
+          <w:tcPr>
+            <w:tcW w:w="349" w:type="dxa"/>
+            <w:tcBorders>
+              <w:top w:val="nil"/>
+              <w:left w:val="nil"/>
+              <w:bottom w:val="single" w:sz="4" w:space="0" w:color="auto"/>
+              <w:right w:val="nil"/>
+            </w:tcBorders>
+          </w:tcPr>
+          <w:p>
+            <w:pPr>
+              <w:jc w:val="center"/>
+              <w:rPr>
+                <w:rFonts w:ascii="Cambria" w:eastAsia="Times New Roman" w:hAnsi="Cambria"/>
+                <w:color w:val="000000"/>
+              </w:rPr>
+            </w:pPr>
           </w:p>
         </w:tc>
         <w:tc>
@@ -3678,6 +3951,7 @@
         <w:tc>
           <w:tcPr>
             <w:tcW w:w="5007" w:type="dxa"/>
+            <w:gridSpan w:val="2"/>
             <w:tcBorders>
               <w:top w:val="nil"/>
               <w:left w:val="nil"/>
@@ -3703,6 +3977,26 @@
               </w:rPr>
               <w:t>Tabs</w:t>
             </w:r>
+          </w:p>
+        </w:tc>
+        <w:tc>
+          <w:tcPr>
+            <w:tcW w:w="349" w:type="dxa"/>
+            <w:tcBorders>
+              <w:top w:val="nil"/>
+              <w:left w:val="nil"/>
+              <w:bottom w:val="single" w:sz="4" w:space="0" w:color="auto"/>
+              <w:right w:val="nil"/>
+            </w:tcBorders>
+          </w:tcPr>
+          <w:p>
+            <w:pPr>
+              <w:jc w:val="center"/>
+              <w:rPr>
+                <w:rFonts w:ascii="Cambria" w:eastAsia="Times New Roman" w:hAnsi="Cambria"/>
+                <w:color w:val="000000"/>
+              </w:rPr>
+            </w:pPr>
           </w:p>
         </w:tc>
         <w:tc>
@@ -3828,6 +4122,7 @@
         <w:tc>
           <w:tcPr>
             <w:tcW w:w="5007" w:type="dxa"/>
+            <w:gridSpan w:val="2"/>
             <w:tcBorders>
               <w:top w:val="nil"/>
               <w:left w:val="nil"/>
@@ -3853,6 +4148,26 @@
               </w:rPr>
               <w:t>Data Selection</w:t>
             </w:r>
+          </w:p>
+        </w:tc>
+        <w:tc>
+          <w:tcPr>
+            <w:tcW w:w="349" w:type="dxa"/>
+            <w:tcBorders>
+              <w:top w:val="nil"/>
+              <w:left w:val="nil"/>
+              <w:bottom w:val="single" w:sz="8" w:space="0" w:color="auto"/>
+              <w:right w:val="nil"/>
+            </w:tcBorders>
+          </w:tcPr>
+          <w:p>
+            <w:pPr>
+              <w:jc w:val="center"/>
+              <w:rPr>
+                <w:rFonts w:ascii="Cambria" w:eastAsia="Times New Roman" w:hAnsi="Cambria"/>
+                <w:color w:val="000000"/>
+              </w:rPr>
+            </w:pPr>
           </w:p>
         </w:tc>
         <w:tc>
@@ -3953,6 +4268,19 @@
         <w:trPr>
           <w:trHeight w:val="320"/>
         </w:trPr>
+        <w:tc>
+          <w:tcPr>
+            <w:tcW w:w="349" w:type="dxa"/>
+            <w:gridSpan w:val="2"/>
+            <w:tcBorders>
+              <w:top w:val="single" w:sz="8" w:space="0" w:color="auto"/>
+              <w:left w:val="single" w:sz="8" w:space="0" w:color="auto"/>
+              <w:bottom w:val="single" w:sz="4" w:space="0" w:color="auto"/>
+              <w:right w:val="single" w:sz="4" w:space="0" w:color="000000"/>
+            </w:tcBorders>
+          </w:tcPr>
+          <w:p/>
+        </w:tc>
         <w:tc>
           <w:tcPr>
             <w:tcW w:w="5627" w:type="dxa"/>
@@ -4109,6 +4437,7 @@
         <w:tc>
           <w:tcPr>
             <w:tcW w:w="5007" w:type="dxa"/>
+            <w:gridSpan w:val="2"/>
             <w:tcBorders>
               <w:top w:val="nil"/>
               <w:left w:val="nil"/>
@@ -4134,6 +4463,26 @@
               </w:rPr>
               <w:t>Selecting Repository</w:t>
             </w:r>
+          </w:p>
+        </w:tc>
+        <w:tc>
+          <w:tcPr>
+            <w:tcW w:w="349" w:type="dxa"/>
+            <w:tcBorders>
+              <w:top w:val="nil"/>
+              <w:left w:val="nil"/>
+              <w:bottom w:val="single" w:sz="4" w:space="0" w:color="auto"/>
+              <w:right w:val="nil"/>
+            </w:tcBorders>
+          </w:tcPr>
+          <w:p>
+            <w:pPr>
+              <w:jc w:val="center"/>
+              <w:rPr>
+                <w:rFonts w:ascii="Cambria" w:eastAsia="Times New Roman" w:hAnsi="Cambria"/>
+                <w:color w:val="000000"/>
+              </w:rPr>
+            </w:pPr>
           </w:p>
         </w:tc>
         <w:tc>
@@ -4259,6 +4608,7 @@
         <w:tc>
           <w:tcPr>
             <w:tcW w:w="5007" w:type="dxa"/>
+            <w:gridSpan w:val="2"/>
             <w:tcBorders>
               <w:top w:val="nil"/>
               <w:left w:val="nil"/>
@@ -4282,8 +4632,35 @@
                 <w:rFonts w:ascii="Cambria" w:eastAsia="Times New Roman" w:hAnsi="Cambria"/>
                 <w:color w:val="000000"/>
               </w:rPr>
-              <w:t xml:space="preserve">Sorting the information of the user interface </w:t>
-            </w:r>
+              <w:t>Sort</w:t>
+            </w:r>
+            <w:r>
+              <w:rPr>
+                <w:rFonts w:ascii="Cambria" w:eastAsia="Times New Roman" w:hAnsi="Cambria"/>
+                <w:color w:val="000000"/>
+              </w:rPr>
+              <w:t>ing the information</w:t>
+            </w:r>
+          </w:p>
+        </w:tc>
+        <w:tc>
+          <w:tcPr>
+            <w:tcW w:w="349" w:type="dxa"/>
+            <w:tcBorders>
+              <w:top w:val="nil"/>
+              <w:left w:val="nil"/>
+              <w:bottom w:val="single" w:sz="4" w:space="0" w:color="auto"/>
+              <w:right w:val="nil"/>
+            </w:tcBorders>
+          </w:tcPr>
+          <w:p>
+            <w:pPr>
+              <w:jc w:val="center"/>
+              <w:rPr>
+                <w:rFonts w:ascii="Cambria" w:eastAsia="Times New Roman" w:hAnsi="Cambria"/>
+                <w:color w:val="000000"/>
+              </w:rPr>
+            </w:pPr>
           </w:p>
         </w:tc>
         <w:tc>
@@ -4409,6 +4786,7 @@
         <w:tc>
           <w:tcPr>
             <w:tcW w:w="5007" w:type="dxa"/>
+            <w:gridSpan w:val="2"/>
             <w:tcBorders>
               <w:top w:val="nil"/>
               <w:left w:val="nil"/>
@@ -4434,6 +4812,26 @@
               </w:rPr>
               <w:t>Weekly Report</w:t>
             </w:r>
+          </w:p>
+        </w:tc>
+        <w:tc>
+          <w:tcPr>
+            <w:tcW w:w="349" w:type="dxa"/>
+            <w:tcBorders>
+              <w:top w:val="nil"/>
+              <w:left w:val="nil"/>
+              <w:bottom w:val="single" w:sz="4" w:space="0" w:color="auto"/>
+              <w:right w:val="nil"/>
+            </w:tcBorders>
+          </w:tcPr>
+          <w:p>
+            <w:pPr>
+              <w:jc w:val="center"/>
+              <w:rPr>
+                <w:rFonts w:ascii="Cambria" w:eastAsia="Times New Roman" w:hAnsi="Cambria"/>
+                <w:color w:val="000000"/>
+              </w:rPr>
+            </w:pPr>
           </w:p>
         </w:tc>
         <w:tc>
@@ -4559,6 +4957,7 @@
         <w:tc>
           <w:tcPr>
             <w:tcW w:w="5007" w:type="dxa"/>
+            <w:gridSpan w:val="2"/>
             <w:tcBorders>
               <w:top w:val="nil"/>
               <w:left w:val="nil"/>
@@ -4584,6 +4983,26 @@
               </w:rPr>
               <w:t>Implement a graphing tool</w:t>
             </w:r>
+          </w:p>
+        </w:tc>
+        <w:tc>
+          <w:tcPr>
+            <w:tcW w:w="349" w:type="dxa"/>
+            <w:tcBorders>
+              <w:top w:val="nil"/>
+              <w:left w:val="nil"/>
+              <w:bottom w:val="single" w:sz="4" w:space="0" w:color="auto"/>
+              <w:right w:val="nil"/>
+            </w:tcBorders>
+          </w:tcPr>
+          <w:p>
+            <w:pPr>
+              <w:jc w:val="center"/>
+              <w:rPr>
+                <w:rFonts w:ascii="Cambria" w:eastAsia="Times New Roman" w:hAnsi="Cambria"/>
+                <w:color w:val="000000"/>
+              </w:rPr>
+            </w:pPr>
           </w:p>
         </w:tc>
         <w:tc>
@@ -4709,6 +5128,7 @@
         <w:tc>
           <w:tcPr>
             <w:tcW w:w="5007" w:type="dxa"/>
+            <w:gridSpan w:val="2"/>
             <w:tcBorders>
               <w:top w:val="nil"/>
               <w:left w:val="nil"/>
@@ -4734,6 +5154,26 @@
               </w:rPr>
               <w:t>Report Type</w:t>
             </w:r>
+          </w:p>
+        </w:tc>
+        <w:tc>
+          <w:tcPr>
+            <w:tcW w:w="349" w:type="dxa"/>
+            <w:tcBorders>
+              <w:top w:val="nil"/>
+              <w:left w:val="nil"/>
+              <w:bottom w:val="single" w:sz="8" w:space="0" w:color="auto"/>
+              <w:right w:val="nil"/>
+            </w:tcBorders>
+          </w:tcPr>
+          <w:p>
+            <w:pPr>
+              <w:jc w:val="center"/>
+              <w:rPr>
+                <w:rFonts w:ascii="Cambria" w:eastAsia="Times New Roman" w:hAnsi="Cambria"/>
+                <w:color w:val="000000"/>
+              </w:rPr>
+            </w:pPr>
           </w:p>
         </w:tc>
         <w:tc>
@@ -4834,6 +5274,19 @@
         <w:trPr>
           <w:trHeight w:val="320"/>
         </w:trPr>
+        <w:tc>
+          <w:tcPr>
+            <w:tcW w:w="349" w:type="dxa"/>
+            <w:gridSpan w:val="2"/>
+            <w:tcBorders>
+              <w:top w:val="single" w:sz="8" w:space="0" w:color="auto"/>
+              <w:left w:val="single" w:sz="8" w:space="0" w:color="auto"/>
+              <w:bottom w:val="single" w:sz="4" w:space="0" w:color="auto"/>
+              <w:right w:val="single" w:sz="4" w:space="0" w:color="000000"/>
+            </w:tcBorders>
+          </w:tcPr>
+          <w:p/>
+        </w:tc>
         <w:tc>
           <w:tcPr>
             <w:tcW w:w="5627" w:type="dxa"/>
@@ -4990,6 +5443,7 @@
         <w:tc>
           <w:tcPr>
             <w:tcW w:w="5007" w:type="dxa"/>
+            <w:gridSpan w:val="2"/>
             <w:tcBorders>
               <w:top w:val="nil"/>
               <w:left w:val="nil"/>
@@ -5015,6 +5469,26 @@
               </w:rPr>
               <w:t>Burndown Chart</w:t>
             </w:r>
+          </w:p>
+        </w:tc>
+        <w:tc>
+          <w:tcPr>
+            <w:tcW w:w="349" w:type="dxa"/>
+            <w:tcBorders>
+              <w:top w:val="nil"/>
+              <w:left w:val="nil"/>
+              <w:bottom w:val="single" w:sz="4" w:space="0" w:color="auto"/>
+              <w:right w:val="nil"/>
+            </w:tcBorders>
+          </w:tcPr>
+          <w:p>
+            <w:pPr>
+              <w:jc w:val="center"/>
+              <w:rPr>
+                <w:rFonts w:ascii="Cambria" w:eastAsia="Times New Roman" w:hAnsi="Cambria"/>
+                <w:color w:val="000000"/>
+              </w:rPr>
+            </w:pPr>
           </w:p>
         </w:tc>
         <w:tc>
@@ -5140,6 +5614,7 @@
         <w:tc>
           <w:tcPr>
             <w:tcW w:w="5007" w:type="dxa"/>
+            <w:gridSpan w:val="2"/>
             <w:tcBorders>
               <w:top w:val="nil"/>
               <w:left w:val="nil"/>
@@ -5166,6 +5641,26 @@
               </w:rPr>
               <w:t>Comments</w:t>
             </w:r>
+          </w:p>
+        </w:tc>
+        <w:tc>
+          <w:tcPr>
+            <w:tcW w:w="349" w:type="dxa"/>
+            <w:tcBorders>
+              <w:top w:val="nil"/>
+              <w:left w:val="nil"/>
+              <w:bottom w:val="single" w:sz="8" w:space="0" w:color="auto"/>
+              <w:right w:val="nil"/>
+            </w:tcBorders>
+          </w:tcPr>
+          <w:p>
+            <w:pPr>
+              <w:jc w:val="center"/>
+              <w:rPr>
+                <w:rFonts w:ascii="Cambria" w:eastAsia="Times New Roman" w:hAnsi="Cambria"/>
+                <w:color w:val="000000"/>
+              </w:rPr>
+            </w:pPr>
           </w:p>
         </w:tc>
         <w:tc>
@@ -5266,6 +5761,19 @@
         <w:trPr>
           <w:trHeight w:val="320"/>
         </w:trPr>
+        <w:tc>
+          <w:tcPr>
+            <w:tcW w:w="349" w:type="dxa"/>
+            <w:gridSpan w:val="2"/>
+            <w:tcBorders>
+              <w:top w:val="single" w:sz="8" w:space="0" w:color="auto"/>
+              <w:left w:val="single" w:sz="8" w:space="0" w:color="auto"/>
+              <w:bottom w:val="single" w:sz="4" w:space="0" w:color="auto"/>
+              <w:right w:val="single" w:sz="4" w:space="0" w:color="000000"/>
+            </w:tcBorders>
+          </w:tcPr>
+          <w:p/>
+        </w:tc>
         <w:tc>
           <w:tcPr>
             <w:tcW w:w="5627" w:type="dxa"/>
@@ -5422,6 +5930,7 @@
         <w:tc>
           <w:tcPr>
             <w:tcW w:w="5007" w:type="dxa"/>
+            <w:gridSpan w:val="2"/>
             <w:tcBorders>
               <w:top w:val="nil"/>
               <w:left w:val="nil"/>
@@ -5447,6 +5956,26 @@
               </w:rPr>
               <w:t>Create Tests</w:t>
             </w:r>
+          </w:p>
+        </w:tc>
+        <w:tc>
+          <w:tcPr>
+            <w:tcW w:w="349" w:type="dxa"/>
+            <w:tcBorders>
+              <w:top w:val="nil"/>
+              <w:left w:val="nil"/>
+              <w:bottom w:val="single" w:sz="4" w:space="0" w:color="auto"/>
+              <w:right w:val="nil"/>
+            </w:tcBorders>
+          </w:tcPr>
+          <w:p>
+            <w:pPr>
+              <w:jc w:val="center"/>
+              <w:rPr>
+                <w:rFonts w:ascii="Cambria" w:eastAsia="Times New Roman" w:hAnsi="Cambria"/>
+                <w:color w:val="000000"/>
+              </w:rPr>
+            </w:pPr>
           </w:p>
         </w:tc>
         <w:tc>
@@ -5572,6 +6101,7 @@
         <w:tc>
           <w:tcPr>
             <w:tcW w:w="5007" w:type="dxa"/>
+            <w:gridSpan w:val="2"/>
             <w:tcBorders>
               <w:top w:val="nil"/>
               <w:left w:val="nil"/>
@@ -5606,6 +6136,26 @@
               <w:top w:val="nil"/>
               <w:left w:val="nil"/>
               <w:bottom w:val="single" w:sz="8" w:space="0" w:color="auto"/>
+              <w:right w:val="nil"/>
+            </w:tcBorders>
+          </w:tcPr>
+          <w:p>
+            <w:pPr>
+              <w:jc w:val="center"/>
+              <w:rPr>
+                <w:rFonts w:ascii="Cambria" w:eastAsia="Times New Roman" w:hAnsi="Cambria"/>
+                <w:color w:val="000000"/>
+              </w:rPr>
+            </w:pPr>
+          </w:p>
+        </w:tc>
+        <w:tc>
+          <w:tcPr>
+            <w:tcW w:w="349" w:type="dxa"/>
+            <w:tcBorders>
+              <w:top w:val="nil"/>
+              <w:left w:val="nil"/>
+              <w:bottom w:val="single" w:sz="8" w:space="0" w:color="auto"/>
               <w:right w:val="single" w:sz="4" w:space="0" w:color="auto"/>
             </w:tcBorders>
             <w:shd w:val="clear" w:color="auto" w:fill="auto"/>
@@ -5698,6 +6248,7 @@
       <w:pPr>
         <w:rPr>
           <w:rFonts w:ascii="Cambria" w:hAnsi="Cambria"/>
+          <w:lang w:val="ru-RU"/>
         </w:rPr>
       </w:pPr>
     </w:p>
@@ -5712,7 +6263,6 @@
         <w:rPr>
           <w:rFonts w:ascii="Cambria" w:hAnsi="Cambria"/>
         </w:rPr>
-        <w:lastRenderedPageBreak/>
         <w:t>Overall Arch and Design</w:t>
       </w:r>
     </w:p>
@@ -5725,39 +6275,21 @@
       <w:r>
         <w:rPr>
           <w:rFonts w:ascii="Cambria" w:hAnsi="Cambria"/>
-        </w:rPr>
-        <w:t xml:space="preserve">The system </w:t>
-      </w:r>
-      <w:r>
-        <w:rPr>
-          <w:rFonts w:ascii="Cambria" w:hAnsi="Cambria"/>
-        </w:rPr>
-        <w:t>utilizes</w:t>
-      </w:r>
-      <w:r>
-        <w:rPr>
-          <w:rFonts w:ascii="Cambria" w:hAnsi="Cambria"/>
-        </w:rPr>
-        <w:t xml:space="preserve"> the Client-Server Architectural Pattern.</w:t>
-      </w:r>
-    </w:p>
-    <w:p>
-      <w:pPr>
-        <w:jc w:val="center"/>
-        <w:rPr>
-          <w:rFonts w:ascii="Cambria" w:hAnsi="Cambria"/>
-        </w:rPr>
-      </w:pPr>
-      <w:r>
-        <w:rPr>
-          <w:rFonts w:ascii="Cambria" w:hAnsi="Cambria"/>
           <w:noProof/>
         </w:rPr>
         <w:drawing>
-          <wp:inline distT="0" distB="0" distL="0" distR="0" wp14:anchorId="6336230F" wp14:editId="65EA2646">
-            <wp:extent cx="5930900" cy="2525395"/>
-            <wp:effectExtent l="0" t="0" r="12700" b="0"/>
-            <wp:docPr id="5" name="Picture 5" descr="Untitled%20Diagram.png"/>
+          <wp:anchor distT="0" distB="0" distL="114300" distR="114300" simplePos="0" relativeHeight="251708416" behindDoc="0" locked="0" layoutInCell="1" allowOverlap="1" wp14:anchorId="181DC974" wp14:editId="37C66946">
+            <wp:simplePos x="0" y="0"/>
+            <wp:positionH relativeFrom="margin">
+              <wp:posOffset>-610235</wp:posOffset>
+            </wp:positionH>
+            <wp:positionV relativeFrom="margin">
+              <wp:posOffset>878840</wp:posOffset>
+            </wp:positionV>
+            <wp:extent cx="3342640" cy="1503680"/>
+            <wp:effectExtent l="0" t="0" r="10160" b="0"/>
+            <wp:wrapSquare wrapText="bothSides"/>
+            <wp:docPr id="22" name="Picture 22" descr="../../../../../../../../../../Downloads/Unti"/>
             <wp:cNvGraphicFramePr>
               <a:graphicFrameLocks xmlns:a="http://schemas.openxmlformats.org/drawingml/2006/main" noChangeAspect="1"/>
             </wp:cNvGraphicFramePr>
@@ -5765,7 +6297,7 @@
               <a:graphicData uri="http://schemas.openxmlformats.org/drawingml/2006/picture">
                 <pic:pic xmlns:pic="http://schemas.openxmlformats.org/drawingml/2006/picture">
                   <pic:nvPicPr>
-                    <pic:cNvPr id="0" name="Picture 4" descr="Untitled%20Diagram.png"/>
+                    <pic:cNvPr id="0" name="Picture 2" descr="../../../../../../../../../../Downloads/Unti"/>
                     <pic:cNvPicPr>
                       <a:picLocks noChangeAspect="1" noChangeArrowheads="1"/>
                     </pic:cNvPicPr>
@@ -5786,7 +6318,7 @@
                   <pic:spPr bwMode="auto">
                     <a:xfrm>
                       <a:off x="0" y="0"/>
-                      <a:ext cx="5930900" cy="2525395"/>
+                      <a:ext cx="3342640" cy="1503680"/>
                     </a:xfrm>
                     <a:prstGeom prst="rect">
                       <a:avLst/>
@@ -5799,16 +6331,367 @@
                 </pic:pic>
               </a:graphicData>
             </a:graphic>
-          </wp:inline>
+          </wp:anchor>
         </w:drawing>
       </w:r>
-    </w:p>
-    <w:p>
-      <w:pPr>
-        <w:rPr>
-          <w:rFonts w:ascii="Cambria" w:hAnsi="Cambria"/>
-        </w:rPr>
-      </w:pPr>
+      <w:r>
+        <w:rPr>
+          <w:rFonts w:ascii="Cambria" w:hAnsi="Cambria"/>
+          <w:noProof/>
+        </w:rPr>
+        <w:drawing>
+          <wp:anchor distT="0" distB="0" distL="114300" distR="114300" simplePos="0" relativeHeight="251709440" behindDoc="0" locked="0" layoutInCell="1" allowOverlap="1" wp14:anchorId="1A7C240C" wp14:editId="1B2FC063">
+            <wp:simplePos x="0" y="0"/>
+            <wp:positionH relativeFrom="margin">
+              <wp:posOffset>2893060</wp:posOffset>
+            </wp:positionH>
+            <wp:positionV relativeFrom="margin">
+              <wp:posOffset>771525</wp:posOffset>
+            </wp:positionV>
+            <wp:extent cx="3253740" cy="1884680"/>
+            <wp:effectExtent l="0" t="0" r="0" b="0"/>
+            <wp:wrapSquare wrapText="bothSides"/>
+            <wp:docPr id="21" name="Picture 21" descr="../../../../../../../../../../D"/>
+            <wp:cNvGraphicFramePr>
+              <a:graphicFrameLocks xmlns:a="http://schemas.openxmlformats.org/drawingml/2006/main" noChangeAspect="1"/>
+            </wp:cNvGraphicFramePr>
+            <a:graphic xmlns:a="http://schemas.openxmlformats.org/drawingml/2006/main">
+              <a:graphicData uri="http://schemas.openxmlformats.org/drawingml/2006/picture">
+                <pic:pic xmlns:pic="http://schemas.openxmlformats.org/drawingml/2006/picture">
+                  <pic:nvPicPr>
+                    <pic:cNvPr id="0" name="Picture 1" descr="../../../../../../../../../../D"/>
+                    <pic:cNvPicPr>
+                      <a:picLocks noChangeAspect="1" noChangeArrowheads="1"/>
+                    </pic:cNvPicPr>
+                  </pic:nvPicPr>
+                  <pic:blipFill rotWithShape="1">
+                    <a:blip r:embed="rId25">
+                      <a:extLst>
+                        <a:ext uri="{28A0092B-C50C-407E-A947-70E740481C1C}">
+                          <a14:useLocalDpi xmlns:a14="http://schemas.microsoft.com/office/drawing/2010/main" val="0"/>
+                        </a:ext>
+                      </a:extLst>
+                    </a:blip>
+                    <a:srcRect l="11360" t="29606" r="9998" b="9697"/>
+                    <a:stretch/>
+                  </pic:blipFill>
+                  <pic:spPr bwMode="auto">
+                    <a:xfrm>
+                      <a:off x="0" y="0"/>
+                      <a:ext cx="3253740" cy="1884680"/>
+                    </a:xfrm>
+                    <a:prstGeom prst="rect">
+                      <a:avLst/>
+                    </a:prstGeom>
+                    <a:noFill/>
+                    <a:ln>
+                      <a:noFill/>
+                    </a:ln>
+                    <a:extLst>
+                      <a:ext uri="{53640926-AAD7-44D8-BBD7-CCE9431645EC}">
+                        <a14:shadowObscured xmlns:a14="http://schemas.microsoft.com/office/drawing/2010/main"/>
+                      </a:ext>
+                    </a:extLst>
+                  </pic:spPr>
+                </pic:pic>
+              </a:graphicData>
+            </a:graphic>
+          </wp:anchor>
+        </w:drawing>
+      </w:r>
+      <w:r>
+        <w:rPr>
+          <w:rFonts w:ascii="Cambria" w:hAnsi="Cambria"/>
+        </w:rPr>
+        <w:t xml:space="preserve">The system </w:t>
+      </w:r>
+      <w:r>
+        <w:rPr>
+          <w:rFonts w:ascii="Cambria" w:hAnsi="Cambria"/>
+        </w:rPr>
+        <w:t>utilizes</w:t>
+      </w:r>
+      <w:r>
+        <w:rPr>
+          <w:rFonts w:ascii="Cambria" w:hAnsi="Cambria"/>
+        </w:rPr>
+        <w:t xml:space="preserve"> the Client-Server Architectural Pattern.</w:t>
+      </w:r>
+    </w:p>
+    <w:p>
+      <w:pPr>
+        <w:keepNext/>
+        <w:ind w:left="-567" w:right="-575"/>
+      </w:pPr>
+      <w:r>
+        <w:rPr>
+          <w:noProof/>
+        </w:rPr>
+        <mc:AlternateContent>
+          <mc:Choice Requires="wps">
+            <w:drawing>
+              <wp:anchor distT="0" distB="0" distL="114300" distR="114300" simplePos="0" relativeHeight="251713536" behindDoc="0" locked="0" layoutInCell="1" allowOverlap="1" wp14:anchorId="10E827B4" wp14:editId="040E8869">
+                <wp:simplePos x="0" y="0"/>
+                <wp:positionH relativeFrom="column">
+                  <wp:posOffset>2745105</wp:posOffset>
+                </wp:positionH>
+                <wp:positionV relativeFrom="paragraph">
+                  <wp:posOffset>1960880</wp:posOffset>
+                </wp:positionV>
+                <wp:extent cx="3342640" cy="258445"/>
+                <wp:effectExtent l="0" t="0" r="0" b="0"/>
+                <wp:wrapSquare wrapText="bothSides"/>
+                <wp:docPr id="24" name="Text Box 24"/>
+                <wp:cNvGraphicFramePr/>
+                <a:graphic xmlns:a="http://schemas.openxmlformats.org/drawingml/2006/main">
+                  <a:graphicData uri="http://schemas.microsoft.com/office/word/2010/wordprocessingShape">
+                    <wps:wsp>
+                      <wps:cNvSpPr txBox="1"/>
+                      <wps:spPr>
+                        <a:xfrm>
+                          <a:off x="0" y="0"/>
+                          <a:ext cx="3342640" cy="258445"/>
+                        </a:xfrm>
+                        <a:prstGeom prst="rect">
+                          <a:avLst/>
+                        </a:prstGeom>
+                        <a:solidFill>
+                          <a:prstClr val="white"/>
+                        </a:solidFill>
+                        <a:ln>
+                          <a:noFill/>
+                        </a:ln>
+                        <a:effectLst/>
+                      </wps:spPr>
+                      <wps:txbx>
+                        <w:txbxContent>
+                          <w:p>
+                            <w:pPr>
+                              <w:pStyle w:val="Caption"/>
+                              <w:jc w:val="center"/>
+                              <w:rPr>
+                                <w:rFonts w:ascii="Cambria" w:hAnsi="Cambria"/>
+                                <w:noProof/>
+                              </w:rPr>
+                            </w:pPr>
+                            <w:r>
+                              <w:t>Figure</w:t>
+                            </w:r>
+                            <w:r>
+                              <w:t xml:space="preserve"> 2</w:t>
+                            </w:r>
+                            <w:r>
+                              <w:t xml:space="preserve">. </w:t>
+                            </w:r>
+                            <w:r>
+                              <w:t xml:space="preserve"> Class </w:t>
+                            </w:r>
+                            <w:r>
+                              <w:t>diagram.</w:t>
+                            </w:r>
+                          </w:p>
+                        </w:txbxContent>
+                      </wps:txbx>
+                      <wps:bodyPr rot="0" spcFirstLastPara="0" vertOverflow="overflow" horzOverflow="overflow" vert="horz" wrap="square" lIns="0" tIns="0" rIns="0" bIns="0" numCol="1" spcCol="0" rtlCol="0" fromWordArt="0" anchor="t" anchorCtr="0" forceAA="0" compatLnSpc="1">
+                        <a:prstTxWarp prst="textNoShape">
+                          <a:avLst/>
+                        </a:prstTxWarp>
+                        <a:spAutoFit/>
+                      </wps:bodyPr>
+                    </wps:wsp>
+                  </a:graphicData>
+                </a:graphic>
+              </wp:anchor>
+            </w:drawing>
+          </mc:Choice>
+          <mc:Fallback>
+            <w:pict>
+              <v:shapetype w14:anchorId="10E827B4" id="_x0000_t202" coordsize="21600,21600" o:spt="202" path="m0,0l0,21600,21600,21600,21600,0xe">
+                <v:stroke joinstyle="miter"/>
+                <v:path gradientshapeok="t" o:connecttype="rect"/>
+              </v:shapetype>
+              <v:shape id="Text Box 24" o:spid="_x0000_s1026" type="#_x0000_t202" style="position:absolute;left:0;text-align:left;margin-left:216.15pt;margin-top:154.4pt;width:263.2pt;height:20.35pt;z-index:251713536;visibility:visible;mso-wrap-style:square;mso-wrap-distance-left:9pt;mso-wrap-distance-top:0;mso-wrap-distance-right:9pt;mso-wrap-distance-bottom:0;mso-position-horizontal:absolute;mso-position-horizontal-relative:text;mso-position-vertical:absolute;mso-position-vertical-relative:text;v-text-anchor:top" o:gfxdata="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" stroked="f">
+                <v:textbox style="mso-fit-shape-to-text:t" inset="0,0,0,0">
+                  <w:txbxContent>
+                    <w:p>
+                      <w:pPr>
+                        <w:pStyle w:val="Caption"/>
+                        <w:jc w:val="center"/>
+                        <w:rPr>
+                          <w:rFonts w:ascii="Cambria" w:hAnsi="Cambria"/>
+                          <w:noProof/>
+                        </w:rPr>
+                      </w:pPr>
+                      <w:r>
+                        <w:t>Figure</w:t>
+                      </w:r>
+                      <w:r>
+                        <w:t xml:space="preserve"> 2</w:t>
+                      </w:r>
+                      <w:r>
+                        <w:t xml:space="preserve">. </w:t>
+                      </w:r>
+                      <w:r>
+                        <w:t xml:space="preserve"> Class </w:t>
+                      </w:r>
+                      <w:r>
+                        <w:t>diagram.</w:t>
+                      </w:r>
+                    </w:p>
+                  </w:txbxContent>
+                </v:textbox>
+                <w10:wrap type="square"/>
+              </v:shape>
+            </w:pict>
+          </mc:Fallback>
+        </mc:AlternateContent>
+      </w:r>
+      <w:r>
+        <w:rPr>
+          <w:noProof/>
+        </w:rPr>
+        <mc:AlternateContent>
+          <mc:Choice Requires="wps">
+            <w:drawing>
+              <wp:anchor distT="0" distB="0" distL="114300" distR="114300" simplePos="0" relativeHeight="251711488" behindDoc="0" locked="0" layoutInCell="1" allowOverlap="1" wp14:anchorId="54C9278B" wp14:editId="3C7EBC4A">
+                <wp:simplePos x="0" y="0"/>
+                <wp:positionH relativeFrom="column">
+                  <wp:posOffset>-610235</wp:posOffset>
+                </wp:positionH>
+                <wp:positionV relativeFrom="paragraph">
+                  <wp:posOffset>1847850</wp:posOffset>
+                </wp:positionV>
+                <wp:extent cx="3342640" cy="258445"/>
+                <wp:effectExtent l="0" t="0" r="0" b="0"/>
+                <wp:wrapSquare wrapText="bothSides"/>
+                <wp:docPr id="23" name="Text Box 23"/>
+                <wp:cNvGraphicFramePr/>
+                <a:graphic xmlns:a="http://schemas.openxmlformats.org/drawingml/2006/main">
+                  <a:graphicData uri="http://schemas.microsoft.com/office/word/2010/wordprocessingShape">
+                    <wps:wsp>
+                      <wps:cNvSpPr txBox="1"/>
+                      <wps:spPr>
+                        <a:xfrm>
+                          <a:off x="0" y="0"/>
+                          <a:ext cx="3342640" cy="258445"/>
+                        </a:xfrm>
+                        <a:prstGeom prst="rect">
+                          <a:avLst/>
+                        </a:prstGeom>
+                        <a:solidFill>
+                          <a:prstClr val="white"/>
+                        </a:solidFill>
+                        <a:ln>
+                          <a:noFill/>
+                        </a:ln>
+                        <a:effectLst/>
+                      </wps:spPr>
+                      <wps:txbx>
+                        <w:txbxContent>
+                          <w:p>
+                            <w:pPr>
+                              <w:pStyle w:val="Caption"/>
+                              <w:jc w:val="center"/>
+                              <w:rPr>
+                                <w:rFonts w:ascii="Cambria" w:hAnsi="Cambria"/>
+                                <w:noProof/>
+                              </w:rPr>
+                            </w:pPr>
+                            <w:r>
+                              <w:t xml:space="preserve">Figure </w:t>
+                            </w:r>
+                            <w:r>
+                              <w:fldChar w:fldCharType="begin"/>
+                            </w:r>
+                            <w:r>
+                              <w:instrText xml:space="preserve"> SEQ Figure \* ARABIC </w:instrText>
+                            </w:r>
+                            <w:r>
+                              <w:fldChar w:fldCharType="separate"/>
+                            </w:r>
+                            <w:r>
+                              <w:rPr>
+                                <w:noProof/>
+                              </w:rPr>
+                              <w:t>1</w:t>
+                            </w:r>
+                            <w:r>
+                              <w:fldChar w:fldCharType="end"/>
+                            </w:r>
+                            <w:r>
+                              <w:t xml:space="preserve">. </w:t>
+                            </w:r>
+                            <w:r>
+                              <w:t xml:space="preserve"> Logical block diagram.</w:t>
+                            </w:r>
+                          </w:p>
+                        </w:txbxContent>
+                      </wps:txbx>
+                      <wps:bodyPr rot="0" spcFirstLastPara="0" vertOverflow="overflow" horzOverflow="overflow" vert="horz" wrap="square" lIns="0" tIns="0" rIns="0" bIns="0" numCol="1" spcCol="0" rtlCol="0" fromWordArt="0" anchor="t" anchorCtr="0" forceAA="0" compatLnSpc="1">
+                        <a:prstTxWarp prst="textNoShape">
+                          <a:avLst/>
+                        </a:prstTxWarp>
+                        <a:spAutoFit/>
+                      </wps:bodyPr>
+                    </wps:wsp>
+                  </a:graphicData>
+                </a:graphic>
+              </wp:anchor>
+            </w:drawing>
+          </mc:Choice>
+          <mc:Fallback>
+            <w:pict>
+              <v:shape w14:anchorId="54C9278B" id="Text Box 23" o:spid="_x0000_s1027" type="#_x0000_t202" style="position:absolute;left:0;text-align:left;margin-left:-48.05pt;margin-top:145.5pt;width:263.2pt;height:20.35pt;z-index:251711488;visibility:visible;mso-wrap-style:square;mso-wrap-distance-left:9pt;mso-wrap-distance-top:0;mso-wrap-distance-right:9pt;mso-wrap-distance-bottom:0;mso-position-horizontal:absolute;mso-position-horizontal-relative:text;mso-position-vertical:absolute;mso-position-vertical-relative:text;v-text-anchor:top" o:gfxdata="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" stroked="f">
+                <v:textbox style="mso-fit-shape-to-text:t" inset="0,0,0,0">
+                  <w:txbxContent>
+                    <w:p>
+                      <w:pPr>
+                        <w:pStyle w:val="Caption"/>
+                        <w:jc w:val="center"/>
+                        <w:rPr>
+                          <w:rFonts w:ascii="Cambria" w:hAnsi="Cambria"/>
+                          <w:noProof/>
+                        </w:rPr>
+                      </w:pPr>
+                      <w:r>
+                        <w:t xml:space="preserve">Figure </w:t>
+                      </w:r>
+                      <w:r>
+                        <w:fldChar w:fldCharType="begin"/>
+                      </w:r>
+                      <w:r>
+                        <w:instrText xml:space="preserve"> SEQ Figure \* ARABIC </w:instrText>
+                      </w:r>
+                      <w:r>
+                        <w:fldChar w:fldCharType="separate"/>
+                      </w:r>
+                      <w:r>
+                        <w:rPr>
+                          <w:noProof/>
+                        </w:rPr>
+                        <w:t>1</w:t>
+                      </w:r>
+                      <w:r>
+                        <w:fldChar w:fldCharType="end"/>
+                      </w:r>
+                      <w:r>
+                        <w:t xml:space="preserve">. </w:t>
+                      </w:r>
+                      <w:r>
+                        <w:t xml:space="preserve"> Logical block diagram.</w:t>
+                      </w:r>
+                    </w:p>
+                  </w:txbxContent>
+                </v:textbox>
+                <w10:wrap type="square"/>
+              </v:shape>
+            </w:pict>
+          </mc:Fallback>
+        </mc:AlternateContent>
+      </w:r>
+      <w:r>
+        <w:t xml:space="preserve"> </w:t>
+      </w:r>
     </w:p>
     <w:p>
       <w:pPr>
@@ -5823,6 +6706,8 @@
         </w:rPr>
         <w:t>Infrastructure</w:t>
       </w:r>
+      <w:bookmarkStart w:id="0" w:name="_GoBack"/>
+      <w:bookmarkEnd w:id="0"/>
     </w:p>
     <w:p>
       <w:pPr>
@@ -5865,7 +6750,7 @@
         </w:rPr>
         <w:t>(</w:t>
       </w:r>
-      <w:hyperlink r:id="rId25" w:history="1">
+      <w:hyperlink r:id="rId26" w:history="1">
         <w:r>
           <w:rPr>
             <w:rStyle w:val="Hyperlink"/>
@@ -5916,7 +6801,7 @@
         </w:rPr>
         <w:t>Composer (</w:t>
       </w:r>
-      <w:hyperlink r:id="rId26">
+      <w:hyperlink r:id="rId27">
         <w:r>
           <w:rPr>
             <w:rFonts w:ascii="Cambria" w:eastAsia="Cambria" w:hAnsi="Cambria" w:cs="Cambria"/>
@@ -6036,7 +6921,7 @@
         </w:rPr>
         <w:t>Amazon Web Services (AWS) (</w:t>
       </w:r>
-      <w:hyperlink r:id="rId27">
+      <w:hyperlink r:id="rId28">
         <w:r>
           <w:rPr>
             <w:rFonts w:ascii="Cambria" w:eastAsia="Cambria" w:hAnsi="Cambria" w:cs="Cambria"/>
@@ -6132,7 +7017,7 @@
         </w:rPr>
         <w:t xml:space="preserve"> (</w:t>
       </w:r>
-      <w:hyperlink r:id="rId28" w:history="1">
+      <w:hyperlink r:id="rId29" w:history="1">
         <w:r>
           <w:rPr>
             <w:rStyle w:val="Hyperlink"/>
@@ -6171,7 +7056,7 @@
         </w:rPr>
         <w:t xml:space="preserve"> (</w:t>
       </w:r>
-      <w:hyperlink r:id="rId29" w:history="1">
+      <w:hyperlink r:id="rId30" w:history="1">
         <w:r>
           <w:rPr>
             <w:rStyle w:val="Hyperlink"/>
@@ -6210,7 +7095,7 @@
         </w:rPr>
         <w:t xml:space="preserve"> (</w:t>
       </w:r>
-      <w:hyperlink r:id="rId30" w:history="1">
+      <w:hyperlink r:id="rId31" w:history="1">
         <w:r>
           <w:rPr>
             <w:rStyle w:val="Hyperlink"/>
@@ -6263,7 +7148,7 @@
         </w:rPr>
         <w:t xml:space="preserve"> (</w:t>
       </w:r>
-      <w:hyperlink r:id="rId31" w:history="1">
+      <w:hyperlink r:id="rId32" w:history="1">
         <w:r>
           <w:rPr>
             <w:rStyle w:val="Hyperlink"/>
@@ -6311,7 +7196,7 @@
         </w:rPr>
         <w:t xml:space="preserve"> (</w:t>
       </w:r>
-      <w:hyperlink r:id="rId32" w:history="1">
+      <w:hyperlink r:id="rId33" w:history="1">
         <w:r>
           <w:rPr>
             <w:rStyle w:val="Hyperlink"/>
@@ -6352,7 +7237,7 @@
         </w:rPr>
         <w:t>Bootstrap (</w:t>
       </w:r>
-      <w:hyperlink r:id="rId33" w:history="1">
+      <w:hyperlink r:id="rId34" w:history="1">
         <w:r>
           <w:rPr>
             <w:rStyle w:val="Hyperlink"/>
@@ -6393,7 +7278,7 @@
         </w:rPr>
         <w:t>Github.js (</w:t>
       </w:r>
-      <w:hyperlink r:id="rId34" w:history="1">
+      <w:hyperlink r:id="rId35" w:history="1">
         <w:r>
           <w:rPr>
             <w:rStyle w:val="Hyperlink"/>
@@ -6487,37 +7372,37 @@
           <w:rFonts w:ascii="Cambria" w:hAnsi="Cambria"/>
           <w:u w:val="single"/>
         </w:rPr>
+        <w:t>Continuous Integration</w:t>
+      </w:r>
+      <w:r>
+        <w:rPr>
+          <w:rFonts w:ascii="Cambria" w:hAnsi="Cambria"/>
+          <w:u w:val="single"/>
+        </w:rPr>
+        <w:t xml:space="preserve"> environment</w:t>
+      </w:r>
+      <w:r>
+        <w:rPr>
+          <w:rFonts w:ascii="Cambria" w:hAnsi="Cambria"/>
+          <w:u w:val="single"/>
+        </w:rPr>
+        <w:t xml:space="preserve">: </w:t>
+      </w:r>
+    </w:p>
+    <w:p>
+      <w:pPr>
+        <w:rPr>
+          <w:rFonts w:ascii="Cambria" w:hAnsi="Cambria"/>
+        </w:rPr>
+      </w:pPr>
+      <w:r>
+        <w:rPr>
+          <w:rFonts w:ascii="Cambria" w:hAnsi="Cambria"/>
+        </w:rPr>
         <w:lastRenderedPageBreak/>
-        <w:t>Continuous Integration</w:t>
-      </w:r>
-      <w:r>
-        <w:rPr>
-          <w:rFonts w:ascii="Cambria" w:hAnsi="Cambria"/>
-          <w:u w:val="single"/>
-        </w:rPr>
-        <w:t xml:space="preserve"> environment</w:t>
-      </w:r>
-      <w:r>
-        <w:rPr>
-          <w:rFonts w:ascii="Cambria" w:hAnsi="Cambria"/>
-          <w:u w:val="single"/>
-        </w:rPr>
-        <w:t xml:space="preserve">: </w:t>
-      </w:r>
-    </w:p>
-    <w:p>
-      <w:pPr>
-        <w:rPr>
-          <w:rFonts w:ascii="Cambria" w:hAnsi="Cambria"/>
-        </w:rPr>
-      </w:pPr>
-      <w:r>
-        <w:rPr>
-          <w:rFonts w:ascii="Cambria" w:hAnsi="Cambria"/>
-        </w:rPr>
         <w:t>Travis CI (</w:t>
       </w:r>
-      <w:hyperlink r:id="rId35" w:history="1">
+      <w:hyperlink r:id="rId36" w:history="1">
         <w:r>
           <w:rPr>
             <w:rStyle w:val="Hyperlink"/>
@@ -6567,7 +7452,7 @@
         </w:rPr>
         <w:t xml:space="preserve"> </w:t>
       </w:r>
-      <w:hyperlink r:id="rId36" w:history="1">
+      <w:hyperlink r:id="rId37" w:history="1">
         <w:r>
           <w:rPr>
             <w:rStyle w:val="Hyperlink"/>
@@ -6589,7 +7474,7 @@
         </w:rPr>
         <w:t>Tests run via node.js (</w:t>
       </w:r>
-      <w:hyperlink r:id="rId37" w:history="1">
+      <w:hyperlink r:id="rId38" w:history="1">
         <w:r>
           <w:rPr>
             <w:rStyle w:val="Hyperlink"/>
@@ -6624,7 +7509,7 @@
         </w:rPr>
         <w:t>for Integration tests, we use Mocha(</w:t>
       </w:r>
-      <w:hyperlink r:id="rId38" w:history="1">
+      <w:hyperlink r:id="rId39" w:history="1">
         <w:r>
           <w:rPr>
             <w:rStyle w:val="Hyperlink"/>
@@ -6647,7 +7532,7 @@
         </w:rPr>
         <w:t>Selenium(</w:t>
       </w:r>
-      <w:hyperlink r:id="rId39" w:history="1">
+      <w:hyperlink r:id="rId40" w:history="1">
         <w:r>
           <w:rPr>
             <w:rStyle w:val="Hyperlink"/>
@@ -6697,7 +7582,7 @@
         </w:rPr>
         <w:t xml:space="preserve"> (</w:t>
       </w:r>
-      <w:hyperlink r:id="rId40" w:history="1">
+      <w:hyperlink r:id="rId41" w:history="1">
         <w:r>
           <w:rPr>
             <w:rStyle w:val="Hyperlink"/>
@@ -6741,7 +7626,7 @@
         </w:rPr>
         <w:t xml:space="preserve"> (</w:t>
       </w:r>
-      <w:hyperlink r:id="rId41" w:history="1">
+      <w:hyperlink r:id="rId42" w:history="1">
         <w:r>
           <w:rPr>
             <w:rStyle w:val="Hyperlink"/>
@@ -6757,7 +7642,7 @@
           <w:rFonts w:ascii="Cambria" w:hAnsi="Cambria"/>
         </w:rPr>
       </w:pPr>
-      <w:hyperlink r:id="rId42" w:history="1">
+      <w:hyperlink r:id="rId43" w:history="1">
         <w:r>
           <w:rPr>
             <w:rStyle w:val="Hyperlink"/>
@@ -6799,7 +7684,7 @@
         </w:rPr>
         <w:t>The code conventions of the Java programming language were followed: (</w:t>
       </w:r>
-      <w:hyperlink r:id="rId43" w:history="1">
+      <w:hyperlink r:id="rId44" w:history="1">
         <w:r>
           <w:rPr>
             <w:rStyle w:val="Hyperlink"/>
@@ -6924,7 +7809,7 @@
               </w:rPr>
               <w:t xml:space="preserve">/repo.js  </w:t>
             </w:r>
-            <w:hyperlink r:id="rId44">
+            <w:hyperlink r:id="rId45">
               <w:r>
                 <w:rPr>
                   <w:rFonts w:ascii="Cambria" w:eastAsia="Cambria" w:hAnsi="Cambria" w:cs="Cambria"/>
@@ -7009,7 +7894,7 @@
                 <w:rFonts w:ascii="Cambria" w:eastAsia="Cambria" w:hAnsi="Cambria" w:cs="Cambria"/>
               </w:rPr>
             </w:pPr>
-            <w:hyperlink r:id="rId45" w:history="1">
+            <w:hyperlink r:id="rId46" w:history="1">
               <w:r>
                 <w:rPr>
                   <w:rStyle w:val="Hyperlink"/>
@@ -7073,7 +7958,7 @@
                 <w:rFonts w:ascii="Cambria" w:eastAsia="Cambria" w:hAnsi="Cambria" w:cs="Cambria"/>
               </w:rPr>
             </w:pPr>
-            <w:hyperlink r:id="rId46" w:history="1">
+            <w:hyperlink r:id="rId47" w:history="1">
               <w:r>
                 <w:rPr>
                   <w:rStyle w:val="Hyperlink"/>
@@ -7163,7 +8048,7 @@
                 <w:rFonts w:ascii="Cambria" w:eastAsia="Cambria" w:hAnsi="Cambria" w:cs="Cambria"/>
               </w:rPr>
             </w:pPr>
-            <w:hyperlink r:id="rId47" w:history="1">
+            <w:hyperlink r:id="rId48" w:history="1">
               <w:r>
                 <w:rPr>
                   <w:rStyle w:val="Hyperlink"/>
@@ -7239,7 +8124,7 @@
                 <w:rFonts w:ascii="Cambria" w:eastAsia="Cambria" w:hAnsi="Cambria" w:cs="Cambria"/>
               </w:rPr>
             </w:pPr>
-            <w:hyperlink r:id="rId48" w:history="1">
+            <w:hyperlink r:id="rId49" w:history="1">
               <w:r>
                 <w:rPr>
                   <w:rStyle w:val="Hyperlink"/>
@@ -7322,6 +8207,15 @@
         </w:rPr>
         <w:t>)</w:t>
       </w:r>
+    </w:p>
+    <w:p>
+      <w:pPr>
+        <w:rPr>
+          <w:rFonts w:ascii="Cambria" w:hAnsi="Cambria"/>
+          <w:b/>
+          <w:u w:val="single"/>
+        </w:rPr>
+      </w:pPr>
     </w:p>
     <w:tbl>
       <w:tblPr>
@@ -7811,7 +8705,7 @@
         </w:rPr>
         <w:t>(</w:t>
       </w:r>
-      <w:hyperlink r:id="rId49" w:history="1">
+      <w:hyperlink r:id="rId50" w:history="1">
         <w:r>
           <w:rPr>
             <w:rStyle w:val="Hyperlink"/>
@@ -7819,13 +8713,27 @@
           </w:rPr>
           <w:t>https://github.com/abhandal/SOEN341-G4/blob/master/test/unit/test.html</w:t>
         </w:r>
+        <w:r>
+          <w:rPr>
+            <w:rStyle w:val="Hyperlink"/>
+            <w:rFonts w:ascii="Cambria" w:eastAsia="Cambria" w:hAnsi="Cambria" w:cs="Cambria"/>
+          </w:rPr>
+          <w:t>)</w:t>
+        </w:r>
       </w:hyperlink>
       <w:r>
         <w:rPr>
           <w:rFonts w:ascii="Cambria" w:eastAsia="Cambria" w:hAnsi="Cambria" w:cs="Cambria"/>
         </w:rPr>
-        <w:t xml:space="preserve">) </w:t>
-      </w:r>
+        <w:t xml:space="preserve"> </w:t>
+      </w:r>
+    </w:p>
+    <w:p>
+      <w:pPr>
+        <w:rPr>
+          <w:rFonts w:ascii="Cambria" w:eastAsia="Cambria" w:hAnsi="Cambria" w:cs="Cambria"/>
+        </w:rPr>
+      </w:pPr>
     </w:p>
     <w:tbl>
       <w:tblPr>
@@ -8259,6 +9167,7 @@
         <w:rPr>
           <w:rFonts w:ascii="Cambria" w:eastAsia="Cambria" w:hAnsi="Cambria" w:cs="Cambria"/>
           <w:b/>
+          <w:color w:val="000000"/>
           <w:highlight w:val="white"/>
           <w:u w:val="single"/>
         </w:rPr>
@@ -8293,6 +9202,17 @@
         </w:rPr>
         <w:t>tests.</w:t>
       </w:r>
+    </w:p>
+    <w:p>
+      <w:pPr>
+        <w:rPr>
+          <w:rFonts w:ascii="Cambria" w:eastAsia="Cambria" w:hAnsi="Cambria" w:cs="Cambria"/>
+          <w:b/>
+          <w:highlight w:val="white"/>
+          <w:u w:val="single"/>
+          <w:lang w:val="ru-RU"/>
+        </w:rPr>
+      </w:pPr>
     </w:p>
     <w:tbl>
       <w:tblPr>
@@ -8387,7 +9307,7 @@
                 <w:highlight w:val="white"/>
               </w:rPr>
             </w:pPr>
-            <w:hyperlink r:id="rId50" w:history="1">
+            <w:hyperlink r:id="rId51" w:history="1">
               <w:r>
                 <w:rPr>
                   <w:rStyle w:val="Hyperlink"/>
@@ -8456,7 +9376,7 @@
                 <w:highlight w:val="white"/>
               </w:rPr>
             </w:pPr>
-            <w:hyperlink r:id="rId51" w:history="1">
+            <w:hyperlink r:id="rId52" w:history="1">
               <w:r>
                 <w:rPr>
                   <w:rStyle w:val="Hyperlink"/>
@@ -8525,7 +9445,7 @@
                 <w:highlight w:val="white"/>
               </w:rPr>
             </w:pPr>
-            <w:hyperlink r:id="rId52" w:history="1">
+            <w:hyperlink r:id="rId53" w:history="1">
               <w:r>
                 <w:rPr>
                   <w:rStyle w:val="Hyperlink"/>
@@ -8594,7 +9514,7 @@
                 <w:highlight w:val="white"/>
               </w:rPr>
             </w:pPr>
-            <w:hyperlink r:id="rId53" w:history="1">
+            <w:hyperlink r:id="rId54" w:history="1">
               <w:r>
                 <w:rPr>
                   <w:rStyle w:val="Hyperlink"/>
@@ -8660,7 +9580,7 @@
                 <w:rFonts w:ascii="Cambria" w:eastAsia="Cambria" w:hAnsi="Cambria" w:cs="Cambria"/>
               </w:rPr>
             </w:pPr>
-            <w:hyperlink r:id="rId54" w:history="1">
+            <w:hyperlink r:id="rId55" w:history="1">
               <w:r>
                 <w:rPr>
                   <w:rStyle w:val="Hyperlink"/>
@@ -8705,8 +9625,6 @@
           <w:rFonts w:ascii="Cambria" w:hAnsi="Cambria"/>
         </w:rPr>
       </w:pPr>
-      <w:bookmarkStart w:id="0" w:name="_GoBack"/>
-      <w:bookmarkEnd w:id="0"/>
     </w:p>
     <w:p>
       <w:pPr>
@@ -8836,11 +9754,7 @@
           </mc:Choice>
           <mc:Fallback>
             <w:pict>
-              <v:shapetype w14:anchorId="2B0C6609" id="_x0000_t202" coordsize="21600,21600" o:spt="202" path="m0,0l0,21600,21600,21600,21600,0xe">
-                <v:stroke joinstyle="miter"/>
-                <v:path gradientshapeok="t" o:connecttype="rect"/>
-              </v:shapetype>
-              <v:shape id="Text Box 1" o:spid="_x0000_s1026" type="#_x0000_t202" style="position:absolute;left:0;text-align:left;margin-left:-24.05pt;margin-top:205.55pt;width:110.85pt;height:30.7pt;z-index:251691008;visibility:visible;mso-wrap-style:square;mso-wrap-distance-left:9pt;mso-wrap-distance-top:0;mso-wrap-distance-right:9pt;mso-wrap-distance-bottom:0;mso-position-horizontal:absolute;mso-position-horizontal-relative:text;mso-position-vertical:absolute;mso-position-vertical-relative:text;v-text-anchor:top" o:gfxdata="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" stroked="f">
+              <v:shape w14:anchorId="2B0C6609" id="Text Box 1" o:spid="_x0000_s1028" type="#_x0000_t202" style="position:absolute;left:0;text-align:left;margin-left:-24.05pt;margin-top:205.55pt;width:110.85pt;height:30.7pt;z-index:251691008;visibility:visible;mso-wrap-style:square;mso-wrap-distance-left:9pt;mso-wrap-distance-top:0;mso-wrap-distance-right:9pt;mso-wrap-distance-bottom:0;mso-position-horizontal:absolute;mso-position-horizontal-relative:text;mso-position-vertical:absolute;mso-position-vertical-relative:text;v-text-anchor:top" o:gfxdata="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" stroked="f">
                 <v:textbox style="mso-fit-shape-to-text:t" inset="0,0,0,0">
                   <w:txbxContent>
                     <w:p>
@@ -8922,7 +9836,7 @@
                     </pic:cNvPicPr>
                   </pic:nvPicPr>
                   <pic:blipFill rotWithShape="1">
-                    <a:blip r:embed="rId55" cstate="print">
+                    <a:blip r:embed="rId56" cstate="print">
                       <a:extLst>
                         <a:ext uri="{28A0092B-C50C-407E-A947-70E740481C1C}">
                           <a14:useLocalDpi xmlns:a14="http://schemas.microsoft.com/office/drawing/2010/main" val="0"/>
@@ -9076,7 +9990,7 @@
           </mc:Choice>
           <mc:Fallback>
             <w:pict>
-              <v:shape w14:anchorId="2BA82D29" id="Text Box 2" o:spid="_x0000_s1027" type="#_x0000_t202" style="position:absolute;left:0;text-align:left;margin-left:102pt;margin-top:192.85pt;width:179.35pt;height:20.35pt;z-index:251693056;visibility:visible;mso-wrap-style:square;mso-wrap-distance-left:9pt;mso-wrap-distance-top:0;mso-wrap-distance-right:9pt;mso-wrap-distance-bottom:0;mso-position-horizontal:absolute;mso-position-horizontal-relative:text;mso-position-vertical:absolute;mso-position-vertical-relative:text;v-text-anchor:top" o:gfxdata="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" stroked="f">
+              <v:shape w14:anchorId="2BA82D29" id="Text Box 2" o:spid="_x0000_s1029" type="#_x0000_t202" style="position:absolute;left:0;text-align:left;margin-left:102pt;margin-top:192.85pt;width:179.35pt;height:20.35pt;z-index:251693056;visibility:visible;mso-wrap-style:square;mso-wrap-distance-left:9pt;mso-wrap-distance-top:0;mso-wrap-distance-right:9pt;mso-wrap-distance-bottom:0;mso-position-horizontal:absolute;mso-position-horizontal-relative:text;mso-position-vertical:absolute;mso-position-vertical-relative:text;v-text-anchor:top" o:gfxdata="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" stroked="f">
                 <v:textbox style="mso-fit-shape-to-text:t" inset="0,0,0,0">
                   <w:txbxContent>
                     <w:p>
@@ -9152,7 +10066,7 @@
                     </pic:cNvPicPr>
                   </pic:nvPicPr>
                   <pic:blipFill rotWithShape="1">
-                    <a:blip r:embed="rId56" cstate="print">
+                    <a:blip r:embed="rId57" cstate="print">
                       <a:extLst>
                         <a:ext uri="{28A0092B-C50C-407E-A947-70E740481C1C}">
                           <a14:useLocalDpi xmlns:a14="http://schemas.microsoft.com/office/drawing/2010/main" val="0"/>
@@ -9499,7 +10413,7 @@
           </mc:Choice>
           <mc:Fallback>
             <w:pict>
-              <v:shape w14:anchorId="6358BB3D" id="Text Box 9" o:spid="_x0000_s1028" type="#_x0000_t202" style="position:absolute;left:0;text-align:left;margin-left:-24.2pt;margin-top:157.65pt;width:236.5pt;height:20.35pt;z-index:251695104;visibility:visible;mso-wrap-style:square;mso-wrap-distance-left:9pt;mso-wrap-distance-top:0;mso-wrap-distance-right:9pt;mso-wrap-distance-bottom:0;mso-position-horizontal:absolute;mso-position-horizontal-relative:text;mso-position-vertical:absolute;mso-position-vertical-relative:text;v-text-anchor:top" o:gfxdata="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" stroked="f">
+              <v:shape w14:anchorId="6358BB3D" id="Text Box 9" o:spid="_x0000_s1030" type="#_x0000_t202" style="position:absolute;left:0;text-align:left;margin-left:-24.2pt;margin-top:157.65pt;width:236.5pt;height:20.35pt;z-index:251695104;visibility:visible;mso-wrap-style:square;mso-wrap-distance-left:9pt;mso-wrap-distance-top:0;mso-wrap-distance-right:9pt;mso-wrap-distance-bottom:0;mso-position-horizontal:absolute;mso-position-horizontal-relative:text;mso-position-vertical:absolute;mso-position-vertical-relative:text;v-text-anchor:top" o:gfxdata="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" stroked="f">
                 <v:textbox style="mso-fit-shape-to-text:t" inset="0,0,0,0">
                   <w:txbxContent>
                     <w:p>
@@ -9575,7 +10489,7 @@
                     </pic:cNvPicPr>
                   </pic:nvPicPr>
                   <pic:blipFill>
-                    <a:blip r:embed="rId57" cstate="print">
+                    <a:blip r:embed="rId58" cstate="print">
                       <a:extLst>
                         <a:ext uri="{28A0092B-C50C-407E-A947-70E740481C1C}">
                           <a14:useLocalDpi xmlns:a14="http://schemas.microsoft.com/office/drawing/2010/main" val="0"/>
@@ -9883,7 +10797,7 @@
           </mc:Choice>
           <mc:Fallback>
             <w:pict>
-              <v:shape w14:anchorId="5C3B87BF" id="Text Box 15" o:spid="_x0000_s1029" type="#_x0000_t202" style="position:absolute;margin-left:-24pt;margin-top:159.85pt;width:236.5pt;height:20.35pt;z-index:251697152;visibility:visible;mso-wrap-style:square;mso-wrap-distance-left:9pt;mso-wrap-distance-top:0;mso-wrap-distance-right:9pt;mso-wrap-distance-bottom:0;mso-position-horizontal:absolute;mso-position-horizontal-relative:text;mso-position-vertical:absolute;mso-position-vertical-relative:text;v-text-anchor:top" o:gfxdata="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" stroked="f">
+              <v:shape w14:anchorId="5C3B87BF" id="Text Box 15" o:spid="_x0000_s1031" type="#_x0000_t202" style="position:absolute;margin-left:-24pt;margin-top:159.85pt;width:236.5pt;height:20.35pt;z-index:251697152;visibility:visible;mso-wrap-style:square;mso-wrap-distance-left:9pt;mso-wrap-distance-top:0;mso-wrap-distance-right:9pt;mso-wrap-distance-bottom:0;mso-position-horizontal:absolute;mso-position-horizontal-relative:text;mso-position-vertical:absolute;mso-position-vertical-relative:text;v-text-anchor:top" o:gfxdata="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" stroked="f">
                 <v:textbox style="mso-fit-shape-to-text:t" inset="0,0,0,0">
                   <w:txbxContent>
                     <w:p>
@@ -9959,7 +10873,7 @@
                     </pic:cNvPicPr>
                   </pic:nvPicPr>
                   <pic:blipFill>
-                    <a:blip r:embed="rId58" cstate="print">
+                    <a:blip r:embed="rId59" cstate="print">
                       <a:extLst>
                         <a:ext uri="{28A0092B-C50C-407E-A947-70E740481C1C}">
                           <a14:useLocalDpi xmlns:a14="http://schemas.microsoft.com/office/drawing/2010/main" val="0"/>
@@ -10152,6 +11066,7 @@
       <w:r>
         <w:rPr>
           <w:noProof/>
+          <w:lang w:val="en-US"/>
         </w:rPr>
         <w:lastRenderedPageBreak/>
         <w:drawing>
@@ -10180,7 +11095,7 @@
                     </pic:cNvPicPr>
                   </pic:nvPicPr>
                   <pic:blipFill>
-                    <a:blip r:embed="rId59" cstate="print">
+                    <a:blip r:embed="rId60" cstate="print">
                       <a:extLst>
                         <a:ext uri="{28A0092B-C50C-407E-A947-70E740481C1C}">
                           <a14:useLocalDpi xmlns:a14="http://schemas.microsoft.com/office/drawing/2010/main" val="0"/>
@@ -10214,6 +11129,7 @@
       <w:r>
         <w:rPr>
           <w:noProof/>
+          <w:lang w:val="en-US"/>
         </w:rPr>
         <mc:AlternateContent>
           <mc:Choice Requires="wps">
@@ -10303,7 +11219,7 @@
           </mc:Choice>
           <mc:Fallback>
             <w:pict>
-              <v:shape w14:anchorId="7B590C40" id="Text Box 16" o:spid="_x0000_s1030" type="#_x0000_t202" style="position:absolute;left:0;text-align:left;margin-left:-23.9pt;margin-top:126.5pt;width:236.6pt;height:20.35pt;z-index:251699200;visibility:visible;mso-wrap-style:square;mso-wrap-distance-left:9pt;mso-wrap-distance-top:0;mso-wrap-distance-right:9pt;mso-wrap-distance-bottom:0;mso-position-horizontal:absolute;mso-position-horizontal-relative:text;mso-position-vertical:absolute;mso-position-vertical-relative:text;v-text-anchor:top" o:gfxdata="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" stroked="f">
+              <v:shape w14:anchorId="7B590C40" id="Text Box 16" o:spid="_x0000_s1032" type="#_x0000_t202" style="position:absolute;left:0;text-align:left;margin-left:-23.9pt;margin-top:126.5pt;width:236.6pt;height:20.35pt;z-index:251699200;visibility:visible;mso-wrap-style:square;mso-wrap-distance-left:9pt;mso-wrap-distance-top:0;mso-wrap-distance-right:9pt;mso-wrap-distance-bottom:0;mso-position-horizontal:absolute;mso-position-horizontal-relative:text;mso-position-vertical:absolute;mso-position-vertical-relative:text;v-text-anchor:top" o:gfxdata="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" stroked="f">
                 <v:textbox style="mso-fit-shape-to-text:t" inset="0,0,0,0">
                   <w:txbxContent>
                     <w:p>
@@ -10563,7 +11479,7 @@
           </mc:Choice>
           <mc:Fallback>
             <w:pict>
-              <v:shape w14:anchorId="3DA1AED5" id="Text Box 17" o:spid="_x0000_s1031" type="#_x0000_t202" style="position:absolute;left:0;text-align:left;margin-left:-23.8pt;margin-top:148.05pt;width:236.5pt;height:20.35pt;z-index:251701248;visibility:visible;mso-wrap-style:square;mso-wrap-distance-left:9pt;mso-wrap-distance-top:0;mso-wrap-distance-right:9pt;mso-wrap-distance-bottom:0;mso-position-horizontal:absolute;mso-position-horizontal-relative:text;mso-position-vertical:absolute;mso-position-vertical-relative:text;v-text-anchor:top" o:gfxdata="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" stroked="f">
+              <v:shape w14:anchorId="3DA1AED5" id="Text Box 17" o:spid="_x0000_s1033" type="#_x0000_t202" style="position:absolute;left:0;text-align:left;margin-left:-23.8pt;margin-top:148.05pt;width:236.5pt;height:20.35pt;z-index:251701248;visibility:visible;mso-wrap-style:square;mso-wrap-distance-left:9pt;mso-wrap-distance-top:0;mso-wrap-distance-right:9pt;mso-wrap-distance-bottom:0;mso-position-horizontal:absolute;mso-position-horizontal-relative:text;mso-position-vertical:absolute;mso-position-vertical-relative:text;v-text-anchor:top" o:gfxdata="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" stroked="f">
                 <v:textbox style="mso-fit-shape-to-text:t" inset="0,0,0,0">
                   <w:txbxContent>
                     <w:p>
@@ -10639,7 +11555,7 @@
                     </pic:cNvPicPr>
                   </pic:nvPicPr>
                   <pic:blipFill>
-                    <a:blip r:embed="rId60" cstate="print">
+                    <a:blip r:embed="rId61" cstate="print">
                       <a:extLst>
                         <a:ext uri="{28A0092B-C50C-407E-A947-70E740481C1C}">
                           <a14:useLocalDpi xmlns:a14="http://schemas.microsoft.com/office/drawing/2010/main" val="0"/>
@@ -10911,7 +11827,7 @@
           </mc:Choice>
           <mc:Fallback>
             <w:pict>
-              <v:shape w14:anchorId="16FEF52F" id="Text Box 18" o:spid="_x0000_s1032" type="#_x0000_t202" style="position:absolute;left:0;text-align:left;margin-left:-23.85pt;margin-top:144.75pt;width:236.5pt;height:20.35pt;z-index:251703296;visibility:visible;mso-wrap-style:square;mso-wrap-distance-left:9pt;mso-wrap-distance-top:0;mso-wrap-distance-right:9pt;mso-wrap-distance-bottom:0;mso-position-horizontal:absolute;mso-position-horizontal-relative:text;mso-position-vertical:absolute;mso-position-vertical-relative:text;v-text-anchor:top" o:gfxdata="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" stroked="f">
+              <v:shape w14:anchorId="16FEF52F" id="Text Box 18" o:spid="_x0000_s1034" type="#_x0000_t202" style="position:absolute;left:0;text-align:left;margin-left:-23.85pt;margin-top:144.75pt;width:236.5pt;height:20.35pt;z-index:251703296;visibility:visible;mso-wrap-style:square;mso-wrap-distance-left:9pt;mso-wrap-distance-top:0;mso-wrap-distance-right:9pt;mso-wrap-distance-bottom:0;mso-position-horizontal:absolute;mso-position-horizontal-relative:text;mso-position-vertical:absolute;mso-position-vertical-relative:text;v-text-anchor:top" o:gfxdata="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" stroked="f">
                 <v:textbox style="mso-fit-shape-to-text:t" inset="0,0,0,0">
                   <w:txbxContent>
                     <w:p>
@@ -10987,7 +11903,7 @@
                     </pic:cNvPicPr>
                   </pic:nvPicPr>
                   <pic:blipFill>
-                    <a:blip r:embed="rId61" cstate="print">
+                    <a:blip r:embed="rId62" cstate="print">
                       <a:extLst>
                         <a:ext uri="{28A0092B-C50C-407E-A947-70E740481C1C}">
                           <a14:useLocalDpi xmlns:a14="http://schemas.microsoft.com/office/drawing/2010/main" val="0"/>
@@ -11215,7 +12131,7 @@
           </mc:Choice>
           <mc:Fallback>
             <w:pict>
-              <v:shape w14:anchorId="26A782C9" id="Text Box 19" o:spid="_x0000_s1033" type="#_x0000_t202" style="position:absolute;left:0;text-align:left;margin-left:-24.2pt;margin-top:161.35pt;width:236.5pt;height:30.7pt;z-index:251705344;visibility:visible;mso-wrap-style:square;mso-wrap-distance-left:9pt;mso-wrap-distance-top:0;mso-wrap-distance-right:9pt;mso-wrap-distance-bottom:0;mso-position-horizontal:absolute;mso-position-horizontal-relative:text;mso-position-vertical:absolute;mso-position-vertical-relative:text;v-text-anchor:top" o:gfxdata="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" stroked="f">
+              <v:shape w14:anchorId="26A782C9" id="Text Box 19" o:spid="_x0000_s1035" type="#_x0000_t202" style="position:absolute;left:0;text-align:left;margin-left:-24.2pt;margin-top:161.35pt;width:236.5pt;height:30.7pt;z-index:251705344;visibility:visible;mso-wrap-style:square;mso-wrap-distance-left:9pt;mso-wrap-distance-top:0;mso-wrap-distance-right:9pt;mso-wrap-distance-bottom:0;mso-position-horizontal:absolute;mso-position-horizontal-relative:text;mso-position-vertical:absolute;mso-position-vertical-relative:text;v-text-anchor:top" o:gfxdata="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" stroked="f">
                 <v:textbox style="mso-fit-shape-to-text:t" inset="0,0,0,0">
                   <w:txbxContent>
                     <w:p>
@@ -11291,7 +12207,7 @@
                     </pic:cNvPicPr>
                   </pic:nvPicPr>
                   <pic:blipFill>
-                    <a:blip r:embed="rId62" cstate="print">
+                    <a:blip r:embed="rId63" cstate="print">
                       <a:extLst>
                         <a:ext uri="{28A0092B-C50C-407E-A947-70E740481C1C}">
                           <a14:useLocalDpi xmlns:a14="http://schemas.microsoft.com/office/drawing/2010/main" val="0"/>
@@ -11332,7 +12248,6 @@
         <w:ind w:left="426" w:hanging="426"/>
         <w:rPr>
           <w:rFonts w:ascii="Cambria" w:hAnsi="Cambria" w:cstheme="minorBidi"/>
-          <w:u w:val="single"/>
           <w:lang w:val="en-CA"/>
         </w:rPr>
       </w:pPr>
@@ -11342,7 +12257,7 @@
           <w:u w:val="single"/>
           <w:lang w:val="en-CA"/>
         </w:rPr>
-        <w:t>Sorting the information of the user interface</w:t>
+        <w:t>Sorting the information</w:t>
       </w:r>
     </w:p>
     <w:p>
@@ -11660,7 +12575,7 @@
           </mc:Choice>
           <mc:Fallback>
             <w:pict>
-              <v:shape w14:anchorId="5A2C38B3" id="Text Box 20" o:spid="_x0000_s1034" type="#_x0000_t202" style="position:absolute;left:0;text-align:left;margin-left:-24.15pt;margin-top:149.4pt;width:236.5pt;height:20.35pt;z-index:251707392;visibility:visible;mso-wrap-style:square;mso-wrap-distance-left:9pt;mso-wrap-distance-top:0;mso-wrap-distance-right:9pt;mso-wrap-distance-bottom:0;mso-position-horizontal:absolute;mso-position-horizontal-relative:text;mso-position-vertical:absolute;mso-position-vertical-relative:text;v-text-anchor:top" o:gfxdata="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" stroked="f">
+              <v:shape w14:anchorId="5A2C38B3" id="Text Box 20" o:spid="_x0000_s1036" type="#_x0000_t202" style="position:absolute;left:0;text-align:left;margin-left:-24.15pt;margin-top:149.4pt;width:236.5pt;height:20.35pt;z-index:251707392;visibility:visible;mso-wrap-style:square;mso-wrap-distance-left:9pt;mso-wrap-distance-top:0;mso-wrap-distance-right:9pt;mso-wrap-distance-bottom:0;mso-position-horizontal:absolute;mso-position-horizontal-relative:text;mso-position-vertical:absolute;mso-position-vertical-relative:text;v-text-anchor:top" o:gfxdata="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" stroked="f">
                 <v:textbox style="mso-fit-shape-to-text:t" inset="0,0,0,0">
                   <w:txbxContent>
                     <w:p>
@@ -11736,7 +12651,7 @@
                     </pic:cNvPicPr>
                   </pic:nvPicPr>
                   <pic:blipFill>
-                    <a:blip r:embed="rId63" cstate="print">
+                    <a:blip r:embed="rId64" cstate="print">
                       <a:extLst>
                         <a:ext uri="{28A0092B-C50C-407E-A947-70E740481C1C}">
                           <a14:useLocalDpi xmlns:a14="http://schemas.microsoft.com/office/drawing/2010/main" val="0"/>
@@ -12166,9 +13081,9 @@
           <w:lang w:val="en-CA"/>
         </w:rPr>
         <w:sectPr>
-          <w:footerReference w:type="even" r:id="rId64"/>
-          <w:footerReference w:type="default" r:id="rId65"/>
-          <w:footerReference w:type="first" r:id="rId66"/>
+          <w:footerReference w:type="even" r:id="rId65"/>
+          <w:footerReference w:type="default" r:id="rId66"/>
+          <w:footerReference w:type="first" r:id="rId67"/>
           <w:pgSz w:w="11900" w:h="16840"/>
           <w:pgMar w:top="1134" w:right="851" w:bottom="1134" w:left="1701" w:header="709" w:footer="709" w:gutter="0"/>
           <w:pgNumType w:start="1"/>
@@ -15308,7 +16223,16 @@
                 <w:sz w:val="22"/>
                 <w:szCs w:val="22"/>
               </w:rPr>
-              <w:t>Sorting the information of the user interface</w:t>
+              <w:t>Sorting</w:t>
+            </w:r>
+            <w:r>
+              <w:rPr>
+                <w:rFonts w:ascii="Cambria" w:eastAsia="Times New Roman" w:hAnsi="Cambria"/>
+                <w:color w:val="000000"/>
+                <w:sz w:val="22"/>
+                <w:szCs w:val="22"/>
+              </w:rPr>
+              <w:t xml:space="preserve"> information </w:t>
             </w:r>
           </w:p>
         </w:tc>
@@ -19321,7 +20245,7 @@
         <w:rStyle w:val="PageNumber"/>
         <w:noProof/>
       </w:rPr>
-      <w:t>5</w:t>
+      <w:t>3</w:t>
     </w:r>
     <w:r>
       <w:rPr>
@@ -19372,7 +20296,7 @@
         <w:rStyle w:val="PageNumber"/>
         <w:noProof/>
       </w:rPr>
-      <w:t>10</w:t>
+      <w:t>1</w:t>
     </w:r>
     <w:r>
       <w:rPr>

</xml_diff>

<commit_message>
Fix the class diagram
</commit_message>
<xml_diff>
--- a/Documentation/ProjectReport/GitHub Monitoring - Release.docx
+++ b/Documentation/ProjectReport/GitHub Monitoring - Release.docx
@@ -6158,6 +6158,74 @@
       <w:r>
         <w:rPr>
           <w:rFonts w:ascii="Cambria" w:hAnsi="Cambria"/>
+          <w:noProof/>
+        </w:rPr>
+        <w:drawing>
+          <wp:anchor distT="0" distB="0" distL="114300" distR="114300" simplePos="0" relativeHeight="251715584" behindDoc="0" locked="0" layoutInCell="1" allowOverlap="1" wp14:anchorId="015AAC6A" wp14:editId="4B7E8F4E">
+            <wp:simplePos x="0" y="0"/>
+            <wp:positionH relativeFrom="margin">
+              <wp:posOffset>-686435</wp:posOffset>
+            </wp:positionH>
+            <wp:positionV relativeFrom="margin">
+              <wp:posOffset>996315</wp:posOffset>
+            </wp:positionV>
+            <wp:extent cx="3426460" cy="1541145"/>
+            <wp:effectExtent l="0" t="0" r="2540" b="8255"/>
+            <wp:wrapSquare wrapText="bothSides"/>
+            <wp:docPr id="30" name="Picture 30" descr="../../../../../../../../../../Downloads/Untitled"/>
+            <wp:cNvGraphicFramePr>
+              <a:graphicFrameLocks xmlns:a="http://schemas.openxmlformats.org/drawingml/2006/main" noChangeAspect="1"/>
+            </wp:cNvGraphicFramePr>
+            <a:graphic xmlns:a="http://schemas.openxmlformats.org/drawingml/2006/main">
+              <a:graphicData uri="http://schemas.openxmlformats.org/drawingml/2006/picture">
+                <pic:pic xmlns:pic="http://schemas.openxmlformats.org/drawingml/2006/picture">
+                  <pic:nvPicPr>
+                    <pic:cNvPr id="0" name="Picture 7" descr="../../../../../../../../../../Downloads/Untitled"/>
+                    <pic:cNvPicPr>
+                      <a:picLocks noChangeAspect="1" noChangeArrowheads="1"/>
+                    </pic:cNvPicPr>
+                  </pic:nvPicPr>
+                  <pic:blipFill>
+                    <a:blip r:embed="rId25">
+                      <a:extLst>
+                        <a:ext uri="{28A0092B-C50C-407E-A947-70E740481C1C}">
+                          <a14:useLocalDpi xmlns:a14="http://schemas.microsoft.com/office/drawing/2010/main" val="0"/>
+                        </a:ext>
+                      </a:extLst>
+                    </a:blip>
+                    <a:srcRect/>
+                    <a:stretch>
+                      <a:fillRect/>
+                    </a:stretch>
+                  </pic:blipFill>
+                  <pic:spPr bwMode="auto">
+                    <a:xfrm>
+                      <a:off x="0" y="0"/>
+                      <a:ext cx="3426460" cy="1541145"/>
+                    </a:xfrm>
+                    <a:prstGeom prst="rect">
+                      <a:avLst/>
+                    </a:prstGeom>
+                    <a:noFill/>
+                    <a:ln>
+                      <a:noFill/>
+                    </a:ln>
+                  </pic:spPr>
+                </pic:pic>
+              </a:graphicData>
+            </a:graphic>
+            <wp14:sizeRelH relativeFrom="margin">
+              <wp14:pctWidth>0</wp14:pctWidth>
+            </wp14:sizeRelH>
+            <wp14:sizeRelV relativeFrom="margin">
+              <wp14:pctHeight>0</wp14:pctHeight>
+            </wp14:sizeRelV>
+          </wp:anchor>
+        </w:drawing>
+      </w:r>
+      <w:r>
+        <w:rPr>
+          <w:rFonts w:ascii="Cambria" w:hAnsi="Cambria"/>
         </w:rPr>
         <w:t xml:space="preserve">The system </w:t>
       </w:r>
@@ -6186,7 +6254,7 @@
         <mc:AlternateContent>
           <mc:Choice Requires="wps">
             <w:drawing>
-              <wp:anchor distT="0" distB="0" distL="114300" distR="114300" simplePos="0" relativeHeight="251713536" behindDoc="0" locked="0" layoutInCell="1" allowOverlap="1" wp14:anchorId="10E827B4" wp14:editId="7D691FA7">
+              <wp:anchor distT="0" distB="0" distL="114300" distR="114300" simplePos="0" relativeHeight="251713536" behindDoc="0" locked="0" layoutInCell="1" allowOverlap="1" wp14:anchorId="10E827B4" wp14:editId="7CC4F5CA">
                 <wp:simplePos x="0" y="0"/>
                 <wp:positionH relativeFrom="column">
                   <wp:posOffset>2820035</wp:posOffset>
@@ -6449,68 +6517,6 @@
         </mc:AlternateContent>
       </w:r>
       <w:r>
-        <w:rPr>
-          <w:rFonts w:ascii="Cambria" w:hAnsi="Cambria"/>
-          <w:noProof/>
-        </w:rPr>
-        <w:drawing>
-          <wp:anchor distT="0" distB="0" distL="114300" distR="114300" simplePos="0" relativeHeight="251708416" behindDoc="0" locked="0" layoutInCell="1" allowOverlap="1" wp14:anchorId="181DC974" wp14:editId="32BC926F">
-            <wp:simplePos x="0" y="0"/>
-            <wp:positionH relativeFrom="margin">
-              <wp:posOffset>-608330</wp:posOffset>
-            </wp:positionH>
-            <wp:positionV relativeFrom="margin">
-              <wp:posOffset>993775</wp:posOffset>
-            </wp:positionV>
-            <wp:extent cx="3342640" cy="1503680"/>
-            <wp:effectExtent l="0" t="0" r="10160" b="0"/>
-            <wp:wrapSquare wrapText="bothSides"/>
-            <wp:docPr id="22" name="Picture 22" descr="../../../../../../../../../../Downloads/Unti"/>
-            <wp:cNvGraphicFramePr>
-              <a:graphicFrameLocks xmlns:a="http://schemas.openxmlformats.org/drawingml/2006/main" noChangeAspect="1"/>
-            </wp:cNvGraphicFramePr>
-            <a:graphic xmlns:a="http://schemas.openxmlformats.org/drawingml/2006/main">
-              <a:graphicData uri="http://schemas.openxmlformats.org/drawingml/2006/picture">
-                <pic:pic xmlns:pic="http://schemas.openxmlformats.org/drawingml/2006/picture">
-                  <pic:nvPicPr>
-                    <pic:cNvPr id="0" name="Picture 2" descr="../../../../../../../../../../Downloads/Unti"/>
-                    <pic:cNvPicPr>
-                      <a:picLocks noChangeAspect="1" noChangeArrowheads="1"/>
-                    </pic:cNvPicPr>
-                  </pic:nvPicPr>
-                  <pic:blipFill>
-                    <a:blip r:embed="rId25">
-                      <a:extLst>
-                        <a:ext uri="{28A0092B-C50C-407E-A947-70E740481C1C}">
-                          <a14:useLocalDpi xmlns:a14="http://schemas.microsoft.com/office/drawing/2010/main" val="0"/>
-                        </a:ext>
-                      </a:extLst>
-                    </a:blip>
-                    <a:srcRect/>
-                    <a:stretch>
-                      <a:fillRect/>
-                    </a:stretch>
-                  </pic:blipFill>
-                  <pic:spPr bwMode="auto">
-                    <a:xfrm>
-                      <a:off x="0" y="0"/>
-                      <a:ext cx="3342640" cy="1503680"/>
-                    </a:xfrm>
-                    <a:prstGeom prst="rect">
-                      <a:avLst/>
-                    </a:prstGeom>
-                    <a:noFill/>
-                    <a:ln>
-                      <a:noFill/>
-                    </a:ln>
-                  </pic:spPr>
-                </pic:pic>
-              </a:graphicData>
-            </a:graphic>
-          </wp:anchor>
-        </w:drawing>
-      </w:r>
-      <w:r>
         <w:t xml:space="preserve"> </w:t>
       </w:r>
     </w:p>
@@ -6521,6 +6527,8 @@
           <w:rFonts w:ascii="Cambria" w:hAnsi="Cambria"/>
         </w:rPr>
       </w:pPr>
+      <w:bookmarkStart w:id="0" w:name="_GoBack"/>
+      <w:bookmarkEnd w:id="0"/>
     </w:p>
     <w:p>
       <w:pPr>
@@ -6530,7 +6538,6 @@
           <w:lang w:val="en-US"/>
         </w:rPr>
       </w:pPr>
-      <w:bookmarkStart w:id="0" w:name="_GoBack"/>
       <w:r>
         <w:rPr>
           <w:rFonts w:ascii="Cambria" w:hAnsi="Cambria"/>
@@ -6589,7 +6596,6 @@
           </wp:inline>
         </w:drawing>
       </w:r>
-      <w:bookmarkEnd w:id="0"/>
     </w:p>
     <w:p>
       <w:pPr>
@@ -18670,7 +18676,7 @@
         <w:rStyle w:val="PageNumber"/>
         <w:noProof/>
       </w:rPr>
-      <w:t>3</w:t>
+      <w:t>2</w:t>
     </w:r>
     <w:r>
       <w:rPr>
@@ -18721,7 +18727,7 @@
         <w:rStyle w:val="PageNumber"/>
         <w:noProof/>
       </w:rPr>
-      <w:t>11</w:t>
+      <w:t>1</w:t>
     </w:r>
     <w:r>
       <w:rPr>

</xml_diff>